<commit_message>
Feedback.docx - kiegészítve part 2
</commit_message>
<xml_diff>
--- a/Egyéb/Feedback.docx
+++ b/Egyéb/Feedback.docx
@@ -6,6 +6,9 @@
       <w:pPr>
         <w:ind w:left="714" w:hanging="357"/>
       </w:pPr>
+      <w:r>
+        <w:t xml:space="preserve"> s</w:t>
+      </w:r>
     </w:p>
     <w:p>
       <w:pPr>
@@ -32,7 +35,47 @@
           <w:sz w:val="32"/>
           <w:szCs w:val="28"/>
         </w:rPr>
-        <w:t>Használtál mar korábban gamificationos alkalmazást? Ha igen, milyet? (Sport, egészség, tanulás stb.) Szeretted?</w:t>
+        <w:t xml:space="preserve">Használtál mar korábban </w:t>
+      </w:r>
+      <w:proofErr w:type="spellStart"/>
+      <w:r>
+        <w:rPr>
+          <w:rFonts w:ascii="Times New Roman" w:hAnsi="Times New Roman" w:cs="Times New Roman"/>
+          <w:b/>
+          <w:sz w:val="32"/>
+          <w:szCs w:val="28"/>
+        </w:rPr>
+        <w:t>gamificationos</w:t>
+      </w:r>
+      <w:proofErr w:type="spellEnd"/>
+      <w:r>
+        <w:rPr>
+          <w:rFonts w:ascii="Times New Roman" w:hAnsi="Times New Roman" w:cs="Times New Roman"/>
+          <w:b/>
+          <w:sz w:val="32"/>
+          <w:szCs w:val="28"/>
+        </w:rPr>
+        <w:t xml:space="preserve"> alkalmazást? Ha igen, </w:t>
+      </w:r>
+      <w:proofErr w:type="spellStart"/>
+      <w:r>
+        <w:rPr>
+          <w:rFonts w:ascii="Times New Roman" w:hAnsi="Times New Roman" w:cs="Times New Roman"/>
+          <w:b/>
+          <w:sz w:val="32"/>
+          <w:szCs w:val="28"/>
+        </w:rPr>
+        <w:t>milyet</w:t>
+      </w:r>
+      <w:proofErr w:type="spellEnd"/>
+      <w:r>
+        <w:rPr>
+          <w:rFonts w:ascii="Times New Roman" w:hAnsi="Times New Roman" w:cs="Times New Roman"/>
+          <w:b/>
+          <w:sz w:val="32"/>
+          <w:szCs w:val="28"/>
+        </w:rPr>
+        <w:t>? (Sport, egészség, tanulás stb.) Szeretted?</w:t>
       </w:r>
     </w:p>
     <w:p>
@@ -365,7 +408,43 @@
           <w:i/>
           <w:sz w:val="24"/>
         </w:rPr>
-        <w:t>„Igen, Duolingot és Google Mapset!”</w:t>
+        <w:t xml:space="preserve">„Igen, </w:t>
+      </w:r>
+      <w:proofErr w:type="spellStart"/>
+      <w:r>
+        <w:rPr>
+          <w:rFonts w:ascii="Times New Roman" w:hAnsi="Times New Roman" w:cs="Times New Roman"/>
+          <w:i/>
+          <w:sz w:val="24"/>
+        </w:rPr>
+        <w:t>Duolingot</w:t>
+      </w:r>
+      <w:proofErr w:type="spellEnd"/>
+      <w:r>
+        <w:rPr>
+          <w:rFonts w:ascii="Times New Roman" w:hAnsi="Times New Roman" w:cs="Times New Roman"/>
+          <w:i/>
+          <w:sz w:val="24"/>
+        </w:rPr>
+        <w:t xml:space="preserve"> és Google </w:t>
+      </w:r>
+      <w:proofErr w:type="spellStart"/>
+      <w:r>
+        <w:rPr>
+          <w:rFonts w:ascii="Times New Roman" w:hAnsi="Times New Roman" w:cs="Times New Roman"/>
+          <w:i/>
+          <w:sz w:val="24"/>
+        </w:rPr>
+        <w:t>Mapset</w:t>
+      </w:r>
+      <w:proofErr w:type="spellEnd"/>
+      <w:r>
+        <w:rPr>
+          <w:rFonts w:ascii="Times New Roman" w:hAnsi="Times New Roman" w:cs="Times New Roman"/>
+          <w:i/>
+          <w:sz w:val="24"/>
+        </w:rPr>
+        <w:t>!”</w:t>
       </w:r>
     </w:p>
     <w:p>
@@ -405,7 +484,43 @@
           <w:i/>
           <w:sz w:val="24"/>
         </w:rPr>
-        <w:t>„Igen már többször napi, illetve heti rendszerességgel, pl. Duolingo, Google Maps.”</w:t>
+        <w:t xml:space="preserve">„Igen már többször napi, illetve heti rendszerességgel, pl. </w:t>
+      </w:r>
+      <w:proofErr w:type="spellStart"/>
+      <w:r>
+        <w:rPr>
+          <w:rFonts w:ascii="Times New Roman" w:hAnsi="Times New Roman" w:cs="Times New Roman"/>
+          <w:i/>
+          <w:sz w:val="24"/>
+        </w:rPr>
+        <w:t>Duolingo</w:t>
+      </w:r>
+      <w:proofErr w:type="spellEnd"/>
+      <w:r>
+        <w:rPr>
+          <w:rFonts w:ascii="Times New Roman" w:hAnsi="Times New Roman" w:cs="Times New Roman"/>
+          <w:i/>
+          <w:sz w:val="24"/>
+        </w:rPr>
+        <w:t xml:space="preserve">, Google </w:t>
+      </w:r>
+      <w:proofErr w:type="spellStart"/>
+      <w:r>
+        <w:rPr>
+          <w:rFonts w:ascii="Times New Roman" w:hAnsi="Times New Roman" w:cs="Times New Roman"/>
+          <w:i/>
+          <w:sz w:val="24"/>
+        </w:rPr>
+        <w:t>Maps</w:t>
+      </w:r>
+      <w:proofErr w:type="spellEnd"/>
+      <w:r>
+        <w:rPr>
+          <w:rFonts w:ascii="Times New Roman" w:hAnsi="Times New Roman" w:cs="Times New Roman"/>
+          <w:i/>
+          <w:sz w:val="24"/>
+        </w:rPr>
+        <w:t>.”</w:t>
       </w:r>
     </w:p>
     <w:p>
@@ -482,7 +597,25 @@
           <w:i/>
           <w:sz w:val="24"/>
         </w:rPr>
-        <w:t>„nem (sorry)”</w:t>
+        <w:t>„nem (</w:t>
+      </w:r>
+      <w:proofErr w:type="spellStart"/>
+      <w:r>
+        <w:rPr>
+          <w:rFonts w:ascii="Times New Roman" w:hAnsi="Times New Roman" w:cs="Times New Roman"/>
+          <w:i/>
+          <w:sz w:val="24"/>
+        </w:rPr>
+        <w:t>sorry</w:t>
+      </w:r>
+      <w:proofErr w:type="spellEnd"/>
+      <w:r>
+        <w:rPr>
+          <w:rFonts w:ascii="Times New Roman" w:hAnsi="Times New Roman" w:cs="Times New Roman"/>
+          <w:i/>
+          <w:sz w:val="24"/>
+        </w:rPr>
+        <w:t>)”</w:t>
       </w:r>
     </w:p>
     <w:p>
@@ -510,7 +643,25 @@
           <w:i/>
           <w:sz w:val="24"/>
         </w:rPr>
-        <w:t>Igen, mindenképpen éreztem változást, több feladatot végeztem el, főleg az elfelejtős kategóriából.</w:t>
+        <w:t xml:space="preserve">Igen, mindenképpen éreztem változást, több feladatot végeztem el, főleg az </w:t>
+      </w:r>
+      <w:proofErr w:type="spellStart"/>
+      <w:r>
+        <w:rPr>
+          <w:rFonts w:ascii="Times New Roman" w:hAnsi="Times New Roman" w:cs="Times New Roman"/>
+          <w:i/>
+          <w:sz w:val="24"/>
+        </w:rPr>
+        <w:t>elfelejtős</w:t>
+      </w:r>
+      <w:proofErr w:type="spellEnd"/>
+      <w:r>
+        <w:rPr>
+          <w:rFonts w:ascii="Times New Roman" w:hAnsi="Times New Roman" w:cs="Times New Roman"/>
+          <w:i/>
+          <w:sz w:val="24"/>
+        </w:rPr>
+        <w:t xml:space="preserve"> kategóriából.</w:t>
       </w:r>
       <w:r>
         <w:rPr>
@@ -558,7 +709,25 @@
           <w:i/>
           <w:sz w:val="24"/>
         </w:rPr>
-        <w:t>„Talán. Kicsit jobb kedvel csinálom meg és motiváltabb vagyok.”</w:t>
+        <w:t xml:space="preserve">„Talán. Kicsit jobb kedvel csinálom meg és </w:t>
+      </w:r>
+      <w:proofErr w:type="spellStart"/>
+      <w:r>
+        <w:rPr>
+          <w:rFonts w:ascii="Times New Roman" w:hAnsi="Times New Roman" w:cs="Times New Roman"/>
+          <w:i/>
+          <w:sz w:val="24"/>
+        </w:rPr>
+        <w:t>motiváltabb</w:t>
+      </w:r>
+      <w:proofErr w:type="spellEnd"/>
+      <w:r>
+        <w:rPr>
+          <w:rFonts w:ascii="Times New Roman" w:hAnsi="Times New Roman" w:cs="Times New Roman"/>
+          <w:i/>
+          <w:sz w:val="24"/>
+        </w:rPr>
+        <w:t xml:space="preserve"> vagyok.”</w:t>
       </w:r>
     </w:p>
     <w:p>
@@ -646,15 +815,7 @@
           <w:i/>
           <w:sz w:val="24"/>
         </w:rPr>
-        <w:t>N</w:t>
-      </w:r>
-      <w:r>
-        <w:rPr>
-          <w:rFonts w:ascii="Times New Roman" w:hAnsi="Times New Roman" w:cs="Times New Roman"/>
-          <w:i/>
-          <w:sz w:val="24"/>
-        </w:rPr>
-        <w:t>em igazán, a végére inkább csak megerőltető lett meg kényszerűnek éreztem nem játéknak</w:t>
+        <w:t>Nem igazán, a végére inkább csak megerőltető lett meg kényszerűnek éreztem nem játéknak</w:t>
       </w:r>
       <w:r>
         <w:rPr>
@@ -778,8 +939,18 @@
           <w:i/>
           <w:sz w:val="24"/>
         </w:rPr>
-        <w:t>, nem változat semmit, hogy logoltam</w:t>
-      </w:r>
+        <w:t xml:space="preserve">, nem változat semmit, hogy </w:t>
+      </w:r>
+      <w:proofErr w:type="spellStart"/>
+      <w:r>
+        <w:rPr>
+          <w:rFonts w:ascii="Times New Roman" w:hAnsi="Times New Roman" w:cs="Times New Roman"/>
+          <w:i/>
+          <w:sz w:val="24"/>
+        </w:rPr>
+        <w:t>logoltam</w:t>
+      </w:r>
+      <w:proofErr w:type="spellEnd"/>
       <w:r>
         <w:rPr>
           <w:rFonts w:ascii="Times New Roman" w:hAnsi="Times New Roman" w:cs="Times New Roman"/>
@@ -856,6 +1027,7 @@
           <w:szCs w:val="32"/>
         </w:rPr>
       </w:pPr>
+      <w:proofErr w:type="spellStart"/>
       <w:r>
         <w:rPr>
           <w:rFonts w:ascii="Times New Roman" w:hAnsi="Times New Roman" w:cs="Times New Roman"/>
@@ -863,8 +1035,9 @@
           <w:sz w:val="32"/>
           <w:szCs w:val="32"/>
         </w:rPr>
-        <w:t>Motiváltabb voltál így megcsinálni a feladatokat? Voltak olyan feladatok</w:t>
-      </w:r>
+        <w:t>Motiváltabb</w:t>
+      </w:r>
+      <w:proofErr w:type="spellEnd"/>
       <w:r>
         <w:rPr>
           <w:rFonts w:ascii="Times New Roman" w:hAnsi="Times New Roman" w:cs="Times New Roman"/>
@@ -872,7 +1045,7 @@
           <w:sz w:val="32"/>
           <w:szCs w:val="32"/>
         </w:rPr>
-        <w:t xml:space="preserve">, </w:t>
+        <w:t xml:space="preserve"> voltál így megcsinálni a feladatokat? Voltak olyan feladatok</w:t>
       </w:r>
       <w:r>
         <w:rPr>
@@ -881,6 +1054,15 @@
           <w:sz w:val="32"/>
           <w:szCs w:val="32"/>
         </w:rPr>
+        <w:t xml:space="preserve">, </w:t>
+      </w:r>
+      <w:r>
+        <w:rPr>
+          <w:rFonts w:ascii="Times New Roman" w:hAnsi="Times New Roman" w:cs="Times New Roman"/>
+          <w:b/>
+          <w:sz w:val="32"/>
+          <w:szCs w:val="32"/>
+        </w:rPr>
         <w:t>amik az alkalmazás nélkül valószínűleg nem lettek volna megcsinálva?</w:t>
       </w:r>
     </w:p>
@@ -902,6 +1084,7 @@
         </w:rPr>
         <w:t>„</w:t>
       </w:r>
+      <w:proofErr w:type="spellStart"/>
       <w:r>
         <w:rPr>
           <w:rFonts w:ascii="Times New Roman" w:hAnsi="Times New Roman" w:cs="Times New Roman"/>
@@ -910,6 +1093,7 @@
         </w:rPr>
         <w:t>maybe</w:t>
       </w:r>
+      <w:proofErr w:type="spellEnd"/>
       <w:r>
         <w:rPr>
           <w:rFonts w:ascii="Times New Roman" w:hAnsi="Times New Roman" w:cs="Times New Roman"/>
@@ -943,7 +1127,25 @@
           <w:i/>
           <w:sz w:val="24"/>
         </w:rPr>
-        <w:t>Alapvetően ahhoz, hogy az egész működjön és arányos is le</w:t>
+        <w:t xml:space="preserve">Alapvetően ahhoz, hogy az egész </w:t>
+      </w:r>
+      <w:proofErr w:type="spellStart"/>
+      <w:r>
+        <w:rPr>
+          <w:rFonts w:ascii="Times New Roman" w:hAnsi="Times New Roman" w:cs="Times New Roman"/>
+          <w:i/>
+          <w:sz w:val="24"/>
+        </w:rPr>
+        <w:t>működjön</w:t>
+      </w:r>
+      <w:proofErr w:type="spellEnd"/>
+      <w:r>
+        <w:rPr>
+          <w:rFonts w:ascii="Times New Roman" w:hAnsi="Times New Roman" w:cs="Times New Roman"/>
+          <w:i/>
+          <w:sz w:val="24"/>
+        </w:rPr>
+        <w:t xml:space="preserve"> és arányos is le</w:t>
       </w:r>
       <w:r>
         <w:rPr>
@@ -959,7 +1161,25 @@
           <w:i/>
           <w:sz w:val="24"/>
         </w:rPr>
-        <w:t>elefektetni. Az alkalmazás megengedi, hogy beállítsam a feladatok nehézségi szintjét, fontosságát és még sok egyebet, de ezt minden egyes feladatra megcsinálni nagyon sok idő lett volna, így nem tettem meg (mindenhol a default értékeket használtam). Emiatt a hősöm fejlődésébe csak az elvégzett feladatok száma és nem minősége szólt bele, így könnyű volt kihagyni az edzést végig, mert az is csak egy darab feladat volt. Valószínűleg jobban motivált volna, ha hatalmas jutalmat állítok be. Szintén motiváló lett volna, ha a „készségeim” fejlődnek, de azokat beállítani minden feladathoz szintén nagy munka. Értelmesebbnek tartanám, ha a kalóriaszámláló alkalmazáshoz hasonlóan, ahol gyakorlatilag minden étel adata benne van és csak vonalkódot kell kb. beolvasni, itt is kiterjedt bázisa lenne az alkalmazásba előre beleírt feladatoknak, minden ilyen értékkel együtt, így csak a nagyon specifikusakat kell magunknak beállítani, a nagy része egyszerűen kiválasztható lenne egy listából.</w:t>
+        <w:t xml:space="preserve">elefektetni. Az alkalmazás megengedi, hogy beállítsam a feladatok nehézségi szintjét, fontosságát és még sok egyebet, de ezt minden egyes feladatra megcsinálni nagyon sok idő lett volna, így nem tettem meg (mindenhol a </w:t>
+      </w:r>
+      <w:proofErr w:type="spellStart"/>
+      <w:r>
+        <w:rPr>
+          <w:rFonts w:ascii="Times New Roman" w:hAnsi="Times New Roman" w:cs="Times New Roman"/>
+          <w:i/>
+          <w:sz w:val="24"/>
+        </w:rPr>
+        <w:t>default</w:t>
+      </w:r>
+      <w:proofErr w:type="spellEnd"/>
+      <w:r>
+        <w:rPr>
+          <w:rFonts w:ascii="Times New Roman" w:hAnsi="Times New Roman" w:cs="Times New Roman"/>
+          <w:i/>
+          <w:sz w:val="24"/>
+        </w:rPr>
+        <w:t xml:space="preserve"> értékeket használtam). Emiatt a hősöm fejlődésébe csak az elvégzett feladatok száma és nem minősége szólt bele, így könnyű volt kihagyni az edzést végig, mert az is csak egy darab feladat volt. Valószínűleg jobban motivált volna, ha hatalmas jutalmat állítok be. Szintén motiváló lett volna, ha a „készségeim” fejlődnek, de azokat beállítani minden feladathoz szintén nagy munka. Értelmesebbnek tartanám, ha a kalóriaszámláló alkalmazáshoz hasonlóan, ahol gyakorlatilag minden étel adata benne van és csak vonalkódot kell kb. beolvasni, itt is kiterjedt bázisa lenne az alkalmazásba előre beleírt feladatoknak, minden ilyen értékkel együtt, így csak a nagyon specifikusakat kell magunknak beállítani, a nagy része egyszerűen kiválasztható lenne egy listából.</w:t>
       </w:r>
       <w:r>
         <w:rPr>
@@ -975,7 +1195,25 @@
           <w:i/>
           <w:sz w:val="24"/>
         </w:rPr>
-        <w:t>Az elfelejtős kategóriába tartozó feladatok valószínűleg nem lettek volna elvégezve az alkalmazás nélkül, ezért inkább emlékeztetőnek volt jó a dolog. Ez a következő kérdésre is válasz.</w:t>
+        <w:t xml:space="preserve">Az </w:t>
+      </w:r>
+      <w:proofErr w:type="spellStart"/>
+      <w:r>
+        <w:rPr>
+          <w:rFonts w:ascii="Times New Roman" w:hAnsi="Times New Roman" w:cs="Times New Roman"/>
+          <w:i/>
+          <w:sz w:val="24"/>
+        </w:rPr>
+        <w:t>elfelejtős</w:t>
+      </w:r>
+      <w:proofErr w:type="spellEnd"/>
+      <w:r>
+        <w:rPr>
+          <w:rFonts w:ascii="Times New Roman" w:hAnsi="Times New Roman" w:cs="Times New Roman"/>
+          <w:i/>
+          <w:sz w:val="24"/>
+        </w:rPr>
+        <w:t xml:space="preserve"> kategóriába tartozó feladatok valószínűleg nem lettek volna elvégezve az alkalmazás nélkül, ezért inkább emlékeztetőnek volt jó a dolog. Ez a következő kérdésre is válasz.</w:t>
       </w:r>
       <w:r>
         <w:rPr>
@@ -1021,7 +1259,25 @@
           <w:i/>
           <w:sz w:val="24"/>
         </w:rPr>
-        <w:t>„Igen, határozottan motiváltabb voltam. De csak azokat csináltam</w:t>
+        <w:t xml:space="preserve">„Igen, határozottan </w:t>
+      </w:r>
+      <w:proofErr w:type="spellStart"/>
+      <w:r>
+        <w:rPr>
+          <w:rFonts w:ascii="Times New Roman" w:hAnsi="Times New Roman" w:cs="Times New Roman"/>
+          <w:i/>
+          <w:sz w:val="24"/>
+        </w:rPr>
+        <w:t>motiváltabb</w:t>
+      </w:r>
+      <w:proofErr w:type="spellEnd"/>
+      <w:r>
+        <w:rPr>
+          <w:rFonts w:ascii="Times New Roman" w:hAnsi="Times New Roman" w:cs="Times New Roman"/>
+          <w:i/>
+          <w:sz w:val="24"/>
+        </w:rPr>
+        <w:t xml:space="preserve"> voltam. De csak azokat csináltam</w:t>
       </w:r>
       <w:r>
         <w:rPr>
@@ -1058,13 +1314,23 @@
         </w:rPr>
         <w:t>„</w:t>
       </w:r>
-      <w:r>
-        <w:rPr>
-          <w:rFonts w:ascii="Times New Roman" w:hAnsi="Times New Roman" w:cs="Times New Roman"/>
-          <w:i/>
-          <w:sz w:val="24"/>
-        </w:rPr>
-        <w:t>Motiváltabb voltam, de szerintem az alkalmazás nélkül is sikerült volna őket végrehajtanom</w:t>
+      <w:proofErr w:type="spellStart"/>
+      <w:r>
+        <w:rPr>
+          <w:rFonts w:ascii="Times New Roman" w:hAnsi="Times New Roman" w:cs="Times New Roman"/>
+          <w:i/>
+          <w:sz w:val="24"/>
+        </w:rPr>
+        <w:t>Motiváltabb</w:t>
+      </w:r>
+      <w:proofErr w:type="spellEnd"/>
+      <w:r>
+        <w:rPr>
+          <w:rFonts w:ascii="Times New Roman" w:hAnsi="Times New Roman" w:cs="Times New Roman"/>
+          <w:i/>
+          <w:sz w:val="24"/>
+        </w:rPr>
+        <w:t xml:space="preserve"> voltam, de szerintem az alkalmazás nélkül is sikerült volna őket végrehajtanom</w:t>
       </w:r>
       <w:r>
         <w:rPr>
@@ -1172,12 +1438,31 @@
           <w:i/>
           <w:sz w:val="24"/>
         </w:rPr>
-        <w:t xml:space="preserve">Kissé motiváltabbnak éreztem magam, valószínűleg előbb utóbb meg lettek volna csinálva, de jobb volt látni mit kéne még </w:t>
-      </w:r>
-      <w:r>
-        <w:rPr>
-          <w:rFonts w:ascii="Times New Roman" w:hAnsi="Times New Roman" w:cs="Times New Roman"/>
-          <w:i/>
+        <w:t xml:space="preserve">Kissé </w:t>
+      </w:r>
+      <w:proofErr w:type="spellStart"/>
+      <w:r>
+        <w:rPr>
+          <w:rFonts w:ascii="Times New Roman" w:hAnsi="Times New Roman" w:cs="Times New Roman"/>
+          <w:i/>
+          <w:sz w:val="24"/>
+        </w:rPr>
+        <w:t>motiváltabbnak</w:t>
+      </w:r>
+      <w:proofErr w:type="spellEnd"/>
+      <w:r>
+        <w:rPr>
+          <w:rFonts w:ascii="Times New Roman" w:hAnsi="Times New Roman" w:cs="Times New Roman"/>
+          <w:i/>
+          <w:sz w:val="24"/>
+        </w:rPr>
+        <w:t xml:space="preserve"> éreztem magam, valószínűleg előbb utóbb meg lettek volna csinálva, de jobb volt látni mit kéne még </w:t>
+      </w:r>
+      <w:r>
+        <w:rPr>
+          <w:rFonts w:ascii="Times New Roman" w:hAnsi="Times New Roman" w:cs="Times New Roman"/>
+          <w:i/>
+          <w:noProof/>
           <w:sz w:val="24"/>
         </w:rPr>
         <w:drawing>
@@ -1292,7 +1577,25 @@
           <w:i/>
           <w:sz w:val="24"/>
         </w:rPr>
-        <w:t>„Valamivel motiváltabbnak éreztem magam, volt</w:t>
+        <w:t xml:space="preserve">„Valamivel </w:t>
+      </w:r>
+      <w:proofErr w:type="spellStart"/>
+      <w:r>
+        <w:rPr>
+          <w:rFonts w:ascii="Times New Roman" w:hAnsi="Times New Roman" w:cs="Times New Roman"/>
+          <w:i/>
+          <w:sz w:val="24"/>
+        </w:rPr>
+        <w:t>motiváltabbnak</w:t>
+      </w:r>
+      <w:proofErr w:type="spellEnd"/>
+      <w:r>
+        <w:rPr>
+          <w:rFonts w:ascii="Times New Roman" w:hAnsi="Times New Roman" w:cs="Times New Roman"/>
+          <w:i/>
+          <w:sz w:val="24"/>
+        </w:rPr>
+        <w:t xml:space="preserve"> éreztem magam, volt</w:t>
       </w:r>
       <w:r>
         <w:rPr>
@@ -1384,7 +1687,27 @@
           <w:sz w:val="32"/>
           <w:szCs w:val="28"/>
         </w:rPr>
-        <w:t>rezted azt h a legtöbbet segített az alkalmazás? (-e, -sz, -nsz)</w:t>
+        <w:t>rezted azt h a legtöbbet segített az alkalmazás? (-e, -sz, -</w:t>
+      </w:r>
+      <w:proofErr w:type="spellStart"/>
+      <w:r>
+        <w:rPr>
+          <w:rFonts w:ascii="Times New Roman" w:hAnsi="Times New Roman" w:cs="Times New Roman"/>
+          <w:b/>
+          <w:sz w:val="32"/>
+          <w:szCs w:val="28"/>
+        </w:rPr>
+        <w:t>nsz</w:t>
+      </w:r>
+      <w:proofErr w:type="spellEnd"/>
+      <w:r>
+        <w:rPr>
+          <w:rFonts w:ascii="Times New Roman" w:hAnsi="Times New Roman" w:cs="Times New Roman"/>
+          <w:b/>
+          <w:sz w:val="32"/>
+          <w:szCs w:val="28"/>
+        </w:rPr>
+        <w:t>)</w:t>
       </w:r>
     </w:p>
     <w:p>
@@ -1434,7 +1757,25 @@
           <w:i/>
           <w:sz w:val="24"/>
         </w:rPr>
-        <w:t>Az elfelejtős kategóriába tartozó feladatok valószínűleg nem lettek volna elvégezve az alkalmazás nélkül, ezért inkább emlékeztetőnek volt jó a dolog</w:t>
+        <w:t xml:space="preserve">Az </w:t>
+      </w:r>
+      <w:proofErr w:type="spellStart"/>
+      <w:r>
+        <w:rPr>
+          <w:rFonts w:ascii="Times New Roman" w:hAnsi="Times New Roman" w:cs="Times New Roman"/>
+          <w:i/>
+          <w:sz w:val="24"/>
+        </w:rPr>
+        <w:t>elfelejtős</w:t>
+      </w:r>
+      <w:proofErr w:type="spellEnd"/>
+      <w:r>
+        <w:rPr>
+          <w:rFonts w:ascii="Times New Roman" w:hAnsi="Times New Roman" w:cs="Times New Roman"/>
+          <w:i/>
+          <w:sz w:val="24"/>
+        </w:rPr>
+        <w:t xml:space="preserve"> kategóriába tartozó feladatok valószínűleg nem lettek volna elvégezve az alkalmazás nélkül, ezért inkább emlékeztetőnek volt jó a dolog</w:t>
       </w:r>
       <w:r>
         <w:rPr>
@@ -1463,7 +1804,25 @@
           <w:i/>
           <w:sz w:val="24"/>
         </w:rPr>
-        <w:t>„Az elfelejtősben”</w:t>
+        <w:t xml:space="preserve">„Az </w:t>
+      </w:r>
+      <w:proofErr w:type="spellStart"/>
+      <w:r>
+        <w:rPr>
+          <w:rFonts w:ascii="Times New Roman" w:hAnsi="Times New Roman" w:cs="Times New Roman"/>
+          <w:i/>
+          <w:sz w:val="24"/>
+        </w:rPr>
+        <w:t>elfelejtősben</w:t>
+      </w:r>
+      <w:proofErr w:type="spellEnd"/>
+      <w:r>
+        <w:rPr>
+          <w:rFonts w:ascii="Times New Roman" w:hAnsi="Times New Roman" w:cs="Times New Roman"/>
+          <w:i/>
+          <w:sz w:val="24"/>
+        </w:rPr>
+        <w:t>”</w:t>
       </w:r>
     </w:p>
     <w:p>
@@ -1505,7 +1864,25 @@
           <w:i/>
           <w:sz w:val="24"/>
         </w:rPr>
-        <w:t>„Nsz”</w:t>
+        <w:t>„</w:t>
+      </w:r>
+      <w:proofErr w:type="spellStart"/>
+      <w:r>
+        <w:rPr>
+          <w:rFonts w:ascii="Times New Roman" w:hAnsi="Times New Roman" w:cs="Times New Roman"/>
+          <w:i/>
+          <w:sz w:val="24"/>
+        </w:rPr>
+        <w:t>Nsz</w:t>
+      </w:r>
+      <w:proofErr w:type="spellEnd"/>
+      <w:r>
+        <w:rPr>
+          <w:rFonts w:ascii="Times New Roman" w:hAnsi="Times New Roman" w:cs="Times New Roman"/>
+          <w:i/>
+          <w:sz w:val="24"/>
+        </w:rPr>
+        <w:t>”</w:t>
       </w:r>
     </w:p>
     <w:p>
@@ -1526,7 +1903,25 @@
           <w:i/>
           <w:sz w:val="24"/>
         </w:rPr>
-        <w:t>„nsz”</w:t>
+        <w:t>„</w:t>
+      </w:r>
+      <w:proofErr w:type="spellStart"/>
+      <w:r>
+        <w:rPr>
+          <w:rFonts w:ascii="Times New Roman" w:hAnsi="Times New Roman" w:cs="Times New Roman"/>
+          <w:i/>
+          <w:sz w:val="24"/>
+        </w:rPr>
+        <w:t>nsz</w:t>
+      </w:r>
+      <w:proofErr w:type="spellEnd"/>
+      <w:r>
+        <w:rPr>
+          <w:rFonts w:ascii="Times New Roman" w:hAnsi="Times New Roman" w:cs="Times New Roman"/>
+          <w:i/>
+          <w:sz w:val="24"/>
+        </w:rPr>
+        <w:t>”</w:t>
       </w:r>
     </w:p>
     <w:p>
@@ -1632,6 +2027,27 @@
           <w:sz w:val="24"/>
         </w:rPr>
         <w:t>„-”</w:t>
+      </w:r>
+    </w:p>
+    <w:p>
+      <w:pPr>
+        <w:pStyle w:val="Listaszerbekezds"/>
+        <w:spacing w:before="240" w:line="360" w:lineRule="auto"/>
+        <w:ind w:left="709"/>
+        <w:contextualSpacing w:val="0"/>
+        <w:rPr>
+          <w:rFonts w:ascii="Times New Roman" w:hAnsi="Times New Roman" w:cs="Times New Roman"/>
+          <w:i/>
+          <w:sz w:val="24"/>
+        </w:rPr>
+      </w:pPr>
+      <w:r>
+        <w:rPr>
+          <w:rFonts w:ascii="Times New Roman" w:hAnsi="Times New Roman" w:cs="Times New Roman"/>
+          <w:i/>
+          <w:sz w:val="24"/>
+        </w:rPr>
+        <w:t>„Talán az E vagy az Sz.”</w:t>
       </w:r>
     </w:p>
     <w:p>
@@ -1738,7 +2154,25 @@
           <w:i/>
           <w:sz w:val="24"/>
         </w:rPr>
-        <w:t>„yeeees, ez volt a kedvencem. Hát paraszt lány lettem es mindennek más színe lett.”</w:t>
+        <w:t>„</w:t>
+      </w:r>
+      <w:proofErr w:type="spellStart"/>
+      <w:r>
+        <w:rPr>
+          <w:rFonts w:ascii="Times New Roman" w:hAnsi="Times New Roman" w:cs="Times New Roman"/>
+          <w:i/>
+          <w:sz w:val="24"/>
+        </w:rPr>
+        <w:t>yeeees</w:t>
+      </w:r>
+      <w:proofErr w:type="spellEnd"/>
+      <w:r>
+        <w:rPr>
+          <w:rFonts w:ascii="Times New Roman" w:hAnsi="Times New Roman" w:cs="Times New Roman"/>
+          <w:i/>
+          <w:sz w:val="24"/>
+        </w:rPr>
+        <w:t>, ez volt a kedvencem. Hát paraszt lány lettem es mindennek más színe lett.”</w:t>
       </w:r>
     </w:p>
     <w:p>
@@ -2016,6 +2450,7 @@
         <w:rPr>
           <w:rFonts w:ascii="Times New Roman" w:hAnsi="Times New Roman" w:cs="Times New Roman"/>
           <w:i/>
+          <w:noProof/>
           <w:sz w:val="24"/>
         </w:rPr>
         <w:drawing>
@@ -2118,6 +2553,44 @@
     </w:p>
     <w:p>
       <w:pPr>
+        <w:pStyle w:val="Listaszerbekezds"/>
+        <w:spacing w:before="240" w:line="360" w:lineRule="auto"/>
+        <w:contextualSpacing w:val="0"/>
+        <w:rPr>
+          <w:rFonts w:ascii="Times New Roman" w:hAnsi="Times New Roman" w:cs="Times New Roman"/>
+          <w:i/>
+          <w:sz w:val="24"/>
+        </w:rPr>
+      </w:pPr>
+      <w:r>
+        <w:rPr>
+          <w:rFonts w:ascii="Times New Roman" w:hAnsi="Times New Roman" w:cs="Times New Roman"/>
+          <w:i/>
+          <w:sz w:val="24"/>
+        </w:rPr>
+        <w:t xml:space="preserve">„Igen a hős kinézete, illetve egyes </w:t>
+      </w:r>
+      <w:proofErr w:type="spellStart"/>
+      <w:r>
+        <w:rPr>
+          <w:rFonts w:ascii="Times New Roman" w:hAnsi="Times New Roman" w:cs="Times New Roman"/>
+          <w:i/>
+          <w:sz w:val="24"/>
+        </w:rPr>
+        <w:t>taskok</w:t>
+      </w:r>
+      <w:proofErr w:type="spellEnd"/>
+      <w:r>
+        <w:rPr>
+          <w:rFonts w:ascii="Times New Roman" w:hAnsi="Times New Roman" w:cs="Times New Roman"/>
+          <w:i/>
+          <w:sz w:val="24"/>
+        </w:rPr>
+        <w:t xml:space="preserve"> ikonjait”</w:t>
+      </w:r>
+    </w:p>
+    <w:p>
+      <w:pPr>
         <w:rPr>
           <w:rFonts w:ascii="Times New Roman" w:hAnsi="Times New Roman" w:cs="Times New Roman"/>
           <w:i/>
@@ -2189,7 +2662,47 @@
           <w:sz w:val="28"/>
           <w:szCs w:val="24"/>
         </w:rPr>
-        <w:t>bbiekben (bármilyen) gamify your life alkalmazást?</w:t>
+        <w:t xml:space="preserve">bbiekben (bármilyen) </w:t>
+      </w:r>
+      <w:proofErr w:type="spellStart"/>
+      <w:r>
+        <w:rPr>
+          <w:rFonts w:ascii="Times New Roman" w:hAnsi="Times New Roman" w:cs="Times New Roman"/>
+          <w:b/>
+          <w:sz w:val="28"/>
+          <w:szCs w:val="24"/>
+        </w:rPr>
+        <w:t>gamify</w:t>
+      </w:r>
+      <w:proofErr w:type="spellEnd"/>
+      <w:r>
+        <w:rPr>
+          <w:rFonts w:ascii="Times New Roman" w:hAnsi="Times New Roman" w:cs="Times New Roman"/>
+          <w:b/>
+          <w:sz w:val="28"/>
+          <w:szCs w:val="24"/>
+        </w:rPr>
+        <w:t xml:space="preserve"> </w:t>
+      </w:r>
+      <w:proofErr w:type="spellStart"/>
+      <w:r>
+        <w:rPr>
+          <w:rFonts w:ascii="Times New Roman" w:hAnsi="Times New Roman" w:cs="Times New Roman"/>
+          <w:b/>
+          <w:sz w:val="28"/>
+          <w:szCs w:val="24"/>
+        </w:rPr>
+        <w:t>your</w:t>
+      </w:r>
+      <w:proofErr w:type="spellEnd"/>
+      <w:r>
+        <w:rPr>
+          <w:rFonts w:ascii="Times New Roman" w:hAnsi="Times New Roman" w:cs="Times New Roman"/>
+          <w:b/>
+          <w:sz w:val="28"/>
+          <w:szCs w:val="24"/>
+        </w:rPr>
+        <w:t xml:space="preserve"> life alkalmazást?</w:t>
       </w:r>
     </w:p>
     <w:p>
@@ -2208,7 +2721,43 @@
           <w:i/>
           <w:sz w:val="24"/>
         </w:rPr>
-        <w:t>„hat amugy nem mert stresszes xd”</w:t>
+        <w:t xml:space="preserve">„hat </w:t>
+      </w:r>
+      <w:proofErr w:type="spellStart"/>
+      <w:r>
+        <w:rPr>
+          <w:rFonts w:ascii="Times New Roman" w:hAnsi="Times New Roman" w:cs="Times New Roman"/>
+          <w:i/>
+          <w:sz w:val="24"/>
+        </w:rPr>
+        <w:t>amugy</w:t>
+      </w:r>
+      <w:proofErr w:type="spellEnd"/>
+      <w:r>
+        <w:rPr>
+          <w:rFonts w:ascii="Times New Roman" w:hAnsi="Times New Roman" w:cs="Times New Roman"/>
+          <w:i/>
+          <w:sz w:val="24"/>
+        </w:rPr>
+        <w:t xml:space="preserve"> nem mert stresszes </w:t>
+      </w:r>
+      <w:proofErr w:type="spellStart"/>
+      <w:r>
+        <w:rPr>
+          <w:rFonts w:ascii="Times New Roman" w:hAnsi="Times New Roman" w:cs="Times New Roman"/>
+          <w:i/>
+          <w:sz w:val="24"/>
+        </w:rPr>
+        <w:t>xd</w:t>
+      </w:r>
+      <w:proofErr w:type="spellEnd"/>
+      <w:r>
+        <w:rPr>
+          <w:rFonts w:ascii="Times New Roman" w:hAnsi="Times New Roman" w:cs="Times New Roman"/>
+          <w:i/>
+          <w:sz w:val="24"/>
+        </w:rPr>
+        <w:t>”</w:t>
       </w:r>
     </w:p>
     <w:p>
@@ -2387,6 +2936,7 @@
         <w:rPr>
           <w:rFonts w:ascii="Times New Roman" w:hAnsi="Times New Roman" w:cs="Times New Roman"/>
           <w:i/>
+          <w:noProof/>
           <w:sz w:val="24"/>
         </w:rPr>
         <w:drawing>
@@ -2506,6 +3056,25 @@
     </w:p>
     <w:p>
       <w:pPr>
+        <w:spacing w:before="240" w:after="120" w:line="360" w:lineRule="auto"/>
+        <w:ind w:left="708"/>
+        <w:rPr>
+          <w:rFonts w:ascii="Times New Roman" w:hAnsi="Times New Roman" w:cs="Times New Roman"/>
+          <w:i/>
+          <w:sz w:val="24"/>
+        </w:rPr>
+      </w:pPr>
+      <w:r>
+        <w:rPr>
+          <w:rFonts w:ascii="Times New Roman" w:hAnsi="Times New Roman" w:cs="Times New Roman"/>
+          <w:i/>
+          <w:sz w:val="24"/>
+        </w:rPr>
+        <w:t>„Igen”</w:t>
+      </w:r>
+    </w:p>
+    <w:p>
+      <w:pPr>
         <w:ind w:left="708"/>
         <w:rPr>
           <w:rFonts w:ascii="Times New Roman" w:hAnsi="Times New Roman" w:cs="Times New Roman"/>
@@ -2603,7 +3172,25 @@
           <w:i/>
           <w:sz w:val="24"/>
         </w:rPr>
-        <w:t>„baszta a szemem h fele angol, de amúgy jó pofa lehet annak aki nem autista es nem stresszeli be a dolog xd”</w:t>
+        <w:t xml:space="preserve">„baszta a szemem h fele angol, de amúgy jó pofa lehet annak aki nem autista es nem stresszeli be a dolog </w:t>
+      </w:r>
+      <w:proofErr w:type="spellStart"/>
+      <w:r>
+        <w:rPr>
+          <w:rFonts w:ascii="Times New Roman" w:hAnsi="Times New Roman" w:cs="Times New Roman"/>
+          <w:i/>
+          <w:sz w:val="24"/>
+        </w:rPr>
+        <w:t>xd</w:t>
+      </w:r>
+      <w:proofErr w:type="spellEnd"/>
+      <w:r>
+        <w:rPr>
+          <w:rFonts w:ascii="Times New Roman" w:hAnsi="Times New Roman" w:cs="Times New Roman"/>
+          <w:i/>
+          <w:sz w:val="24"/>
+        </w:rPr>
+        <w:t>”</w:t>
       </w:r>
     </w:p>
     <w:p>
@@ -2630,7 +3217,43 @@
           <w:i/>
           <w:sz w:val="24"/>
         </w:rPr>
-        <w:t>Amikor elkezdtem az alkalmazást használni, sokat gondolkodtam rajta, hogy milyen feladatokat írjak bele. Az alapból is benne levő feladatok (pl a fogmosás vagy az ágy bevetése) túl könnyűek voltak, mert ezeket amúgy is megcsinálnám, alkalmazás nélkül. Másrészt a jelenlegi helyzetben, amikor otthon vagyok egész nap, a takarítást akkor végzem el, amikor időm jut rá (de mindenképp elvégzem, mert szeretem a rendet), ezért előre nem tudtam beírni, utólag beírni, csak azért, hogy pontom legyen nyilván csalás lett volna. Emiatt viszonylag nehéz volt minden kategóriába rendszeres feladatot találni és nem éreztem azt, hogy ezek tényleg megfelelően nagy horderejű dolgok lennének. A két hét kezdetével először jó élményeim voltak, mert azt éreztem, hogy az alkalmazás sikerül odafigyelni a feladatokra és emlékezni. Azt az oldalát is megtapasztaltam azonban a dolognak, hogy ha kihagysz egy feladatot (amit amúgy a való életben megtehetsz, mert miért ne mosogathatnál el másnap reggel) akkor az alkalmazás megbüntet (gyakorlatilag ok nélkül) ami demotiváló, ezért a végére már nem vettem komolyan az egészet.</w:t>
+        <w:t>Amikor elkezdtem az alkalmazást használni, sokat gondolkodtam rajta, hogy milyen feladatokat írjak bele. Az alapból is benne levő feladatok (</w:t>
+      </w:r>
+      <w:proofErr w:type="spellStart"/>
+      <w:r>
+        <w:rPr>
+          <w:rFonts w:ascii="Times New Roman" w:hAnsi="Times New Roman" w:cs="Times New Roman"/>
+          <w:i/>
+          <w:sz w:val="24"/>
+        </w:rPr>
+        <w:t>pl</w:t>
+      </w:r>
+      <w:proofErr w:type="spellEnd"/>
+      <w:r>
+        <w:rPr>
+          <w:rFonts w:ascii="Times New Roman" w:hAnsi="Times New Roman" w:cs="Times New Roman"/>
+          <w:i/>
+          <w:sz w:val="24"/>
+        </w:rPr>
+        <w:t xml:space="preserve"> a fogmosás vagy az ágy bevetése) túl könnyűek voltak, mert ezeket amúgy is megcsinálnám, alkalmazás nélkül. Másrészt a jelenlegi helyzetben, amikor otthon vagyok egész nap, a takarítást akkor végzem el, amikor időm jut rá (de mindenképp elvégzem, mert szeretem a rendet), ezért előre nem tudtam beírni, utólag beírni, csak azért, hogy pontom legyen nyilván csalás lett volna. Emiatt viszonylag nehéz volt minden kategóriába rendszeres feladatot találni és nem éreztem azt, hogy ezek tényleg megfelelően nagy horderejű dolgok lennének. A két hét kezdetével először jó élményeim voltak, mert azt éreztem, hogy az alkalmazás sikerül odafigyelni a feladatokra és emlékezni. Azt az oldalát is megtapasztaltam azonban a dolognak, hogy ha kihagysz egy feladatot (amit amúgy a való életben megtehetsz, mert miért ne mosogathatnál el másnap reggel) akkor az alkalmazás megbüntet (gyakorlatilag ok nélkül) ami </w:t>
+      </w:r>
+      <w:proofErr w:type="spellStart"/>
+      <w:r>
+        <w:rPr>
+          <w:rFonts w:ascii="Times New Roman" w:hAnsi="Times New Roman" w:cs="Times New Roman"/>
+          <w:i/>
+          <w:sz w:val="24"/>
+        </w:rPr>
+        <w:t>demotiváló</w:t>
+      </w:r>
+      <w:proofErr w:type="spellEnd"/>
+      <w:r>
+        <w:rPr>
+          <w:rFonts w:ascii="Times New Roman" w:hAnsi="Times New Roman" w:cs="Times New Roman"/>
+          <w:i/>
+          <w:sz w:val="24"/>
+        </w:rPr>
+        <w:t>, ezért a végére már nem vettem komolyan az egészet.</w:t>
       </w:r>
       <w:r>
         <w:rPr>
@@ -2657,7 +3280,25 @@
           <w:i/>
           <w:sz w:val="24"/>
         </w:rPr>
-        <w:t>„A nem szeretem kategóriákban nem motivál jobban, mert nem érzem tétjét a dolognak, de az elfelejtősben tényleg segít.”</w:t>
+        <w:t xml:space="preserve">„A nem szeretem kategóriákban nem motivál jobban, mert nem érzem tétjét a dolognak, de az </w:t>
+      </w:r>
+      <w:proofErr w:type="spellStart"/>
+      <w:r>
+        <w:rPr>
+          <w:rFonts w:ascii="Times New Roman" w:hAnsi="Times New Roman" w:cs="Times New Roman"/>
+          <w:i/>
+          <w:sz w:val="24"/>
+        </w:rPr>
+        <w:t>elfelejtősben</w:t>
+      </w:r>
+      <w:proofErr w:type="spellEnd"/>
+      <w:r>
+        <w:rPr>
+          <w:rFonts w:ascii="Times New Roman" w:hAnsi="Times New Roman" w:cs="Times New Roman"/>
+          <w:i/>
+          <w:sz w:val="24"/>
+        </w:rPr>
+        <w:t xml:space="preserve"> tényleg segít.”</w:t>
       </w:r>
     </w:p>
     <w:p>
@@ -2730,15 +3371,7 @@
           <w:i/>
           <w:sz w:val="24"/>
         </w:rPr>
-        <w:t>lapvetően szerintem hasznos alkalmazás, de tényleg elég időigényes, ami nem annyira motiváló, plusz inkább kényszerű lesz tőle a cselekvés</w:t>
-      </w:r>
-      <w:r>
-        <w:rPr>
-          <w:rFonts w:ascii="Times New Roman" w:hAnsi="Times New Roman" w:cs="Times New Roman"/>
-          <w:i/>
-          <w:sz w:val="24"/>
-        </w:rPr>
-        <w:t>”</w:t>
+        <w:t>lapvetően szerintem hasznos alkalmazás, de tényleg elég időigényes, ami nem annyira motiváló, plusz inkább kényszerű lesz tőle a cselekvés”</w:t>
       </w:r>
     </w:p>
     <w:p>
@@ -2787,6 +3420,7 @@
         <w:rPr>
           <w:rFonts w:ascii="Times New Roman" w:hAnsi="Times New Roman" w:cs="Times New Roman"/>
           <w:i/>
+          <w:noProof/>
           <w:sz w:val="24"/>
         </w:rPr>
         <w:drawing>
@@ -2896,6 +3530,7 @@
         <w:rPr>
           <w:rFonts w:ascii="Times New Roman" w:hAnsi="Times New Roman" w:cs="Times New Roman"/>
           <w:i/>
+          <w:noProof/>
           <w:sz w:val="24"/>
         </w:rPr>
         <w:drawing>
@@ -2974,13 +3609,24 @@
         </w:rPr>
         <w:t>„no”</w:t>
       </w:r>
-      <w:r>
-        <w:rPr>
-          <w:rFonts w:ascii="Times New Roman" w:hAnsi="Times New Roman" w:cs="Times New Roman"/>
-          <w:i/>
-          <w:sz w:val="24"/>
-        </w:rPr>
-        <w:t>s</w:t>
+    </w:p>
+    <w:p>
+      <w:pPr>
+        <w:spacing w:before="240" w:line="360" w:lineRule="auto"/>
+        <w:ind w:left="709"/>
+        <w:rPr>
+          <w:rFonts w:ascii="Times New Roman" w:hAnsi="Times New Roman" w:cs="Times New Roman"/>
+          <w:i/>
+          <w:sz w:val="24"/>
+        </w:rPr>
+      </w:pPr>
+      <w:r>
+        <w:rPr>
+          <w:rFonts w:ascii="Times New Roman" w:hAnsi="Times New Roman" w:cs="Times New Roman"/>
+          <w:i/>
+          <w:sz w:val="24"/>
+        </w:rPr>
+        <w:t>„Nincs”</w:t>
       </w:r>
     </w:p>
     <w:p>
@@ -3372,6 +4018,7 @@
     <w:lsdException w:name="HTML Sample" w:semiHidden="1" w:unhideWhenUsed="1"/>
     <w:lsdException w:name="HTML Typewriter" w:semiHidden="1" w:unhideWhenUsed="1"/>
     <w:lsdException w:name="HTML Variable" w:semiHidden="1" w:unhideWhenUsed="1"/>
+    <w:lsdException w:name="Normal Table" w:semiHidden="1" w:unhideWhenUsed="1"/>
     <w:lsdException w:name="annotation subject" w:semiHidden="1" w:unhideWhenUsed="1"/>
     <w:lsdException w:name="No List" w:semiHidden="1" w:unhideWhenUsed="1"/>
     <w:lsdException w:name="Outline List 1" w:semiHidden="1" w:unhideWhenUsed="1"/>
@@ -3414,8 +4061,11 @@
     <w:lsdException w:name="Table Contemporary" w:semiHidden="1" w:unhideWhenUsed="1"/>
     <w:lsdException w:name="Table Elegant" w:semiHidden="1" w:unhideWhenUsed="1"/>
     <w:lsdException w:name="Table Professional" w:semiHidden="1" w:unhideWhenUsed="1"/>
+    <w:lsdException w:name="Table Subtle 1" w:semiHidden="1" w:unhideWhenUsed="1"/>
     <w:lsdException w:name="Table Subtle 2" w:semiHidden="1" w:unhideWhenUsed="1"/>
     <w:lsdException w:name="Table Web 1" w:semiHidden="1" w:unhideWhenUsed="1"/>
+    <w:lsdException w:name="Table Web 2" w:semiHidden="1" w:unhideWhenUsed="1"/>
+    <w:lsdException w:name="Table Web 3" w:semiHidden="1" w:unhideWhenUsed="1"/>
     <w:lsdException w:name="Balloon Text" w:semiHidden="1" w:unhideWhenUsed="1"/>
     <w:lsdException w:name="Table Grid" w:uiPriority="39"/>
     <w:lsdException w:name="Table Theme" w:semiHidden="1" w:unhideWhenUsed="1"/>
@@ -3995,7 +4645,7 @@
 </file>
 
 <file path=customXml/itemProps1.xml><?xml version="1.0" encoding="utf-8"?>
-<ds:datastoreItem xmlns:ds="http://schemas.openxmlformats.org/officeDocument/2006/customXml" ds:itemID="{C10902A0-F37C-48B4-BBC9-696FB4B90B4A}">
+<ds:datastoreItem xmlns:ds="http://schemas.openxmlformats.org/officeDocument/2006/customXml" ds:itemID="{25682B97-DA25-41B6-B2D2-594FF3C2F95D}">
   <ds:schemaRefs>
     <ds:schemaRef ds:uri="http://schemas.openxmlformats.org/officeDocument/2006/bibliography"/>
   </ds:schemaRefs>

</xml_diff>

<commit_message>
Feedback.docx - még egy hozzáadva
</commit_message>
<xml_diff>
--- a/Egyéb/Feedback.docx
+++ b/Egyéb/Feedback.docx
@@ -1,6 +1,6 @@
 
 <file path=word/document.xml><?xml version="1.0" encoding="utf-8"?>
-<w:document xmlns:wpc="http://schemas.microsoft.com/office/word/2010/wordprocessingCanvas" xmlns:cx="http://schemas.microsoft.com/office/drawing/2014/chartex" xmlns:cx1="http://schemas.microsoft.com/office/drawing/2015/9/8/chartex" xmlns:cx2="http://schemas.microsoft.com/office/drawing/2015/10/21/chartex" xmlns:cx3="http://schemas.microsoft.com/office/drawing/2016/5/9/chartex" xmlns:cx4="http://schemas.microsoft.com/office/drawing/2016/5/10/chartex" xmlns:cx5="http://schemas.microsoft.com/office/drawing/2016/5/11/chartex" xmlns:cx6="http://schemas.microsoft.com/office/drawing/2016/5/12/chartex" xmlns:cx7="http://schemas.microsoft.com/office/drawing/2016/5/13/chartex" xmlns:cx8="http://schemas.microsoft.com/office/drawing/2016/5/14/chartex" xmlns:mc="http://schemas.openxmlformats.org/markup-compatibility/2006" xmlns:aink="http://schemas.microsoft.com/office/drawing/2016/ink" xmlns:am3d="http://schemas.microsoft.com/office/drawing/2017/model3d" xmlns:o="urn:schemas-microsoft-com:office:office" xmlns:r="http://schemas.openxmlformats.org/officeDocument/2006/relationships" xmlns:m="http://schemas.openxmlformats.org/officeDocument/2006/math" xmlns:v="urn:schemas-microsoft-com:vml" xmlns:wp14="http://schemas.microsoft.com/office/word/2010/wordprocessingDrawing" xmlns:wp="http://schemas.openxmlformats.org/drawingml/2006/wordprocessingDrawing" xmlns:w10="urn:schemas-microsoft-com:office:word" xmlns:w="http://schemas.openxmlformats.org/wordprocessingml/2006/main" xmlns:w14="http://schemas.microsoft.com/office/word/2010/wordml" xmlns:w15="http://schemas.microsoft.com/office/word/2012/wordml" xmlns:w16cex="http://schemas.microsoft.com/office/word/2018/wordml/cex" xmlns:w16cid="http://schemas.microsoft.com/office/word/2016/wordml/cid" xmlns:w16="http://schemas.microsoft.com/office/word/2018/wordml" xmlns:w16se="http://schemas.microsoft.com/office/word/2015/wordml/symex" xmlns:wpg="http://schemas.microsoft.com/office/word/2010/wordprocessingGroup" xmlns:wpi="http://schemas.microsoft.com/office/word/2010/wordprocessingInk" xmlns:wne="http://schemas.microsoft.com/office/word/2006/wordml" xmlns:wps="http://schemas.microsoft.com/office/word/2010/wordprocessingShape" mc:Ignorable="w14 w15 w16se w16cid w16 w16cex wp14">
+<w:document xmlns:wpc="http://schemas.microsoft.com/office/word/2010/wordprocessingCanvas" xmlns:mc="http://schemas.openxmlformats.org/markup-compatibility/2006" xmlns:o="urn:schemas-microsoft-com:office:office" xmlns:r="http://schemas.openxmlformats.org/officeDocument/2006/relationships" xmlns:m="http://schemas.openxmlformats.org/officeDocument/2006/math" xmlns:v="urn:schemas-microsoft-com:vml" xmlns:wp14="http://schemas.microsoft.com/office/word/2010/wordprocessingDrawing" xmlns:wp="http://schemas.openxmlformats.org/drawingml/2006/wordprocessingDrawing" xmlns:w10="urn:schemas-microsoft-com:office:word" xmlns:w="http://schemas.openxmlformats.org/wordprocessingml/2006/main" xmlns:w14="http://schemas.microsoft.com/office/word/2010/wordml" xmlns:w15="http://schemas.microsoft.com/office/word/2012/wordml" xmlns:wpg="http://schemas.microsoft.com/office/word/2010/wordprocessingGroup" xmlns:wpi="http://schemas.microsoft.com/office/word/2010/wordprocessingInk" xmlns:wne="http://schemas.microsoft.com/office/word/2006/wordml" xmlns:wps="http://schemas.microsoft.com/office/word/2010/wordprocessingShape" mc:Ignorable="w14 w15 wp14">
   <w:body>
     <w:p>
       <w:pPr>
@@ -35,47 +35,7 @@
           <w:sz w:val="32"/>
           <w:szCs w:val="28"/>
         </w:rPr>
-        <w:t xml:space="preserve">Használtál mar korábban </w:t>
-      </w:r>
-      <w:proofErr w:type="spellStart"/>
-      <w:r>
-        <w:rPr>
-          <w:rFonts w:ascii="Times New Roman" w:hAnsi="Times New Roman" w:cs="Times New Roman"/>
-          <w:b/>
-          <w:sz w:val="32"/>
-          <w:szCs w:val="28"/>
-        </w:rPr>
-        <w:t>gamificationos</w:t>
-      </w:r>
-      <w:proofErr w:type="spellEnd"/>
-      <w:r>
-        <w:rPr>
-          <w:rFonts w:ascii="Times New Roman" w:hAnsi="Times New Roman" w:cs="Times New Roman"/>
-          <w:b/>
-          <w:sz w:val="32"/>
-          <w:szCs w:val="28"/>
-        </w:rPr>
-        <w:t xml:space="preserve"> alkalmazást? Ha igen, </w:t>
-      </w:r>
-      <w:proofErr w:type="spellStart"/>
-      <w:r>
-        <w:rPr>
-          <w:rFonts w:ascii="Times New Roman" w:hAnsi="Times New Roman" w:cs="Times New Roman"/>
-          <w:b/>
-          <w:sz w:val="32"/>
-          <w:szCs w:val="28"/>
-        </w:rPr>
-        <w:t>milyet</w:t>
-      </w:r>
-      <w:proofErr w:type="spellEnd"/>
-      <w:r>
-        <w:rPr>
-          <w:rFonts w:ascii="Times New Roman" w:hAnsi="Times New Roman" w:cs="Times New Roman"/>
-          <w:b/>
-          <w:sz w:val="32"/>
-          <w:szCs w:val="28"/>
-        </w:rPr>
-        <w:t>? (Sport, egészség, tanulás stb.) Szeretted?</w:t>
+        <w:t>Használtál mar korábban gamificationos alkalmazást? Ha igen, milyet? (Sport, egészség, tanulás stb.) Szeretted?</w:t>
       </w:r>
     </w:p>
     <w:p>
@@ -312,6 +272,7 @@
       <w:r>
         <w:rPr>
           <w:noProof/>
+          <w:lang w:eastAsia="hu-HU"/>
         </w:rPr>
         <w:drawing>
           <wp:inline distT="0" distB="0" distL="0" distR="0">
@@ -408,43 +369,7 @@
           <w:i/>
           <w:sz w:val="24"/>
         </w:rPr>
-        <w:t xml:space="preserve">„Igen, </w:t>
-      </w:r>
-      <w:proofErr w:type="spellStart"/>
-      <w:r>
-        <w:rPr>
-          <w:rFonts w:ascii="Times New Roman" w:hAnsi="Times New Roman" w:cs="Times New Roman"/>
-          <w:i/>
-          <w:sz w:val="24"/>
-        </w:rPr>
-        <w:t>Duolingot</w:t>
-      </w:r>
-      <w:proofErr w:type="spellEnd"/>
-      <w:r>
-        <w:rPr>
-          <w:rFonts w:ascii="Times New Roman" w:hAnsi="Times New Roman" w:cs="Times New Roman"/>
-          <w:i/>
-          <w:sz w:val="24"/>
-        </w:rPr>
-        <w:t xml:space="preserve"> és Google </w:t>
-      </w:r>
-      <w:proofErr w:type="spellStart"/>
-      <w:r>
-        <w:rPr>
-          <w:rFonts w:ascii="Times New Roman" w:hAnsi="Times New Roman" w:cs="Times New Roman"/>
-          <w:i/>
-          <w:sz w:val="24"/>
-        </w:rPr>
-        <w:t>Mapset</w:t>
-      </w:r>
-      <w:proofErr w:type="spellEnd"/>
-      <w:r>
-        <w:rPr>
-          <w:rFonts w:ascii="Times New Roman" w:hAnsi="Times New Roman" w:cs="Times New Roman"/>
-          <w:i/>
-          <w:sz w:val="24"/>
-        </w:rPr>
-        <w:t>!”</w:t>
+        <w:t>„Igen, Duolingot és Google Mapset!”</w:t>
       </w:r>
     </w:p>
     <w:p>
@@ -484,43 +409,51 @@
           <w:i/>
           <w:sz w:val="24"/>
         </w:rPr>
-        <w:t xml:space="preserve">„Igen már többször napi, illetve heti rendszerességgel, pl. </w:t>
-      </w:r>
-      <w:proofErr w:type="spellStart"/>
-      <w:r>
-        <w:rPr>
-          <w:rFonts w:ascii="Times New Roman" w:hAnsi="Times New Roman" w:cs="Times New Roman"/>
-          <w:i/>
-          <w:sz w:val="24"/>
-        </w:rPr>
-        <w:t>Duolingo</w:t>
-      </w:r>
-      <w:proofErr w:type="spellEnd"/>
-      <w:r>
-        <w:rPr>
-          <w:rFonts w:ascii="Times New Roman" w:hAnsi="Times New Roman" w:cs="Times New Roman"/>
-          <w:i/>
-          <w:sz w:val="24"/>
-        </w:rPr>
-        <w:t xml:space="preserve">, Google </w:t>
-      </w:r>
-      <w:proofErr w:type="spellStart"/>
-      <w:r>
-        <w:rPr>
-          <w:rFonts w:ascii="Times New Roman" w:hAnsi="Times New Roman" w:cs="Times New Roman"/>
-          <w:i/>
-          <w:sz w:val="24"/>
-        </w:rPr>
-        <w:t>Maps</w:t>
-      </w:r>
-      <w:proofErr w:type="spellEnd"/>
-      <w:r>
-        <w:rPr>
-          <w:rFonts w:ascii="Times New Roman" w:hAnsi="Times New Roman" w:cs="Times New Roman"/>
-          <w:i/>
-          <w:sz w:val="24"/>
-        </w:rPr>
-        <w:t>.”</w:t>
+        <w:t>„Igen már többször napi, illetve heti rendszerességgel, pl. Duolingo, Google Maps.”</w:t>
+      </w:r>
+    </w:p>
+    <w:p>
+      <w:pPr>
+        <w:pStyle w:val="Listaszerbekezds"/>
+        <w:spacing w:before="240" w:after="120" w:line="360" w:lineRule="auto"/>
+        <w:contextualSpacing w:val="0"/>
+        <w:rPr>
+          <w:rFonts w:ascii="Times New Roman" w:hAnsi="Times New Roman" w:cs="Times New Roman"/>
+          <w:i/>
+          <w:sz w:val="24"/>
+        </w:rPr>
+      </w:pPr>
+      <w:r>
+        <w:rPr>
+          <w:rFonts w:ascii="Times New Roman" w:hAnsi="Times New Roman" w:cs="Times New Roman"/>
+          <w:i/>
+          <w:sz w:val="24"/>
+        </w:rPr>
+        <w:t>„</w:t>
+      </w:r>
+      <w:r>
+        <w:rPr>
+          <w:rFonts w:ascii="Times New Roman" w:hAnsi="Times New Roman" w:cs="Times New Roman"/>
+          <w:i/>
+          <w:sz w:val="24"/>
+        </w:rPr>
+        <w:t>Igen</w:t>
+      </w:r>
+      <w:r>
+        <w:rPr>
+          <w:rFonts w:ascii="Times New Roman" w:hAnsi="Times New Roman" w:cs="Times New Roman"/>
+          <w:i/>
+          <w:sz w:val="24"/>
+        </w:rPr>
+        <w:t>, hetente többször</w:t>
+      </w:r>
+      <w:r>
+        <w:rPr>
+          <w:rFonts w:ascii="Times New Roman" w:hAnsi="Times New Roman" w:cs="Times New Roman"/>
+          <w:i/>
+          <w:sz w:val="24"/>
+        </w:rPr>
+        <w:t>”</w:t>
       </w:r>
     </w:p>
     <w:p>
@@ -597,25 +530,7 @@
           <w:i/>
           <w:sz w:val="24"/>
         </w:rPr>
-        <w:t>„nem (</w:t>
-      </w:r>
-      <w:proofErr w:type="spellStart"/>
-      <w:r>
-        <w:rPr>
-          <w:rFonts w:ascii="Times New Roman" w:hAnsi="Times New Roman" w:cs="Times New Roman"/>
-          <w:i/>
-          <w:sz w:val="24"/>
-        </w:rPr>
-        <w:t>sorry</w:t>
-      </w:r>
-      <w:proofErr w:type="spellEnd"/>
-      <w:r>
-        <w:rPr>
-          <w:rFonts w:ascii="Times New Roman" w:hAnsi="Times New Roman" w:cs="Times New Roman"/>
-          <w:i/>
-          <w:sz w:val="24"/>
-        </w:rPr>
-        <w:t>)”</w:t>
+        <w:t>„nem (sorry)”</w:t>
       </w:r>
     </w:p>
     <w:p>
@@ -643,25 +558,7 @@
           <w:i/>
           <w:sz w:val="24"/>
         </w:rPr>
-        <w:t xml:space="preserve">Igen, mindenképpen éreztem változást, több feladatot végeztem el, főleg az </w:t>
-      </w:r>
-      <w:proofErr w:type="spellStart"/>
-      <w:r>
-        <w:rPr>
-          <w:rFonts w:ascii="Times New Roman" w:hAnsi="Times New Roman" w:cs="Times New Roman"/>
-          <w:i/>
-          <w:sz w:val="24"/>
-        </w:rPr>
-        <w:t>elfelejtős</w:t>
-      </w:r>
-      <w:proofErr w:type="spellEnd"/>
-      <w:r>
-        <w:rPr>
-          <w:rFonts w:ascii="Times New Roman" w:hAnsi="Times New Roman" w:cs="Times New Roman"/>
-          <w:i/>
-          <w:sz w:val="24"/>
-        </w:rPr>
-        <w:t xml:space="preserve"> kategóriából.</w:t>
+        <w:t>Igen, mindenképpen éreztem változást, több feladatot végeztem el, főleg az elfelejtős kategóriából.</w:t>
       </w:r>
       <w:r>
         <w:rPr>
@@ -709,25 +606,7 @@
           <w:i/>
           <w:sz w:val="24"/>
         </w:rPr>
-        <w:t xml:space="preserve">„Talán. Kicsit jobb kedvel csinálom meg és </w:t>
-      </w:r>
-      <w:proofErr w:type="spellStart"/>
-      <w:r>
-        <w:rPr>
-          <w:rFonts w:ascii="Times New Roman" w:hAnsi="Times New Roman" w:cs="Times New Roman"/>
-          <w:i/>
-          <w:sz w:val="24"/>
-        </w:rPr>
-        <w:t>motiváltabb</w:t>
-      </w:r>
-      <w:proofErr w:type="spellEnd"/>
-      <w:r>
-        <w:rPr>
-          <w:rFonts w:ascii="Times New Roman" w:hAnsi="Times New Roman" w:cs="Times New Roman"/>
-          <w:i/>
-          <w:sz w:val="24"/>
-        </w:rPr>
-        <w:t xml:space="preserve"> vagyok.”</w:t>
+        <w:t>„Talán. Kicsit jobb kedvel csinálom meg és motiváltabb vagyok.”</w:t>
       </w:r>
     </w:p>
     <w:p>
@@ -939,18 +818,8 @@
           <w:i/>
           <w:sz w:val="24"/>
         </w:rPr>
-        <w:t xml:space="preserve">, nem változat semmit, hogy </w:t>
-      </w:r>
-      <w:proofErr w:type="spellStart"/>
-      <w:r>
-        <w:rPr>
-          <w:rFonts w:ascii="Times New Roman" w:hAnsi="Times New Roman" w:cs="Times New Roman"/>
-          <w:i/>
-          <w:sz w:val="24"/>
-        </w:rPr>
-        <w:t>logoltam</w:t>
-      </w:r>
-      <w:proofErr w:type="spellEnd"/>
+        <w:t>, nem változat semmit, hogy logoltam</w:t>
+      </w:r>
       <w:r>
         <w:rPr>
           <w:rFonts w:ascii="Times New Roman" w:hAnsi="Times New Roman" w:cs="Times New Roman"/>
@@ -978,6 +847,26 @@
           <w:sz w:val="24"/>
         </w:rPr>
         <w:t>„Valamennyit igen, mert próbáltam minél több pontot elérni így próbáltam minél többet teljesíteni.”</w:t>
+      </w:r>
+    </w:p>
+    <w:p>
+      <w:pPr>
+        <w:pStyle w:val="Listaszerbekezds"/>
+        <w:spacing w:before="240" w:line="360" w:lineRule="auto"/>
+        <w:contextualSpacing w:val="0"/>
+        <w:rPr>
+          <w:rFonts w:ascii="Times New Roman" w:hAnsi="Times New Roman" w:cs="Times New Roman"/>
+          <w:i/>
+          <w:sz w:val="24"/>
+        </w:rPr>
+      </w:pPr>
+      <w:r>
+        <w:rPr>
+          <w:rFonts w:ascii="Times New Roman" w:hAnsi="Times New Roman" w:cs="Times New Roman"/>
+          <w:i/>
+          <w:sz w:val="24"/>
+        </w:rPr>
+        <w:t>„nem, nagyon minimálisat talán”</w:t>
       </w:r>
     </w:p>
     <w:p>
@@ -1027,7 +916,6 @@
           <w:szCs w:val="32"/>
         </w:rPr>
       </w:pPr>
-      <w:proofErr w:type="spellStart"/>
       <w:r>
         <w:rPr>
           <w:rFonts w:ascii="Times New Roman" w:hAnsi="Times New Roman" w:cs="Times New Roman"/>
@@ -1035,9 +923,8 @@
           <w:sz w:val="32"/>
           <w:szCs w:val="32"/>
         </w:rPr>
-        <w:t>Motiváltabb</w:t>
-      </w:r>
-      <w:proofErr w:type="spellEnd"/>
+        <w:t>Motiváltabb voltál így megcsinálni a feladatokat? Voltak olyan feladatok</w:t>
+      </w:r>
       <w:r>
         <w:rPr>
           <w:rFonts w:ascii="Times New Roman" w:hAnsi="Times New Roman" w:cs="Times New Roman"/>
@@ -1045,7 +932,7 @@
           <w:sz w:val="32"/>
           <w:szCs w:val="32"/>
         </w:rPr>
-        <w:t xml:space="preserve"> voltál így megcsinálni a feladatokat? Voltak olyan feladatok</w:t>
+        <w:t xml:space="preserve">, </w:t>
       </w:r>
       <w:r>
         <w:rPr>
@@ -1054,15 +941,6 @@
           <w:sz w:val="32"/>
           <w:szCs w:val="32"/>
         </w:rPr>
-        <w:t xml:space="preserve">, </w:t>
-      </w:r>
-      <w:r>
-        <w:rPr>
-          <w:rFonts w:ascii="Times New Roman" w:hAnsi="Times New Roman" w:cs="Times New Roman"/>
-          <w:b/>
-          <w:sz w:val="32"/>
-          <w:szCs w:val="32"/>
-        </w:rPr>
         <w:t>amik az alkalmazás nélkül valószínűleg nem lettek volna megcsinálva?</w:t>
       </w:r>
     </w:p>
@@ -1084,7 +962,6 @@
         </w:rPr>
         <w:t>„</w:t>
       </w:r>
-      <w:proofErr w:type="spellStart"/>
       <w:r>
         <w:rPr>
           <w:rFonts w:ascii="Times New Roman" w:hAnsi="Times New Roman" w:cs="Times New Roman"/>
@@ -1093,7 +970,6 @@
         </w:rPr>
         <w:t>maybe</w:t>
       </w:r>
-      <w:proofErr w:type="spellEnd"/>
       <w:r>
         <w:rPr>
           <w:rFonts w:ascii="Times New Roman" w:hAnsi="Times New Roman" w:cs="Times New Roman"/>
@@ -1127,25 +1003,7 @@
           <w:i/>
           <w:sz w:val="24"/>
         </w:rPr>
-        <w:t xml:space="preserve">Alapvetően ahhoz, hogy az egész </w:t>
-      </w:r>
-      <w:proofErr w:type="spellStart"/>
-      <w:r>
-        <w:rPr>
-          <w:rFonts w:ascii="Times New Roman" w:hAnsi="Times New Roman" w:cs="Times New Roman"/>
-          <w:i/>
-          <w:sz w:val="24"/>
-        </w:rPr>
-        <w:t>működjön</w:t>
-      </w:r>
-      <w:proofErr w:type="spellEnd"/>
-      <w:r>
-        <w:rPr>
-          <w:rFonts w:ascii="Times New Roman" w:hAnsi="Times New Roman" w:cs="Times New Roman"/>
-          <w:i/>
-          <w:sz w:val="24"/>
-        </w:rPr>
-        <w:t xml:space="preserve"> és arányos is le</w:t>
+        <w:t>Alapvetően ahhoz, hogy az egész működjön és arányos is le</w:t>
       </w:r>
       <w:r>
         <w:rPr>
@@ -1161,25 +1019,7 @@
           <w:i/>
           <w:sz w:val="24"/>
         </w:rPr>
-        <w:t xml:space="preserve">elefektetni. Az alkalmazás megengedi, hogy beállítsam a feladatok nehézségi szintjét, fontosságát és még sok egyebet, de ezt minden egyes feladatra megcsinálni nagyon sok idő lett volna, így nem tettem meg (mindenhol a </w:t>
-      </w:r>
-      <w:proofErr w:type="spellStart"/>
-      <w:r>
-        <w:rPr>
-          <w:rFonts w:ascii="Times New Roman" w:hAnsi="Times New Roman" w:cs="Times New Roman"/>
-          <w:i/>
-          <w:sz w:val="24"/>
-        </w:rPr>
-        <w:t>default</w:t>
-      </w:r>
-      <w:proofErr w:type="spellEnd"/>
-      <w:r>
-        <w:rPr>
-          <w:rFonts w:ascii="Times New Roman" w:hAnsi="Times New Roman" w:cs="Times New Roman"/>
-          <w:i/>
-          <w:sz w:val="24"/>
-        </w:rPr>
-        <w:t xml:space="preserve"> értékeket használtam). Emiatt a hősöm fejlődésébe csak az elvégzett feladatok száma és nem minősége szólt bele, így könnyű volt kihagyni az edzést végig, mert az is csak egy darab feladat volt. Valószínűleg jobban motivált volna, ha hatalmas jutalmat állítok be. Szintén motiváló lett volna, ha a „készségeim” fejlődnek, de azokat beállítani minden feladathoz szintén nagy munka. Értelmesebbnek tartanám, ha a kalóriaszámláló alkalmazáshoz hasonlóan, ahol gyakorlatilag minden étel adata benne van és csak vonalkódot kell kb. beolvasni, itt is kiterjedt bázisa lenne az alkalmazásba előre beleírt feladatoknak, minden ilyen értékkel együtt, így csak a nagyon specifikusakat kell magunknak beállítani, a nagy része egyszerűen kiválasztható lenne egy listából.</w:t>
+        <w:t>elefektetni. Az alkalmazás megengedi, hogy beállítsam a feladatok nehézségi szintjét, fontosságát és még sok egyebet, de ezt minden egyes feladatra megcsinálni nagyon sok idő lett volna, így nem tettem meg (mindenhol a default értékeket használtam). Emiatt a hősöm fejlődésébe csak az elvégzett feladatok száma és nem minősége szólt bele, így könnyű volt kihagyni az edzést végig, mert az is csak egy darab feladat volt. Valószínűleg jobban motivált volna, ha hatalmas jutalmat állítok be. Szintén motiváló lett volna, ha a „készségeim” fejlődnek, de azokat beállítani minden feladathoz szintén nagy munka. Értelmesebbnek tartanám, ha a kalóriaszámláló alkalmazáshoz hasonlóan, ahol gyakorlatilag minden étel adata benne van és csak vonalkódot kell kb. beolvasni, itt is kiterjedt bázisa lenne az alkalmazásba előre beleírt feladatoknak, minden ilyen értékkel együtt, így csak a nagyon specifikusakat kell magunknak beállítani, a nagy része egyszerűen kiválasztható lenne egy listából.</w:t>
       </w:r>
       <w:r>
         <w:rPr>
@@ -1195,25 +1035,7 @@
           <w:i/>
           <w:sz w:val="24"/>
         </w:rPr>
-        <w:t xml:space="preserve">Az </w:t>
-      </w:r>
-      <w:proofErr w:type="spellStart"/>
-      <w:r>
-        <w:rPr>
-          <w:rFonts w:ascii="Times New Roman" w:hAnsi="Times New Roman" w:cs="Times New Roman"/>
-          <w:i/>
-          <w:sz w:val="24"/>
-        </w:rPr>
-        <w:t>elfelejtős</w:t>
-      </w:r>
-      <w:proofErr w:type="spellEnd"/>
-      <w:r>
-        <w:rPr>
-          <w:rFonts w:ascii="Times New Roman" w:hAnsi="Times New Roman" w:cs="Times New Roman"/>
-          <w:i/>
-          <w:sz w:val="24"/>
-        </w:rPr>
-        <w:t xml:space="preserve"> kategóriába tartozó feladatok valószínűleg nem lettek volna elvégezve az alkalmazás nélkül, ezért inkább emlékeztetőnek volt jó a dolog. Ez a következő kérdésre is válasz.</w:t>
+        <w:t>Az elfelejtős kategóriába tartozó feladatok valószínűleg nem lettek volna elvégezve az alkalmazás nélkül, ezért inkább emlékeztetőnek volt jó a dolog. Ez a következő kérdésre is válasz.</w:t>
       </w:r>
       <w:r>
         <w:rPr>
@@ -1259,25 +1081,7 @@
           <w:i/>
           <w:sz w:val="24"/>
         </w:rPr>
-        <w:t xml:space="preserve">„Igen, határozottan </w:t>
-      </w:r>
-      <w:proofErr w:type="spellStart"/>
-      <w:r>
-        <w:rPr>
-          <w:rFonts w:ascii="Times New Roman" w:hAnsi="Times New Roman" w:cs="Times New Roman"/>
-          <w:i/>
-          <w:sz w:val="24"/>
-        </w:rPr>
-        <w:t>motiváltabb</w:t>
-      </w:r>
-      <w:proofErr w:type="spellEnd"/>
-      <w:r>
-        <w:rPr>
-          <w:rFonts w:ascii="Times New Roman" w:hAnsi="Times New Roman" w:cs="Times New Roman"/>
-          <w:i/>
-          <w:sz w:val="24"/>
-        </w:rPr>
-        <w:t xml:space="preserve"> voltam. De csak azokat csináltam</w:t>
+        <w:t>„Igen, határozottan motiváltabb voltam. De csak azokat csináltam</w:t>
       </w:r>
       <w:r>
         <w:rPr>
@@ -1314,23 +1118,13 @@
         </w:rPr>
         <w:t>„</w:t>
       </w:r>
-      <w:proofErr w:type="spellStart"/>
-      <w:r>
-        <w:rPr>
-          <w:rFonts w:ascii="Times New Roman" w:hAnsi="Times New Roman" w:cs="Times New Roman"/>
-          <w:i/>
-          <w:sz w:val="24"/>
-        </w:rPr>
-        <w:t>Motiváltabb</w:t>
-      </w:r>
-      <w:proofErr w:type="spellEnd"/>
-      <w:r>
-        <w:rPr>
-          <w:rFonts w:ascii="Times New Roman" w:hAnsi="Times New Roman" w:cs="Times New Roman"/>
-          <w:i/>
-          <w:sz w:val="24"/>
-        </w:rPr>
-        <w:t xml:space="preserve"> voltam, de szerintem az alkalmazás nélkül is sikerült volna őket végrehajtanom</w:t>
+      <w:r>
+        <w:rPr>
+          <w:rFonts w:ascii="Times New Roman" w:hAnsi="Times New Roman" w:cs="Times New Roman"/>
+          <w:i/>
+          <w:sz w:val="24"/>
+        </w:rPr>
+        <w:t>Motiváltabb voltam, de szerintem az alkalmazás nélkül is sikerült volna őket végrehajtanom</w:t>
       </w:r>
       <w:r>
         <w:rPr>
@@ -1438,25 +1232,7 @@
           <w:i/>
           <w:sz w:val="24"/>
         </w:rPr>
-        <w:t xml:space="preserve">Kissé </w:t>
-      </w:r>
-      <w:proofErr w:type="spellStart"/>
-      <w:r>
-        <w:rPr>
-          <w:rFonts w:ascii="Times New Roman" w:hAnsi="Times New Roman" w:cs="Times New Roman"/>
-          <w:i/>
-          <w:sz w:val="24"/>
-        </w:rPr>
-        <w:t>motiváltabbnak</w:t>
-      </w:r>
-      <w:proofErr w:type="spellEnd"/>
-      <w:r>
-        <w:rPr>
-          <w:rFonts w:ascii="Times New Roman" w:hAnsi="Times New Roman" w:cs="Times New Roman"/>
-          <w:i/>
-          <w:sz w:val="24"/>
-        </w:rPr>
-        <w:t xml:space="preserve"> éreztem magam, valószínűleg előbb utóbb meg lettek volna csinálva, de jobb volt látni mit kéne még </w:t>
+        <w:t xml:space="preserve">Kissé motiváltabbnak éreztem magam, valószínűleg előbb utóbb meg lettek volna csinálva, de jobb volt látni mit kéne még </w:t>
       </w:r>
       <w:r>
         <w:rPr>
@@ -1464,6 +1240,7 @@
           <w:i/>
           <w:noProof/>
           <w:sz w:val="24"/>
+          <w:lang w:eastAsia="hu-HU"/>
         </w:rPr>
         <w:drawing>
           <wp:inline distT="0" distB="0" distL="0" distR="0">
@@ -1577,25 +1354,7 @@
           <w:i/>
           <w:sz w:val="24"/>
         </w:rPr>
-        <w:t xml:space="preserve">„Valamivel </w:t>
-      </w:r>
-      <w:proofErr w:type="spellStart"/>
-      <w:r>
-        <w:rPr>
-          <w:rFonts w:ascii="Times New Roman" w:hAnsi="Times New Roman" w:cs="Times New Roman"/>
-          <w:i/>
-          <w:sz w:val="24"/>
-        </w:rPr>
-        <w:t>motiváltabbnak</w:t>
-      </w:r>
-      <w:proofErr w:type="spellEnd"/>
-      <w:r>
-        <w:rPr>
-          <w:rFonts w:ascii="Times New Roman" w:hAnsi="Times New Roman" w:cs="Times New Roman"/>
-          <w:i/>
-          <w:sz w:val="24"/>
-        </w:rPr>
-        <w:t xml:space="preserve"> éreztem magam, volt</w:t>
+        <w:t>„Valamivel motiváltabbnak éreztem magam, volt</w:t>
       </w:r>
       <w:r>
         <w:rPr>
@@ -1616,18 +1375,38 @@
     </w:p>
     <w:p>
       <w:pPr>
-        <w:rPr>
-          <w:rFonts w:ascii="Times New Roman" w:hAnsi="Times New Roman" w:cs="Times New Roman"/>
-          <w:i/>
-          <w:sz w:val="24"/>
-        </w:rPr>
-      </w:pPr>
-      <w:r>
-        <w:rPr>
-          <w:rFonts w:ascii="Times New Roman" w:hAnsi="Times New Roman" w:cs="Times New Roman"/>
-          <w:i/>
-          <w:sz w:val="24"/>
-        </w:rPr>
+        <w:spacing w:before="240" w:after="120" w:line="360" w:lineRule="auto"/>
+        <w:ind w:left="709"/>
+        <w:rPr>
+          <w:rFonts w:ascii="Times New Roman" w:hAnsi="Times New Roman" w:cs="Times New Roman"/>
+          <w:i/>
+          <w:sz w:val="24"/>
+        </w:rPr>
+      </w:pPr>
+      <w:r>
+        <w:rPr>
+          <w:rFonts w:ascii="Times New Roman" w:hAnsi="Times New Roman" w:cs="Times New Roman"/>
+          <w:i/>
+          <w:sz w:val="24"/>
+        </w:rPr>
+        <w:t>„picit motiváltabb voltam, de nem változtatott”</w:t>
+      </w:r>
+    </w:p>
+    <w:p>
+      <w:pPr>
+        <w:rPr>
+          <w:rFonts w:ascii="Times New Roman" w:hAnsi="Times New Roman" w:cs="Times New Roman"/>
+          <w:i/>
+          <w:sz w:val="24"/>
+        </w:rPr>
+      </w:pPr>
+      <w:r>
+        <w:rPr>
+          <w:rFonts w:ascii="Times New Roman" w:hAnsi="Times New Roman" w:cs="Times New Roman"/>
+          <w:i/>
+          <w:sz w:val="24"/>
+        </w:rPr>
+        <w:lastRenderedPageBreak/>
         <w:br w:type="page"/>
       </w:r>
     </w:p>
@@ -1687,27 +1466,7 @@
           <w:sz w:val="32"/>
           <w:szCs w:val="28"/>
         </w:rPr>
-        <w:t>rezted azt h a legtöbbet segített az alkalmazás? (-e, -sz, -</w:t>
-      </w:r>
-      <w:proofErr w:type="spellStart"/>
-      <w:r>
-        <w:rPr>
-          <w:rFonts w:ascii="Times New Roman" w:hAnsi="Times New Roman" w:cs="Times New Roman"/>
-          <w:b/>
-          <w:sz w:val="32"/>
-          <w:szCs w:val="28"/>
-        </w:rPr>
-        <w:t>nsz</w:t>
-      </w:r>
-      <w:proofErr w:type="spellEnd"/>
-      <w:r>
-        <w:rPr>
-          <w:rFonts w:ascii="Times New Roman" w:hAnsi="Times New Roman" w:cs="Times New Roman"/>
-          <w:b/>
-          <w:sz w:val="32"/>
-          <w:szCs w:val="28"/>
-        </w:rPr>
-        <w:t>)</w:t>
+        <w:t>rezted azt h a legtöbbet segített az alkalmazás? (-e, -sz, -nsz)</w:t>
       </w:r>
     </w:p>
     <w:p>
@@ -1757,25 +1516,7 @@
           <w:i/>
           <w:sz w:val="24"/>
         </w:rPr>
-        <w:t xml:space="preserve">Az </w:t>
-      </w:r>
-      <w:proofErr w:type="spellStart"/>
-      <w:r>
-        <w:rPr>
-          <w:rFonts w:ascii="Times New Roman" w:hAnsi="Times New Roman" w:cs="Times New Roman"/>
-          <w:i/>
-          <w:sz w:val="24"/>
-        </w:rPr>
-        <w:t>elfelejtős</w:t>
-      </w:r>
-      <w:proofErr w:type="spellEnd"/>
-      <w:r>
-        <w:rPr>
-          <w:rFonts w:ascii="Times New Roman" w:hAnsi="Times New Roman" w:cs="Times New Roman"/>
-          <w:i/>
-          <w:sz w:val="24"/>
-        </w:rPr>
-        <w:t xml:space="preserve"> kategóriába tartozó feladatok valószínűleg nem lettek volna elvégezve az alkalmazás nélkül, ezért inkább emlékeztetőnek volt jó a dolog</w:t>
+        <w:t>Az elfelejtős kategóriába tartozó feladatok valószínűleg nem lettek volna elvégezve az alkalmazás nélkül, ezért inkább emlékeztetőnek volt jó a dolog</w:t>
       </w:r>
       <w:r>
         <w:rPr>
@@ -1804,25 +1545,7 @@
           <w:i/>
           <w:sz w:val="24"/>
         </w:rPr>
-        <w:t xml:space="preserve">„Az </w:t>
-      </w:r>
-      <w:proofErr w:type="spellStart"/>
-      <w:r>
-        <w:rPr>
-          <w:rFonts w:ascii="Times New Roman" w:hAnsi="Times New Roman" w:cs="Times New Roman"/>
-          <w:i/>
-          <w:sz w:val="24"/>
-        </w:rPr>
-        <w:t>elfelejtősben</w:t>
-      </w:r>
-      <w:proofErr w:type="spellEnd"/>
-      <w:r>
-        <w:rPr>
-          <w:rFonts w:ascii="Times New Roman" w:hAnsi="Times New Roman" w:cs="Times New Roman"/>
-          <w:i/>
-          <w:sz w:val="24"/>
-        </w:rPr>
-        <w:t>”</w:t>
+        <w:t>„Az elfelejtősben”</w:t>
       </w:r>
     </w:p>
     <w:p>
@@ -1864,25 +1587,7 @@
           <w:i/>
           <w:sz w:val="24"/>
         </w:rPr>
-        <w:t>„</w:t>
-      </w:r>
-      <w:proofErr w:type="spellStart"/>
-      <w:r>
-        <w:rPr>
-          <w:rFonts w:ascii="Times New Roman" w:hAnsi="Times New Roman" w:cs="Times New Roman"/>
-          <w:i/>
-          <w:sz w:val="24"/>
-        </w:rPr>
-        <w:t>Nsz</w:t>
-      </w:r>
-      <w:proofErr w:type="spellEnd"/>
-      <w:r>
-        <w:rPr>
-          <w:rFonts w:ascii="Times New Roman" w:hAnsi="Times New Roman" w:cs="Times New Roman"/>
-          <w:i/>
-          <w:sz w:val="24"/>
-        </w:rPr>
-        <w:t>”</w:t>
+        <w:t>„Nsz”</w:t>
       </w:r>
     </w:p>
     <w:p>
@@ -1903,25 +1608,7 @@
           <w:i/>
           <w:sz w:val="24"/>
         </w:rPr>
-        <w:t>„</w:t>
-      </w:r>
-      <w:proofErr w:type="spellStart"/>
-      <w:r>
-        <w:rPr>
-          <w:rFonts w:ascii="Times New Roman" w:hAnsi="Times New Roman" w:cs="Times New Roman"/>
-          <w:i/>
-          <w:sz w:val="24"/>
-        </w:rPr>
-        <w:t>nsz</w:t>
-      </w:r>
-      <w:proofErr w:type="spellEnd"/>
-      <w:r>
-        <w:rPr>
-          <w:rFonts w:ascii="Times New Roman" w:hAnsi="Times New Roman" w:cs="Times New Roman"/>
-          <w:i/>
-          <w:sz w:val="24"/>
-        </w:rPr>
-        <w:t>”</w:t>
+        <w:t>„nsz”</w:t>
       </w:r>
     </w:p>
     <w:p>
@@ -2048,6 +1735,27 @@
           <w:sz w:val="24"/>
         </w:rPr>
         <w:t>„Talán az E vagy az Sz.”</w:t>
+      </w:r>
+    </w:p>
+    <w:p>
+      <w:pPr>
+        <w:pStyle w:val="Listaszerbekezds"/>
+        <w:spacing w:before="240" w:line="360" w:lineRule="auto"/>
+        <w:ind w:left="709"/>
+        <w:contextualSpacing w:val="0"/>
+        <w:rPr>
+          <w:rFonts w:ascii="Times New Roman" w:hAnsi="Times New Roman" w:cs="Times New Roman"/>
+          <w:i/>
+          <w:sz w:val="24"/>
+        </w:rPr>
+      </w:pPr>
+      <w:r>
+        <w:rPr>
+          <w:rFonts w:ascii="Times New Roman" w:hAnsi="Times New Roman" w:cs="Times New Roman"/>
+          <w:i/>
+          <w:sz w:val="24"/>
+        </w:rPr>
+        <w:t>„E”</w:t>
       </w:r>
     </w:p>
     <w:p>
@@ -2154,31 +1862,125 @@
           <w:i/>
           <w:sz w:val="24"/>
         </w:rPr>
+        <w:t>„yeeees, ez volt a kedvencem. Hát paraszt lány lettem es mindennek más színe lett.”</w:t>
+      </w:r>
+    </w:p>
+    <w:p>
+      <w:pPr>
+        <w:pStyle w:val="Listaszerbekezds"/>
+        <w:spacing w:before="240" w:line="360" w:lineRule="auto"/>
+        <w:contextualSpacing w:val="0"/>
+        <w:rPr>
+          <w:rFonts w:ascii="Times New Roman" w:hAnsi="Times New Roman" w:cs="Times New Roman"/>
+          <w:i/>
+          <w:sz w:val="24"/>
+        </w:rPr>
+      </w:pPr>
+      <w:r>
+        <w:rPr>
+          <w:rFonts w:ascii="Times New Roman" w:hAnsi="Times New Roman" w:cs="Times New Roman"/>
+          <w:i/>
+          <w:sz w:val="24"/>
+        </w:rPr>
         <w:t>„</w:t>
       </w:r>
-      <w:proofErr w:type="spellStart"/>
-      <w:r>
-        <w:rPr>
-          <w:rFonts w:ascii="Times New Roman" w:hAnsi="Times New Roman" w:cs="Times New Roman"/>
-          <w:i/>
-          <w:sz w:val="24"/>
-        </w:rPr>
-        <w:t>yeeees</w:t>
-      </w:r>
-      <w:proofErr w:type="spellEnd"/>
-      <w:r>
-        <w:rPr>
-          <w:rFonts w:ascii="Times New Roman" w:hAnsi="Times New Roman" w:cs="Times New Roman"/>
-          <w:i/>
-          <w:sz w:val="24"/>
-        </w:rPr>
-        <w:t>, ez volt a kedvencem. Hát paraszt lány lettem es mindennek más színe lett.”</w:t>
-      </w:r>
-    </w:p>
-    <w:p>
-      <w:pPr>
-        <w:pStyle w:val="Listaszerbekezds"/>
-        <w:spacing w:before="240" w:line="360" w:lineRule="auto"/>
+      <w:r>
+        <w:rPr>
+          <w:rFonts w:ascii="Times New Roman" w:hAnsi="Times New Roman" w:cs="Times New Roman"/>
+          <w:i/>
+          <w:sz w:val="24"/>
+        </w:rPr>
+        <w:t>A hős kinézetét és az egyes feladatokhoz tartozó kis ikonokat változtattam, de másra lusta voltam.</w:t>
+      </w:r>
+      <w:r>
+        <w:rPr>
+          <w:rFonts w:ascii="Times New Roman" w:hAnsi="Times New Roman" w:cs="Times New Roman"/>
+          <w:i/>
+          <w:sz w:val="24"/>
+        </w:rPr>
+        <w:t>”</w:t>
+      </w:r>
+    </w:p>
+    <w:p>
+      <w:pPr>
+        <w:pStyle w:val="Listaszerbekezds"/>
+        <w:spacing w:before="240" w:line="360" w:lineRule="auto"/>
+        <w:contextualSpacing w:val="0"/>
+        <w:rPr>
+          <w:rFonts w:ascii="Times New Roman" w:hAnsi="Times New Roman" w:cs="Times New Roman"/>
+          <w:i/>
+          <w:sz w:val="24"/>
+        </w:rPr>
+      </w:pPr>
+      <w:r>
+        <w:rPr>
+          <w:rFonts w:ascii="Times New Roman" w:hAnsi="Times New Roman" w:cs="Times New Roman"/>
+          <w:i/>
+          <w:sz w:val="24"/>
+        </w:rPr>
+        <w:t>„Igen, a hős kinézetét és a nevét. Ez egy jó funkció volt.”</w:t>
+      </w:r>
+    </w:p>
+    <w:p>
+      <w:pPr>
+        <w:pStyle w:val="Listaszerbekezds"/>
+        <w:spacing w:before="240" w:line="360" w:lineRule="auto"/>
+        <w:contextualSpacing w:val="0"/>
+        <w:rPr>
+          <w:rFonts w:ascii="Times New Roman" w:hAnsi="Times New Roman" w:cs="Times New Roman"/>
+          <w:i/>
+          <w:sz w:val="24"/>
+        </w:rPr>
+      </w:pPr>
+      <w:r>
+        <w:rPr>
+          <w:rFonts w:ascii="Times New Roman" w:hAnsi="Times New Roman" w:cs="Times New Roman"/>
+          <w:i/>
+          <w:sz w:val="24"/>
+        </w:rPr>
+        <w:t>„Igen, a hős kinézetét, a feladatokat, m</w:t>
+      </w:r>
+      <w:r>
+        <w:rPr>
+          <w:rFonts w:ascii="Times New Roman" w:hAnsi="Times New Roman" w:cs="Times New Roman"/>
+          <w:i/>
+          <w:sz w:val="24"/>
+        </w:rPr>
+        <w:t>a</w:t>
+      </w:r>
+      <w:r>
+        <w:rPr>
+          <w:rFonts w:ascii="Times New Roman" w:hAnsi="Times New Roman" w:cs="Times New Roman"/>
+          <w:i/>
+          <w:sz w:val="24"/>
+        </w:rPr>
+        <w:t>tricákat.”</w:t>
+      </w:r>
+    </w:p>
+    <w:p>
+      <w:pPr>
+        <w:pStyle w:val="Listaszerbekezds"/>
+        <w:spacing w:before="240" w:line="360" w:lineRule="auto"/>
+        <w:contextualSpacing w:val="0"/>
+        <w:rPr>
+          <w:rFonts w:ascii="Times New Roman" w:hAnsi="Times New Roman" w:cs="Times New Roman"/>
+          <w:i/>
+          <w:sz w:val="24"/>
+        </w:rPr>
+      </w:pPr>
+      <w:r>
+        <w:rPr>
+          <w:rFonts w:ascii="Times New Roman" w:hAnsi="Times New Roman" w:cs="Times New Roman"/>
+          <w:i/>
+          <w:sz w:val="24"/>
+        </w:rPr>
+        <w:t>„Igen, matricát.”</w:t>
+      </w:r>
+    </w:p>
+    <w:p>
+      <w:pPr>
+        <w:pStyle w:val="Listaszerbekezds"/>
+        <w:spacing w:before="240" w:line="240" w:lineRule="auto"/>
         <w:contextualSpacing w:val="0"/>
         <w:rPr>
           <w:rFonts w:ascii="Times New Roman" w:hAnsi="Times New Roman" w:cs="Times New Roman"/>
@@ -2200,7 +2002,31 @@
           <w:i/>
           <w:sz w:val="24"/>
         </w:rPr>
-        <w:t>A hős kinézetét és az egyes feladatokhoz tartozó kis ikonokat változtattam, de másra lusta voltam.</w:t>
+        <w:t xml:space="preserve">A </w:t>
+      </w:r>
+      <w:r>
+        <w:rPr>
+          <w:rFonts w:ascii="Times New Roman" w:hAnsi="Times New Roman" w:cs="Times New Roman"/>
+          <w:i/>
+          <w:sz w:val="24"/>
+        </w:rPr>
+        <w:t>hős kinézetet az elején kiválasztottam, a nevet is beállítottam, az elején használtam különböző matricát is, de aztán szerintem az első nap után azt meg is untam, volt</w:t>
+      </w:r>
+      <w:r>
+        <w:rPr>
+          <w:rFonts w:ascii="Times New Roman" w:hAnsi="Times New Roman" w:cs="Times New Roman"/>
+          <w:i/>
+          <w:sz w:val="24"/>
+        </w:rPr>
+        <w:t>,</w:t>
+      </w:r>
+      <w:r>
+        <w:rPr>
+          <w:rFonts w:ascii="Times New Roman" w:hAnsi="Times New Roman" w:cs="Times New Roman"/>
+          <w:i/>
+          <w:sz w:val="24"/>
+        </w:rPr>
+        <w:t xml:space="preserve"> hogy beállítottam, hogy melyik a fejlesztendő terület, de nem mindig, mást nem állítottam</w:t>
       </w:r>
       <w:r>
         <w:rPr>
@@ -2228,69 +2054,13 @@
           <w:i/>
           <w:sz w:val="24"/>
         </w:rPr>
-        <w:t>„Igen, a hős kinézetét és a nevét. Ez egy jó funkció volt.”</w:t>
-      </w:r>
-    </w:p>
-    <w:p>
-      <w:pPr>
-        <w:pStyle w:val="Listaszerbekezds"/>
-        <w:spacing w:before="240" w:line="360" w:lineRule="auto"/>
-        <w:contextualSpacing w:val="0"/>
-        <w:rPr>
-          <w:rFonts w:ascii="Times New Roman" w:hAnsi="Times New Roman" w:cs="Times New Roman"/>
-          <w:i/>
-          <w:sz w:val="24"/>
-        </w:rPr>
-      </w:pPr>
-      <w:r>
-        <w:rPr>
-          <w:rFonts w:ascii="Times New Roman" w:hAnsi="Times New Roman" w:cs="Times New Roman"/>
-          <w:i/>
-          <w:sz w:val="24"/>
-        </w:rPr>
-        <w:t>„Igen, a hős kinézetét, a feladatokat, m</w:t>
-      </w:r>
-      <w:r>
-        <w:rPr>
-          <w:rFonts w:ascii="Times New Roman" w:hAnsi="Times New Roman" w:cs="Times New Roman"/>
-          <w:i/>
-          <w:sz w:val="24"/>
-        </w:rPr>
-        <w:t>a</w:t>
-      </w:r>
-      <w:r>
-        <w:rPr>
-          <w:rFonts w:ascii="Times New Roman" w:hAnsi="Times New Roman" w:cs="Times New Roman"/>
-          <w:i/>
-          <w:sz w:val="24"/>
-        </w:rPr>
-        <w:t>tricákat.”</w:t>
-      </w:r>
-    </w:p>
-    <w:p>
-      <w:pPr>
-        <w:pStyle w:val="Listaszerbekezds"/>
-        <w:spacing w:before="240" w:line="360" w:lineRule="auto"/>
-        <w:contextualSpacing w:val="0"/>
-        <w:rPr>
-          <w:rFonts w:ascii="Times New Roman" w:hAnsi="Times New Roman" w:cs="Times New Roman"/>
-          <w:i/>
-          <w:sz w:val="24"/>
-        </w:rPr>
-      </w:pPr>
-      <w:r>
-        <w:rPr>
-          <w:rFonts w:ascii="Times New Roman" w:hAnsi="Times New Roman" w:cs="Times New Roman"/>
-          <w:i/>
-          <w:sz w:val="24"/>
-        </w:rPr>
-        <w:t>„Igen, matricát.”</w:t>
-      </w:r>
-    </w:p>
-    <w:p>
-      <w:pPr>
-        <w:pStyle w:val="Listaszerbekezds"/>
-        <w:spacing w:before="240" w:line="240" w:lineRule="auto"/>
+        <w:t>„Igen”</w:t>
+      </w:r>
+    </w:p>
+    <w:p>
+      <w:pPr>
+        <w:pStyle w:val="Listaszerbekezds"/>
+        <w:spacing w:before="240" w:line="360" w:lineRule="auto"/>
         <w:contextualSpacing w:val="0"/>
         <w:rPr>
           <w:rFonts w:ascii="Times New Roman" w:hAnsi="Times New Roman" w:cs="Times New Roman"/>
@@ -2312,15 +2082,43 @@
           <w:i/>
           <w:sz w:val="24"/>
         </w:rPr>
-        <w:t xml:space="preserve">A </w:t>
-      </w:r>
-      <w:r>
-        <w:rPr>
-          <w:rFonts w:ascii="Times New Roman" w:hAnsi="Times New Roman" w:cs="Times New Roman"/>
-          <w:i/>
-          <w:sz w:val="24"/>
-        </w:rPr>
-        <w:t>hős kinézetet az elején kiválasztottam, a nevet is beállítottam, az elején használtam különböző matricát is, de aztán szerintem az első nap után azt meg is untam, volt</w:t>
+        <w:t>Igen, azt amelyiken lángok vannak a figura felett meg egy üzletiest.</w:t>
+      </w:r>
+      <w:r>
+        <w:rPr>
+          <w:rFonts w:ascii="Times New Roman" w:hAnsi="Times New Roman" w:cs="Times New Roman"/>
+          <w:i/>
+          <w:sz w:val="24"/>
+        </w:rPr>
+        <w:t>”</w:t>
+      </w:r>
+    </w:p>
+    <w:p>
+      <w:pPr>
+        <w:pStyle w:val="Listaszerbekezds"/>
+        <w:spacing w:before="240" w:line="360" w:lineRule="auto"/>
+        <w:contextualSpacing w:val="0"/>
+        <w:rPr>
+          <w:rFonts w:ascii="Times New Roman" w:hAnsi="Times New Roman" w:cs="Times New Roman"/>
+          <w:i/>
+          <w:sz w:val="24"/>
+        </w:rPr>
+      </w:pPr>
+      <w:r>
+        <w:rPr>
+          <w:rFonts w:ascii="Times New Roman" w:hAnsi="Times New Roman" w:cs="Times New Roman"/>
+          <w:i/>
+          <w:sz w:val="24"/>
+        </w:rPr>
+        <w:t>„</w:t>
+      </w:r>
+      <w:r>
+        <w:rPr>
+          <w:rFonts w:ascii="Times New Roman" w:hAnsi="Times New Roman" w:cs="Times New Roman"/>
+          <w:i/>
+          <w:sz w:val="24"/>
+        </w:rPr>
+        <w:t>Persze az volt a legjobb része egyedivé tettem mindent</w:t>
       </w:r>
       <w:r>
         <w:rPr>
@@ -2336,114 +2134,6 @@
           <w:i/>
           <w:sz w:val="24"/>
         </w:rPr>
-        <w:t xml:space="preserve"> hogy beállítottam, hogy melyik a fejlesztendő terület, de nem mindig, mást nem állítottam</w:t>
-      </w:r>
-      <w:r>
-        <w:rPr>
-          <w:rFonts w:ascii="Times New Roman" w:hAnsi="Times New Roman" w:cs="Times New Roman"/>
-          <w:i/>
-          <w:sz w:val="24"/>
-        </w:rPr>
-        <w:t>”</w:t>
-      </w:r>
-    </w:p>
-    <w:p>
-      <w:pPr>
-        <w:pStyle w:val="Listaszerbekezds"/>
-        <w:spacing w:before="240" w:line="360" w:lineRule="auto"/>
-        <w:contextualSpacing w:val="0"/>
-        <w:rPr>
-          <w:rFonts w:ascii="Times New Roman" w:hAnsi="Times New Roman" w:cs="Times New Roman"/>
-          <w:i/>
-          <w:sz w:val="24"/>
-        </w:rPr>
-      </w:pPr>
-      <w:r>
-        <w:rPr>
-          <w:rFonts w:ascii="Times New Roman" w:hAnsi="Times New Roman" w:cs="Times New Roman"/>
-          <w:i/>
-          <w:sz w:val="24"/>
-        </w:rPr>
-        <w:t>„Igen”</w:t>
-      </w:r>
-    </w:p>
-    <w:p>
-      <w:pPr>
-        <w:pStyle w:val="Listaszerbekezds"/>
-        <w:spacing w:before="240" w:line="360" w:lineRule="auto"/>
-        <w:contextualSpacing w:val="0"/>
-        <w:rPr>
-          <w:rFonts w:ascii="Times New Roman" w:hAnsi="Times New Roman" w:cs="Times New Roman"/>
-          <w:i/>
-          <w:sz w:val="24"/>
-        </w:rPr>
-      </w:pPr>
-      <w:r>
-        <w:rPr>
-          <w:rFonts w:ascii="Times New Roman" w:hAnsi="Times New Roman" w:cs="Times New Roman"/>
-          <w:i/>
-          <w:sz w:val="24"/>
-        </w:rPr>
-        <w:t>„</w:t>
-      </w:r>
-      <w:r>
-        <w:rPr>
-          <w:rFonts w:ascii="Times New Roman" w:hAnsi="Times New Roman" w:cs="Times New Roman"/>
-          <w:i/>
-          <w:sz w:val="24"/>
-        </w:rPr>
-        <w:t>Igen, azt amelyiken lángok vannak a figura felett meg egy üzletiest.</w:t>
-      </w:r>
-      <w:r>
-        <w:rPr>
-          <w:rFonts w:ascii="Times New Roman" w:hAnsi="Times New Roman" w:cs="Times New Roman"/>
-          <w:i/>
-          <w:sz w:val="24"/>
-        </w:rPr>
-        <w:t>”</w:t>
-      </w:r>
-    </w:p>
-    <w:p>
-      <w:pPr>
-        <w:pStyle w:val="Listaszerbekezds"/>
-        <w:spacing w:before="240" w:line="360" w:lineRule="auto"/>
-        <w:contextualSpacing w:val="0"/>
-        <w:rPr>
-          <w:rFonts w:ascii="Times New Roman" w:hAnsi="Times New Roman" w:cs="Times New Roman"/>
-          <w:i/>
-          <w:sz w:val="24"/>
-        </w:rPr>
-      </w:pPr>
-      <w:r>
-        <w:rPr>
-          <w:rFonts w:ascii="Times New Roman" w:hAnsi="Times New Roman" w:cs="Times New Roman"/>
-          <w:i/>
-          <w:sz w:val="24"/>
-        </w:rPr>
-        <w:t>„</w:t>
-      </w:r>
-      <w:r>
-        <w:rPr>
-          <w:rFonts w:ascii="Times New Roman" w:hAnsi="Times New Roman" w:cs="Times New Roman"/>
-          <w:i/>
-          <w:sz w:val="24"/>
-        </w:rPr>
-        <w:t>Persze az volt a legjobb része egyedivé tettem mindent</w:t>
-      </w:r>
-      <w:r>
-        <w:rPr>
-          <w:rFonts w:ascii="Times New Roman" w:hAnsi="Times New Roman" w:cs="Times New Roman"/>
-          <w:i/>
-          <w:sz w:val="24"/>
-        </w:rPr>
-        <w:t>,</w:t>
-      </w:r>
-      <w:r>
-        <w:rPr>
-          <w:rFonts w:ascii="Times New Roman" w:hAnsi="Times New Roman" w:cs="Times New Roman"/>
-          <w:i/>
-          <w:sz w:val="24"/>
-        </w:rPr>
         <w:t xml:space="preserve"> amit lehetett </w:t>
       </w:r>
       <w:r>
@@ -2452,6 +2142,7 @@
           <w:i/>
           <w:noProof/>
           <w:sz w:val="24"/>
+          <w:lang w:eastAsia="hu-HU"/>
         </w:rPr>
         <w:drawing>
           <wp:inline distT="0" distB="0" distL="0" distR="0">
@@ -2568,25 +2259,27 @@
           <w:i/>
           <w:sz w:val="24"/>
         </w:rPr>
-        <w:t xml:space="preserve">„Igen a hős kinézete, illetve egyes </w:t>
-      </w:r>
-      <w:proofErr w:type="spellStart"/>
-      <w:r>
-        <w:rPr>
-          <w:rFonts w:ascii="Times New Roman" w:hAnsi="Times New Roman" w:cs="Times New Roman"/>
-          <w:i/>
-          <w:sz w:val="24"/>
-        </w:rPr>
-        <w:t>taskok</w:t>
-      </w:r>
-      <w:proofErr w:type="spellEnd"/>
-      <w:r>
-        <w:rPr>
-          <w:rFonts w:ascii="Times New Roman" w:hAnsi="Times New Roman" w:cs="Times New Roman"/>
-          <w:i/>
-          <w:sz w:val="24"/>
-        </w:rPr>
-        <w:t xml:space="preserve"> ikonjait”</w:t>
+        <w:t>„Igen a hős kinézete, illetve egyes taskok ikonjait”</w:t>
+      </w:r>
+    </w:p>
+    <w:p>
+      <w:pPr>
+        <w:pStyle w:val="Listaszerbekezds"/>
+        <w:spacing w:before="240" w:line="360" w:lineRule="auto"/>
+        <w:contextualSpacing w:val="0"/>
+        <w:rPr>
+          <w:rFonts w:ascii="Times New Roman" w:hAnsi="Times New Roman" w:cs="Times New Roman"/>
+          <w:i/>
+          <w:sz w:val="24"/>
+        </w:rPr>
+      </w:pPr>
+      <w:r>
+        <w:rPr>
+          <w:rFonts w:ascii="Times New Roman" w:hAnsi="Times New Roman" w:cs="Times New Roman"/>
+          <w:i/>
+          <w:sz w:val="24"/>
+        </w:rPr>
+        <w:t>„Igen, a hős kinézetét és a nevét”</w:t>
       </w:r>
     </w:p>
     <w:p>
@@ -2662,47 +2355,7 @@
           <w:sz w:val="28"/>
           <w:szCs w:val="24"/>
         </w:rPr>
-        <w:t xml:space="preserve">bbiekben (bármilyen) </w:t>
-      </w:r>
-      <w:proofErr w:type="spellStart"/>
-      <w:r>
-        <w:rPr>
-          <w:rFonts w:ascii="Times New Roman" w:hAnsi="Times New Roman" w:cs="Times New Roman"/>
-          <w:b/>
-          <w:sz w:val="28"/>
-          <w:szCs w:val="24"/>
-        </w:rPr>
-        <w:t>gamify</w:t>
-      </w:r>
-      <w:proofErr w:type="spellEnd"/>
-      <w:r>
-        <w:rPr>
-          <w:rFonts w:ascii="Times New Roman" w:hAnsi="Times New Roman" w:cs="Times New Roman"/>
-          <w:b/>
-          <w:sz w:val="28"/>
-          <w:szCs w:val="24"/>
-        </w:rPr>
-        <w:t xml:space="preserve"> </w:t>
-      </w:r>
-      <w:proofErr w:type="spellStart"/>
-      <w:r>
-        <w:rPr>
-          <w:rFonts w:ascii="Times New Roman" w:hAnsi="Times New Roman" w:cs="Times New Roman"/>
-          <w:b/>
-          <w:sz w:val="28"/>
-          <w:szCs w:val="24"/>
-        </w:rPr>
-        <w:t>your</w:t>
-      </w:r>
-      <w:proofErr w:type="spellEnd"/>
-      <w:r>
-        <w:rPr>
-          <w:rFonts w:ascii="Times New Roman" w:hAnsi="Times New Roman" w:cs="Times New Roman"/>
-          <w:b/>
-          <w:sz w:val="28"/>
-          <w:szCs w:val="24"/>
-        </w:rPr>
-        <w:t xml:space="preserve"> life alkalmazást?</w:t>
+        <w:t>bbiekben (bármilyen) gamify your life alkalmazást?</w:t>
       </w:r>
     </w:p>
     <w:p>
@@ -2721,43 +2374,7 @@
           <w:i/>
           <w:sz w:val="24"/>
         </w:rPr>
-        <w:t xml:space="preserve">„hat </w:t>
-      </w:r>
-      <w:proofErr w:type="spellStart"/>
-      <w:r>
-        <w:rPr>
-          <w:rFonts w:ascii="Times New Roman" w:hAnsi="Times New Roman" w:cs="Times New Roman"/>
-          <w:i/>
-          <w:sz w:val="24"/>
-        </w:rPr>
-        <w:t>amugy</w:t>
-      </w:r>
-      <w:proofErr w:type="spellEnd"/>
-      <w:r>
-        <w:rPr>
-          <w:rFonts w:ascii="Times New Roman" w:hAnsi="Times New Roman" w:cs="Times New Roman"/>
-          <w:i/>
-          <w:sz w:val="24"/>
-        </w:rPr>
-        <w:t xml:space="preserve"> nem mert stresszes </w:t>
-      </w:r>
-      <w:proofErr w:type="spellStart"/>
-      <w:r>
-        <w:rPr>
-          <w:rFonts w:ascii="Times New Roman" w:hAnsi="Times New Roman" w:cs="Times New Roman"/>
-          <w:i/>
-          <w:sz w:val="24"/>
-        </w:rPr>
-        <w:t>xd</w:t>
-      </w:r>
-      <w:proofErr w:type="spellEnd"/>
-      <w:r>
-        <w:rPr>
-          <w:rFonts w:ascii="Times New Roman" w:hAnsi="Times New Roman" w:cs="Times New Roman"/>
-          <w:i/>
-          <w:sz w:val="24"/>
-        </w:rPr>
-        <w:t>”</w:t>
+        <w:t>„hat amugy nem mert stresszes xd”</w:t>
       </w:r>
     </w:p>
     <w:p>
@@ -2938,6 +2555,7 @@
           <w:i/>
           <w:noProof/>
           <w:sz w:val="24"/>
+          <w:lang w:eastAsia="hu-HU"/>
         </w:rPr>
         <w:drawing>
           <wp:inline distT="0" distB="0" distL="0" distR="0">
@@ -3075,6 +2693,25 @@
     </w:p>
     <w:p>
       <w:pPr>
+        <w:spacing w:before="240" w:after="120" w:line="360" w:lineRule="auto"/>
+        <w:ind w:left="708"/>
+        <w:rPr>
+          <w:rFonts w:ascii="Times New Roman" w:hAnsi="Times New Roman" w:cs="Times New Roman"/>
+          <w:i/>
+          <w:sz w:val="24"/>
+        </w:rPr>
+      </w:pPr>
+      <w:r>
+        <w:rPr>
+          <w:rFonts w:ascii="Times New Roman" w:hAnsi="Times New Roman" w:cs="Times New Roman"/>
+          <w:i/>
+          <w:sz w:val="24"/>
+        </w:rPr>
+        <w:t>„talán.”</w:t>
+      </w:r>
+    </w:p>
+    <w:p>
+      <w:pPr>
         <w:ind w:left="708"/>
         <w:rPr>
           <w:rFonts w:ascii="Times New Roman" w:hAnsi="Times New Roman" w:cs="Times New Roman"/>
@@ -3172,25 +2809,7 @@
           <w:i/>
           <w:sz w:val="24"/>
         </w:rPr>
-        <w:t xml:space="preserve">„baszta a szemem h fele angol, de amúgy jó pofa lehet annak aki nem autista es nem stresszeli be a dolog </w:t>
-      </w:r>
-      <w:proofErr w:type="spellStart"/>
-      <w:r>
-        <w:rPr>
-          <w:rFonts w:ascii="Times New Roman" w:hAnsi="Times New Roman" w:cs="Times New Roman"/>
-          <w:i/>
-          <w:sz w:val="24"/>
-        </w:rPr>
-        <w:t>xd</w:t>
-      </w:r>
-      <w:proofErr w:type="spellEnd"/>
-      <w:r>
-        <w:rPr>
-          <w:rFonts w:ascii="Times New Roman" w:hAnsi="Times New Roman" w:cs="Times New Roman"/>
-          <w:i/>
-          <w:sz w:val="24"/>
-        </w:rPr>
-        <w:t>”</w:t>
+        <w:t>„baszta a szemem h fele angol, de amúgy jó pofa lehet annak aki nem autista es nem stresszeli be a dolog xd”</w:t>
       </w:r>
     </w:p>
     <w:p>
@@ -3217,43 +2836,7 @@
           <w:i/>
           <w:sz w:val="24"/>
         </w:rPr>
-        <w:t>Amikor elkezdtem az alkalmazást használni, sokat gondolkodtam rajta, hogy milyen feladatokat írjak bele. Az alapból is benne levő feladatok (</w:t>
-      </w:r>
-      <w:proofErr w:type="spellStart"/>
-      <w:r>
-        <w:rPr>
-          <w:rFonts w:ascii="Times New Roman" w:hAnsi="Times New Roman" w:cs="Times New Roman"/>
-          <w:i/>
-          <w:sz w:val="24"/>
-        </w:rPr>
-        <w:t>pl</w:t>
-      </w:r>
-      <w:proofErr w:type="spellEnd"/>
-      <w:r>
-        <w:rPr>
-          <w:rFonts w:ascii="Times New Roman" w:hAnsi="Times New Roman" w:cs="Times New Roman"/>
-          <w:i/>
-          <w:sz w:val="24"/>
-        </w:rPr>
-        <w:t xml:space="preserve"> a fogmosás vagy az ágy bevetése) túl könnyűek voltak, mert ezeket amúgy is megcsinálnám, alkalmazás nélkül. Másrészt a jelenlegi helyzetben, amikor otthon vagyok egész nap, a takarítást akkor végzem el, amikor időm jut rá (de mindenképp elvégzem, mert szeretem a rendet), ezért előre nem tudtam beírni, utólag beírni, csak azért, hogy pontom legyen nyilván csalás lett volna. Emiatt viszonylag nehéz volt minden kategóriába rendszeres feladatot találni és nem éreztem azt, hogy ezek tényleg megfelelően nagy horderejű dolgok lennének. A két hét kezdetével először jó élményeim voltak, mert azt éreztem, hogy az alkalmazás sikerül odafigyelni a feladatokra és emlékezni. Azt az oldalát is megtapasztaltam azonban a dolognak, hogy ha kihagysz egy feladatot (amit amúgy a való életben megtehetsz, mert miért ne mosogathatnál el másnap reggel) akkor az alkalmazás megbüntet (gyakorlatilag ok nélkül) ami </w:t>
-      </w:r>
-      <w:proofErr w:type="spellStart"/>
-      <w:r>
-        <w:rPr>
-          <w:rFonts w:ascii="Times New Roman" w:hAnsi="Times New Roman" w:cs="Times New Roman"/>
-          <w:i/>
-          <w:sz w:val="24"/>
-        </w:rPr>
-        <w:t>demotiváló</w:t>
-      </w:r>
-      <w:proofErr w:type="spellEnd"/>
-      <w:r>
-        <w:rPr>
-          <w:rFonts w:ascii="Times New Roman" w:hAnsi="Times New Roman" w:cs="Times New Roman"/>
-          <w:i/>
-          <w:sz w:val="24"/>
-        </w:rPr>
-        <w:t>, ezért a végére már nem vettem komolyan az egészet.</w:t>
+        <w:t>Amikor elkezdtem az alkalmazást használni, sokat gondolkodtam rajta, hogy milyen feladatokat írjak bele. Az alapból is benne levő feladatok (pl a fogmosás vagy az ágy bevetése) túl könnyűek voltak, mert ezeket amúgy is megcsinálnám, alkalmazás nélkül. Másrészt a jelenlegi helyzetben, amikor otthon vagyok egész nap, a takarítást akkor végzem el, amikor időm jut rá (de mindenképp elvégzem, mert szeretem a rendet), ezért előre nem tudtam beírni, utólag beírni, csak azért, hogy pontom legyen nyilván csalás lett volna. Emiatt viszonylag nehéz volt minden kategóriába rendszeres feladatot találni és nem éreztem azt, hogy ezek tényleg megfelelően nagy horderejű dolgok lennének. A két hét kezdetével először jó élményeim voltak, mert azt éreztem, hogy az alkalmazás sikerül odafigyelni a feladatokra és emlékezni. Azt az oldalát is megtapasztaltam azonban a dolognak, hogy ha kihagysz egy feladatot (amit amúgy a való életben megtehetsz, mert miért ne mosogathatnál el másnap reggel) akkor az alkalmazás megbüntet (gyakorlatilag ok nélkül) ami demotiváló, ezért a végére már nem vettem komolyan az egészet.</w:t>
       </w:r>
       <w:r>
         <w:rPr>
@@ -3280,25 +2863,7 @@
           <w:i/>
           <w:sz w:val="24"/>
         </w:rPr>
-        <w:t xml:space="preserve">„A nem szeretem kategóriákban nem motivál jobban, mert nem érzem tétjét a dolognak, de az </w:t>
-      </w:r>
-      <w:proofErr w:type="spellStart"/>
-      <w:r>
-        <w:rPr>
-          <w:rFonts w:ascii="Times New Roman" w:hAnsi="Times New Roman" w:cs="Times New Roman"/>
-          <w:i/>
-          <w:sz w:val="24"/>
-        </w:rPr>
-        <w:t>elfelejtősben</w:t>
-      </w:r>
-      <w:proofErr w:type="spellEnd"/>
-      <w:r>
-        <w:rPr>
-          <w:rFonts w:ascii="Times New Roman" w:hAnsi="Times New Roman" w:cs="Times New Roman"/>
-          <w:i/>
-          <w:sz w:val="24"/>
-        </w:rPr>
-        <w:t xml:space="preserve"> tényleg segít.”</w:t>
+        <w:t>„A nem szeretem kategóriákban nem motivál jobban, mert nem érzem tétjét a dolognak, de az elfelejtősben tényleg segít.”</w:t>
       </w:r>
     </w:p>
     <w:p>
@@ -3422,6 +2987,7 @@
           <w:i/>
           <w:noProof/>
           <w:sz w:val="24"/>
+          <w:lang w:eastAsia="hu-HU"/>
         </w:rPr>
         <w:drawing>
           <wp:inline distT="0" distB="0" distL="0" distR="0">
@@ -3532,6 +3098,7 @@
           <w:i/>
           <w:noProof/>
           <w:sz w:val="24"/>
+          <w:lang w:eastAsia="hu-HU"/>
         </w:rPr>
         <w:drawing>
           <wp:inline distT="0" distB="0" distL="0" distR="0">
@@ -3648,6 +3215,27 @@
         <w:t>„Nincs”</w:t>
       </w:r>
     </w:p>
+    <w:p>
+      <w:pPr>
+        <w:spacing w:before="240" w:line="360" w:lineRule="auto"/>
+        <w:ind w:left="709"/>
+        <w:rPr>
+          <w:rFonts w:ascii="Times New Roman" w:hAnsi="Times New Roman" w:cs="Times New Roman"/>
+          <w:i/>
+          <w:sz w:val="24"/>
+        </w:rPr>
+      </w:pPr>
+      <w:r>
+        <w:rPr>
+          <w:rFonts w:ascii="Times New Roman" w:hAnsi="Times New Roman" w:cs="Times New Roman"/>
+          <w:i/>
+          <w:sz w:val="24"/>
+        </w:rPr>
+        <w:t>„Nincs”</w:t>
+      </w:r>
+      <w:bookmarkStart w:id="0" w:name="_GoBack"/>
+      <w:bookmarkEnd w:id="0"/>
+    </w:p>
     <w:sectPr>
       <w:footerReference w:type="default" r:id="rId13"/>
       <w:pgSz w:w="11906" w:h="16838"/>
@@ -3660,7 +3248,7 @@
 </file>
 
 <file path=word/endnotes.xml><?xml version="1.0" encoding="utf-8"?>
-<w:endnotes xmlns:wpc="http://schemas.microsoft.com/office/word/2010/wordprocessingCanvas" xmlns:cx="http://schemas.microsoft.com/office/drawing/2014/chartex" xmlns:cx1="http://schemas.microsoft.com/office/drawing/2015/9/8/chartex" xmlns:cx2="http://schemas.microsoft.com/office/drawing/2015/10/21/chartex" xmlns:cx3="http://schemas.microsoft.com/office/drawing/2016/5/9/chartex" xmlns:cx4="http://schemas.microsoft.com/office/drawing/2016/5/10/chartex" xmlns:cx5="http://schemas.microsoft.com/office/drawing/2016/5/11/chartex" xmlns:cx6="http://schemas.microsoft.com/office/drawing/2016/5/12/chartex" xmlns:cx7="http://schemas.microsoft.com/office/drawing/2016/5/13/chartex" xmlns:cx8="http://schemas.microsoft.com/office/drawing/2016/5/14/chartex" xmlns:mc="http://schemas.openxmlformats.org/markup-compatibility/2006" xmlns:aink="http://schemas.microsoft.com/office/drawing/2016/ink" xmlns:am3d="http://schemas.microsoft.com/office/drawing/2017/model3d" xmlns:o="urn:schemas-microsoft-com:office:office" xmlns:r="http://schemas.openxmlformats.org/officeDocument/2006/relationships" xmlns:m="http://schemas.openxmlformats.org/officeDocument/2006/math" xmlns:v="urn:schemas-microsoft-com:vml" xmlns:wp14="http://schemas.microsoft.com/office/word/2010/wordprocessingDrawing" xmlns:wp="http://schemas.openxmlformats.org/drawingml/2006/wordprocessingDrawing" xmlns:w10="urn:schemas-microsoft-com:office:word" xmlns:w="http://schemas.openxmlformats.org/wordprocessingml/2006/main" xmlns:w14="http://schemas.microsoft.com/office/word/2010/wordml" xmlns:w15="http://schemas.microsoft.com/office/word/2012/wordml" xmlns:w16cex="http://schemas.microsoft.com/office/word/2018/wordml/cex" xmlns:w16cid="http://schemas.microsoft.com/office/word/2016/wordml/cid" xmlns:w16="http://schemas.microsoft.com/office/word/2018/wordml" xmlns:w16se="http://schemas.microsoft.com/office/word/2015/wordml/symex" xmlns:wpg="http://schemas.microsoft.com/office/word/2010/wordprocessingGroup" xmlns:wpi="http://schemas.microsoft.com/office/word/2010/wordprocessingInk" xmlns:wne="http://schemas.microsoft.com/office/word/2006/wordml" xmlns:wps="http://schemas.microsoft.com/office/word/2010/wordprocessingShape" mc:Ignorable="w14 w15 w16se w16cid w16 w16cex wp14">
+<w:endnotes xmlns:wpc="http://schemas.microsoft.com/office/word/2010/wordprocessingCanvas" xmlns:mc="http://schemas.openxmlformats.org/markup-compatibility/2006" xmlns:o="urn:schemas-microsoft-com:office:office" xmlns:r="http://schemas.openxmlformats.org/officeDocument/2006/relationships" xmlns:m="http://schemas.openxmlformats.org/officeDocument/2006/math" xmlns:v="urn:schemas-microsoft-com:vml" xmlns:wp14="http://schemas.microsoft.com/office/word/2010/wordprocessingDrawing" xmlns:wp="http://schemas.openxmlformats.org/drawingml/2006/wordprocessingDrawing" xmlns:w10="urn:schemas-microsoft-com:office:word" xmlns:w="http://schemas.openxmlformats.org/wordprocessingml/2006/main" xmlns:w14="http://schemas.microsoft.com/office/word/2010/wordml" xmlns:w15="http://schemas.microsoft.com/office/word/2012/wordml" xmlns:wpg="http://schemas.microsoft.com/office/word/2010/wordprocessingGroup" xmlns:wpi="http://schemas.microsoft.com/office/word/2010/wordprocessingInk" xmlns:wne="http://schemas.microsoft.com/office/word/2006/wordml" xmlns:wps="http://schemas.microsoft.com/office/word/2010/wordprocessingShape" mc:Ignorable="w14 w15 wp14">
   <w:endnote w:type="separator" w:id="-1">
     <w:p>
       <w:pPr>
@@ -3685,7 +3273,7 @@
 </file>
 
 <file path=word/footer1.xml><?xml version="1.0" encoding="utf-8"?>
-<w:ftr xmlns:wpc="http://schemas.microsoft.com/office/word/2010/wordprocessingCanvas" xmlns:cx="http://schemas.microsoft.com/office/drawing/2014/chartex" xmlns:cx1="http://schemas.microsoft.com/office/drawing/2015/9/8/chartex" xmlns:cx2="http://schemas.microsoft.com/office/drawing/2015/10/21/chartex" xmlns:cx3="http://schemas.microsoft.com/office/drawing/2016/5/9/chartex" xmlns:cx4="http://schemas.microsoft.com/office/drawing/2016/5/10/chartex" xmlns:cx5="http://schemas.microsoft.com/office/drawing/2016/5/11/chartex" xmlns:cx6="http://schemas.microsoft.com/office/drawing/2016/5/12/chartex" xmlns:cx7="http://schemas.microsoft.com/office/drawing/2016/5/13/chartex" xmlns:cx8="http://schemas.microsoft.com/office/drawing/2016/5/14/chartex" xmlns:mc="http://schemas.openxmlformats.org/markup-compatibility/2006" xmlns:aink="http://schemas.microsoft.com/office/drawing/2016/ink" xmlns:am3d="http://schemas.microsoft.com/office/drawing/2017/model3d" xmlns:o="urn:schemas-microsoft-com:office:office" xmlns:r="http://schemas.openxmlformats.org/officeDocument/2006/relationships" xmlns:m="http://schemas.openxmlformats.org/officeDocument/2006/math" xmlns:v="urn:schemas-microsoft-com:vml" xmlns:wp14="http://schemas.microsoft.com/office/word/2010/wordprocessingDrawing" xmlns:wp="http://schemas.openxmlformats.org/drawingml/2006/wordprocessingDrawing" xmlns:w10="urn:schemas-microsoft-com:office:word" xmlns:w="http://schemas.openxmlformats.org/wordprocessingml/2006/main" xmlns:w14="http://schemas.microsoft.com/office/word/2010/wordml" xmlns:w15="http://schemas.microsoft.com/office/word/2012/wordml" xmlns:w16cex="http://schemas.microsoft.com/office/word/2018/wordml/cex" xmlns:w16cid="http://schemas.microsoft.com/office/word/2016/wordml/cid" xmlns:w16="http://schemas.microsoft.com/office/word/2018/wordml" xmlns:w16se="http://schemas.microsoft.com/office/word/2015/wordml/symex" xmlns:wpg="http://schemas.microsoft.com/office/word/2010/wordprocessingGroup" xmlns:wpi="http://schemas.microsoft.com/office/word/2010/wordprocessingInk" xmlns:wne="http://schemas.microsoft.com/office/word/2006/wordml" xmlns:wps="http://schemas.microsoft.com/office/word/2010/wordprocessingShape" mc:Ignorable="w14 w15 w16se w16cid w16 w16cex wp14">
+<w:ftr xmlns:wpc="http://schemas.microsoft.com/office/word/2010/wordprocessingCanvas" xmlns:mc="http://schemas.openxmlformats.org/markup-compatibility/2006" xmlns:o="urn:schemas-microsoft-com:office:office" xmlns:r="http://schemas.openxmlformats.org/officeDocument/2006/relationships" xmlns:m="http://schemas.openxmlformats.org/officeDocument/2006/math" xmlns:v="urn:schemas-microsoft-com:vml" xmlns:wp14="http://schemas.microsoft.com/office/word/2010/wordprocessingDrawing" xmlns:wp="http://schemas.openxmlformats.org/drawingml/2006/wordprocessingDrawing" xmlns:w10="urn:schemas-microsoft-com:office:word" xmlns:w="http://schemas.openxmlformats.org/wordprocessingml/2006/main" xmlns:w14="http://schemas.microsoft.com/office/word/2010/wordml" xmlns:w15="http://schemas.microsoft.com/office/word/2012/wordml" xmlns:wpg="http://schemas.microsoft.com/office/word/2010/wordprocessingGroup" xmlns:wpi="http://schemas.microsoft.com/office/word/2010/wordprocessingInk" xmlns:wne="http://schemas.microsoft.com/office/word/2006/wordml" xmlns:wps="http://schemas.microsoft.com/office/word/2010/wordprocessingShape" mc:Ignorable="w14 w15 wp14">
   <w:sdt>
     <w:sdtPr>
       <w:id w:val="-1832209500"/>
@@ -3745,10 +3333,11 @@
         <w:r>
           <w:rPr>
             <w:rFonts w:ascii="Century Gothic" w:hAnsi="Century Gothic"/>
+            <w:noProof/>
             <w:sz w:val="28"/>
             <w:szCs w:val="28"/>
           </w:rPr>
-          <w:t>2</w:t>
+          <w:t>7</w:t>
         </w:r>
         <w:r>
           <w:rPr>
@@ -3770,7 +3359,7 @@
 </file>
 
 <file path=word/footnotes.xml><?xml version="1.0" encoding="utf-8"?>
-<w:footnotes xmlns:wpc="http://schemas.microsoft.com/office/word/2010/wordprocessingCanvas" xmlns:cx="http://schemas.microsoft.com/office/drawing/2014/chartex" xmlns:cx1="http://schemas.microsoft.com/office/drawing/2015/9/8/chartex" xmlns:cx2="http://schemas.microsoft.com/office/drawing/2015/10/21/chartex" xmlns:cx3="http://schemas.microsoft.com/office/drawing/2016/5/9/chartex" xmlns:cx4="http://schemas.microsoft.com/office/drawing/2016/5/10/chartex" xmlns:cx5="http://schemas.microsoft.com/office/drawing/2016/5/11/chartex" xmlns:cx6="http://schemas.microsoft.com/office/drawing/2016/5/12/chartex" xmlns:cx7="http://schemas.microsoft.com/office/drawing/2016/5/13/chartex" xmlns:cx8="http://schemas.microsoft.com/office/drawing/2016/5/14/chartex" xmlns:mc="http://schemas.openxmlformats.org/markup-compatibility/2006" xmlns:aink="http://schemas.microsoft.com/office/drawing/2016/ink" xmlns:am3d="http://schemas.microsoft.com/office/drawing/2017/model3d" xmlns:o="urn:schemas-microsoft-com:office:office" xmlns:r="http://schemas.openxmlformats.org/officeDocument/2006/relationships" xmlns:m="http://schemas.openxmlformats.org/officeDocument/2006/math" xmlns:v="urn:schemas-microsoft-com:vml" xmlns:wp14="http://schemas.microsoft.com/office/word/2010/wordprocessingDrawing" xmlns:wp="http://schemas.openxmlformats.org/drawingml/2006/wordprocessingDrawing" xmlns:w10="urn:schemas-microsoft-com:office:word" xmlns:w="http://schemas.openxmlformats.org/wordprocessingml/2006/main" xmlns:w14="http://schemas.microsoft.com/office/word/2010/wordml" xmlns:w15="http://schemas.microsoft.com/office/word/2012/wordml" xmlns:w16cex="http://schemas.microsoft.com/office/word/2018/wordml/cex" xmlns:w16cid="http://schemas.microsoft.com/office/word/2016/wordml/cid" xmlns:w16="http://schemas.microsoft.com/office/word/2018/wordml" xmlns:w16se="http://schemas.microsoft.com/office/word/2015/wordml/symex" xmlns:wpg="http://schemas.microsoft.com/office/word/2010/wordprocessingGroup" xmlns:wpi="http://schemas.microsoft.com/office/word/2010/wordprocessingInk" xmlns:wne="http://schemas.microsoft.com/office/word/2006/wordml" xmlns:wps="http://schemas.microsoft.com/office/word/2010/wordprocessingShape" mc:Ignorable="w14 w15 w16se w16cid w16 w16cex wp14">
+<w:footnotes xmlns:wpc="http://schemas.microsoft.com/office/word/2010/wordprocessingCanvas" xmlns:mc="http://schemas.openxmlformats.org/markup-compatibility/2006" xmlns:o="urn:schemas-microsoft-com:office:office" xmlns:r="http://schemas.openxmlformats.org/officeDocument/2006/relationships" xmlns:m="http://schemas.openxmlformats.org/officeDocument/2006/math" xmlns:v="urn:schemas-microsoft-com:vml" xmlns:wp14="http://schemas.microsoft.com/office/word/2010/wordprocessingDrawing" xmlns:wp="http://schemas.openxmlformats.org/drawingml/2006/wordprocessingDrawing" xmlns:w10="urn:schemas-microsoft-com:office:word" xmlns:w="http://schemas.openxmlformats.org/wordprocessingml/2006/main" xmlns:w14="http://schemas.microsoft.com/office/word/2010/wordml" xmlns:w15="http://schemas.microsoft.com/office/word/2012/wordml" xmlns:wpg="http://schemas.microsoft.com/office/word/2010/wordprocessingGroup" xmlns:wpi="http://schemas.microsoft.com/office/word/2010/wordprocessingInk" xmlns:wne="http://schemas.microsoft.com/office/word/2006/wordml" xmlns:wps="http://schemas.microsoft.com/office/word/2010/wordprocessingShape" mc:Ignorable="w14 w15 wp14">
   <w:footnote w:type="separator" w:id="-1">
     <w:p>
       <w:pPr>
@@ -3795,7 +3384,7 @@
 </file>
 
 <file path=word/numbering.xml><?xml version="1.0" encoding="utf-8"?>
-<w:numbering xmlns:wpc="http://schemas.microsoft.com/office/word/2010/wordprocessingCanvas" xmlns:cx="http://schemas.microsoft.com/office/drawing/2014/chartex" xmlns:cx1="http://schemas.microsoft.com/office/drawing/2015/9/8/chartex" xmlns:cx2="http://schemas.microsoft.com/office/drawing/2015/10/21/chartex" xmlns:cx3="http://schemas.microsoft.com/office/drawing/2016/5/9/chartex" xmlns:cx4="http://schemas.microsoft.com/office/drawing/2016/5/10/chartex" xmlns:cx5="http://schemas.microsoft.com/office/drawing/2016/5/11/chartex" xmlns:cx6="http://schemas.microsoft.com/office/drawing/2016/5/12/chartex" xmlns:cx7="http://schemas.microsoft.com/office/drawing/2016/5/13/chartex" xmlns:cx8="http://schemas.microsoft.com/office/drawing/2016/5/14/chartex" xmlns:mc="http://schemas.openxmlformats.org/markup-compatibility/2006" xmlns:aink="http://schemas.microsoft.com/office/drawing/2016/ink" xmlns:am3d="http://schemas.microsoft.com/office/drawing/2017/model3d" xmlns:o="urn:schemas-microsoft-com:office:office" xmlns:r="http://schemas.openxmlformats.org/officeDocument/2006/relationships" xmlns:m="http://schemas.openxmlformats.org/officeDocument/2006/math" xmlns:v="urn:schemas-microsoft-com:vml" xmlns:wp14="http://schemas.microsoft.com/office/word/2010/wordprocessingDrawing" xmlns:wp="http://schemas.openxmlformats.org/drawingml/2006/wordprocessingDrawing" xmlns:w10="urn:schemas-microsoft-com:office:word" xmlns:w="http://schemas.openxmlformats.org/wordprocessingml/2006/main" xmlns:w14="http://schemas.microsoft.com/office/word/2010/wordml" xmlns:w15="http://schemas.microsoft.com/office/word/2012/wordml" xmlns:w16cex="http://schemas.microsoft.com/office/word/2018/wordml/cex" xmlns:w16cid="http://schemas.microsoft.com/office/word/2016/wordml/cid" xmlns:w16="http://schemas.microsoft.com/office/word/2018/wordml" xmlns:w16se="http://schemas.microsoft.com/office/word/2015/wordml/symex" xmlns:wpg="http://schemas.microsoft.com/office/word/2010/wordprocessingGroup" xmlns:wpi="http://schemas.microsoft.com/office/word/2010/wordprocessingInk" xmlns:wne="http://schemas.microsoft.com/office/word/2006/wordml" xmlns:wps="http://schemas.microsoft.com/office/word/2010/wordprocessingShape" mc:Ignorable="w14 w15 w16se w16cid w16 w16cex wp14">
+<w:numbering xmlns:wpc="http://schemas.microsoft.com/office/word/2010/wordprocessingCanvas" xmlns:mc="http://schemas.openxmlformats.org/markup-compatibility/2006" xmlns:o="urn:schemas-microsoft-com:office:office" xmlns:r="http://schemas.openxmlformats.org/officeDocument/2006/relationships" xmlns:m="http://schemas.openxmlformats.org/officeDocument/2006/math" xmlns:v="urn:schemas-microsoft-com:vml" xmlns:wp14="http://schemas.microsoft.com/office/word/2010/wordprocessingDrawing" xmlns:wp="http://schemas.openxmlformats.org/drawingml/2006/wordprocessingDrawing" xmlns:w10="urn:schemas-microsoft-com:office:word" xmlns:w="http://schemas.openxmlformats.org/wordprocessingml/2006/main" xmlns:w14="http://schemas.microsoft.com/office/word/2010/wordml" xmlns:w15="http://schemas.microsoft.com/office/word/2012/wordml" xmlns:wpg="http://schemas.microsoft.com/office/word/2010/wordprocessingGroup" xmlns:wpi="http://schemas.microsoft.com/office/word/2010/wordprocessingInk" xmlns:wne="http://schemas.microsoft.com/office/word/2006/wordml" xmlns:wps="http://schemas.microsoft.com/office/word/2010/wordprocessingShape" mc:Ignorable="w14 w15 wp14">
   <w:abstractNum w:abstractNumId="0" w15:restartNumberingAfterBreak="0">
     <w:nsid w:val="712C7C22"/>
     <w:multiLevelType w:val="hybridMultilevel"/>
@@ -3896,7 +3485,7 @@
 </file>
 
 <file path=word/styles.xml><?xml version="1.0" encoding="utf-8"?>
-<w:styles xmlns:mc="http://schemas.openxmlformats.org/markup-compatibility/2006" xmlns:r="http://schemas.openxmlformats.org/officeDocument/2006/relationships" xmlns:w="http://schemas.openxmlformats.org/wordprocessingml/2006/main" xmlns:w14="http://schemas.microsoft.com/office/word/2010/wordml" xmlns:w15="http://schemas.microsoft.com/office/word/2012/wordml" xmlns:w16cex="http://schemas.microsoft.com/office/word/2018/wordml/cex" xmlns:w16cid="http://schemas.microsoft.com/office/word/2016/wordml/cid" xmlns:w16="http://schemas.microsoft.com/office/word/2018/wordml" xmlns:w16se="http://schemas.microsoft.com/office/word/2015/wordml/symex" mc:Ignorable="w14 w15 w16se w16cid w16 w16cex">
+<w:styles xmlns:mc="http://schemas.openxmlformats.org/markup-compatibility/2006" xmlns:r="http://schemas.openxmlformats.org/officeDocument/2006/relationships" xmlns:w="http://schemas.openxmlformats.org/wordprocessingml/2006/main" xmlns:w14="http://schemas.microsoft.com/office/word/2010/wordml" xmlns:w15="http://schemas.microsoft.com/office/word/2012/wordml" mc:Ignorable="w14 w15">
   <w:docDefaults>
     <w:rPrDefault>
       <w:rPr>
@@ -3912,7 +3501,7 @@
       </w:pPr>
     </w:pPrDefault>
   </w:docDefaults>
-  <w:latentStyles w:defLockedState="0" w:defUIPriority="99" w:defSemiHidden="0" w:defUnhideWhenUsed="0" w:defQFormat="0" w:count="376">
+  <w:latentStyles w:defLockedState="0" w:defUIPriority="99" w:defSemiHidden="0" w:defUnhideWhenUsed="0" w:defQFormat="0" w:count="371">
     <w:lsdException w:name="Normal" w:uiPriority="0" w:qFormat="1"/>
     <w:lsdException w:name="heading 1" w:uiPriority="9" w:qFormat="1"/>
     <w:lsdException w:name="heading 2" w:semiHidden="1" w:uiPriority="9" w:unhideWhenUsed="1" w:qFormat="1"/>
@@ -4284,11 +3873,6 @@
     <w:lsdException w:name="List Table 5 Dark Accent 6" w:uiPriority="50"/>
     <w:lsdException w:name="List Table 6 Colorful Accent 6" w:uiPriority="51"/>
     <w:lsdException w:name="List Table 7 Colorful Accent 6" w:uiPriority="52"/>
-    <w:lsdException w:name="Mention" w:semiHidden="1" w:unhideWhenUsed="1"/>
-    <w:lsdException w:name="Smart Hyperlink" w:semiHidden="1" w:unhideWhenUsed="1"/>
-    <w:lsdException w:name="Hashtag" w:semiHidden="1" w:unhideWhenUsed="1"/>
-    <w:lsdException w:name="Unresolved Mention" w:semiHidden="1" w:unhideWhenUsed="1"/>
-    <w:lsdException w:name="Smart Link" w:semiHidden="1" w:unhideWhenUsed="1"/>
   </w:latentStyles>
   <w:style w:type="paragraph" w:default="1" w:styleId="Norml">
     <w:name w:val="Normal"/>
@@ -4645,7 +4229,7 @@
 </file>
 
 <file path=customXml/itemProps1.xml><?xml version="1.0" encoding="utf-8"?>
-<ds:datastoreItem xmlns:ds="http://schemas.openxmlformats.org/officeDocument/2006/customXml" ds:itemID="{25682B97-DA25-41B6-B2D2-594FF3C2F95D}">
+<ds:datastoreItem xmlns:ds="http://schemas.openxmlformats.org/officeDocument/2006/customXml" ds:itemID="{D154A7EB-F40C-47E8-94FF-B15ED6F5F151}">
   <ds:schemaRefs>
     <ds:schemaRef ds:uri="http://schemas.openxmlformats.org/officeDocument/2006/bibliography"/>
   </ds:schemaRefs>

</xml_diff>

<commit_message>
Feedback.docx - style fix
</commit_message>
<xml_diff>
--- a/Egyéb/Feedback.docx
+++ b/Egyéb/Feedback.docx
@@ -35,7 +35,27 @@
           <w:sz w:val="32"/>
           <w:szCs w:val="28"/>
         </w:rPr>
-        <w:t>Használtál mar korábban gamificationos alkalmazást? Ha igen, milyet? (Sport, egészség, tanulás stb.) Szeretted?</w:t>
+        <w:t xml:space="preserve">Használtál mar korábban </w:t>
+      </w:r>
+      <w:proofErr w:type="spellStart"/>
+      <w:r>
+        <w:rPr>
+          <w:rFonts w:ascii="Times New Roman" w:hAnsi="Times New Roman" w:cs="Times New Roman"/>
+          <w:b/>
+          <w:sz w:val="32"/>
+          <w:szCs w:val="28"/>
+        </w:rPr>
+        <w:t>gamificationos</w:t>
+      </w:r>
+      <w:proofErr w:type="spellEnd"/>
+      <w:r>
+        <w:rPr>
+          <w:rFonts w:ascii="Times New Roman" w:hAnsi="Times New Roman" w:cs="Times New Roman"/>
+          <w:b/>
+          <w:sz w:val="32"/>
+          <w:szCs w:val="28"/>
+        </w:rPr>
+        <w:t xml:space="preserve"> alkalmazást? Ha igen, milyet? (Sport, egészség, tanulás stb.) Szeretted?</w:t>
       </w:r>
     </w:p>
     <w:p>
@@ -55,7 +75,25 @@
           <w:i/>
           <w:sz w:val="24"/>
         </w:rPr>
-        <w:t>„igen, igen”</w:t>
+        <w:t xml:space="preserve">„igen, </w:t>
+      </w:r>
+      <w:proofErr w:type="spellStart"/>
+      <w:r>
+        <w:rPr>
+          <w:rFonts w:ascii="Times New Roman" w:hAnsi="Times New Roman" w:cs="Times New Roman"/>
+          <w:i/>
+          <w:sz w:val="24"/>
+        </w:rPr>
+        <w:t>igen</w:t>
+      </w:r>
+      <w:proofErr w:type="spellEnd"/>
+      <w:r>
+        <w:rPr>
+          <w:rFonts w:ascii="Times New Roman" w:hAnsi="Times New Roman" w:cs="Times New Roman"/>
+          <w:i/>
+          <w:sz w:val="24"/>
+        </w:rPr>
+        <w:t>”</w:t>
       </w:r>
     </w:p>
     <w:p>
@@ -235,7 +273,25 @@
           <w:i/>
           <w:sz w:val="24"/>
         </w:rPr>
-        <w:t>Igen: sport, rendszerező app, tetszett</w:t>
+        <w:t xml:space="preserve">Igen: sport, rendszerező </w:t>
+      </w:r>
+      <w:proofErr w:type="spellStart"/>
+      <w:r>
+        <w:rPr>
+          <w:rFonts w:ascii="Times New Roman" w:hAnsi="Times New Roman" w:cs="Times New Roman"/>
+          <w:i/>
+          <w:sz w:val="24"/>
+        </w:rPr>
+        <w:t>app</w:t>
+      </w:r>
+      <w:proofErr w:type="spellEnd"/>
+      <w:r>
+        <w:rPr>
+          <w:rFonts w:ascii="Times New Roman" w:hAnsi="Times New Roman" w:cs="Times New Roman"/>
+          <w:i/>
+          <w:sz w:val="24"/>
+        </w:rPr>
+        <w:t>, tetszett</w:t>
       </w:r>
       <w:r>
         <w:rPr>
@@ -369,7 +425,61 @@
           <w:i/>
           <w:sz w:val="24"/>
         </w:rPr>
-        <w:t>„Igen, Duolingot és Google Mapset!”</w:t>
+        <w:t xml:space="preserve">„Igen, </w:t>
+      </w:r>
+      <w:proofErr w:type="spellStart"/>
+      <w:r>
+        <w:rPr>
+          <w:rFonts w:ascii="Times New Roman" w:hAnsi="Times New Roman" w:cs="Times New Roman"/>
+          <w:i/>
+          <w:sz w:val="24"/>
+        </w:rPr>
+        <w:t>Duolingot</w:t>
+      </w:r>
+      <w:proofErr w:type="spellEnd"/>
+      <w:r>
+        <w:rPr>
+          <w:rFonts w:ascii="Times New Roman" w:hAnsi="Times New Roman" w:cs="Times New Roman"/>
+          <w:i/>
+          <w:sz w:val="24"/>
+        </w:rPr>
+        <w:t xml:space="preserve"> és </w:t>
+      </w:r>
+      <w:proofErr w:type="spellStart"/>
+      <w:r>
+        <w:rPr>
+          <w:rFonts w:ascii="Times New Roman" w:hAnsi="Times New Roman" w:cs="Times New Roman"/>
+          <w:i/>
+          <w:sz w:val="24"/>
+        </w:rPr>
+        <w:t>Google</w:t>
+      </w:r>
+      <w:proofErr w:type="spellEnd"/>
+      <w:r>
+        <w:rPr>
+          <w:rFonts w:ascii="Times New Roman" w:hAnsi="Times New Roman" w:cs="Times New Roman"/>
+          <w:i/>
+          <w:sz w:val="24"/>
+        </w:rPr>
+        <w:t xml:space="preserve"> </w:t>
+      </w:r>
+      <w:proofErr w:type="spellStart"/>
+      <w:r>
+        <w:rPr>
+          <w:rFonts w:ascii="Times New Roman" w:hAnsi="Times New Roman" w:cs="Times New Roman"/>
+          <w:i/>
+          <w:sz w:val="24"/>
+        </w:rPr>
+        <w:t>Mapset</w:t>
+      </w:r>
+      <w:proofErr w:type="spellEnd"/>
+      <w:r>
+        <w:rPr>
+          <w:rFonts w:ascii="Times New Roman" w:hAnsi="Times New Roman" w:cs="Times New Roman"/>
+          <w:i/>
+          <w:sz w:val="24"/>
+        </w:rPr>
+        <w:t>!”</w:t>
       </w:r>
     </w:p>
     <w:p>
@@ -409,7 +519,61 @@
           <w:i/>
           <w:sz w:val="24"/>
         </w:rPr>
-        <w:t>„Igen már többször napi, illetve heti rendszerességgel, pl. Duolingo, Google Maps.”</w:t>
+        <w:t xml:space="preserve">„Igen már többször napi, illetve heti rendszerességgel, pl. </w:t>
+      </w:r>
+      <w:proofErr w:type="spellStart"/>
+      <w:r>
+        <w:rPr>
+          <w:rFonts w:ascii="Times New Roman" w:hAnsi="Times New Roman" w:cs="Times New Roman"/>
+          <w:i/>
+          <w:sz w:val="24"/>
+        </w:rPr>
+        <w:t>Duolingo</w:t>
+      </w:r>
+      <w:proofErr w:type="spellEnd"/>
+      <w:r>
+        <w:rPr>
+          <w:rFonts w:ascii="Times New Roman" w:hAnsi="Times New Roman" w:cs="Times New Roman"/>
+          <w:i/>
+          <w:sz w:val="24"/>
+        </w:rPr>
+        <w:t xml:space="preserve">, </w:t>
+      </w:r>
+      <w:proofErr w:type="spellStart"/>
+      <w:r>
+        <w:rPr>
+          <w:rFonts w:ascii="Times New Roman" w:hAnsi="Times New Roman" w:cs="Times New Roman"/>
+          <w:i/>
+          <w:sz w:val="24"/>
+        </w:rPr>
+        <w:t>Google</w:t>
+      </w:r>
+      <w:proofErr w:type="spellEnd"/>
+      <w:r>
+        <w:rPr>
+          <w:rFonts w:ascii="Times New Roman" w:hAnsi="Times New Roman" w:cs="Times New Roman"/>
+          <w:i/>
+          <w:sz w:val="24"/>
+        </w:rPr>
+        <w:t xml:space="preserve"> </w:t>
+      </w:r>
+      <w:proofErr w:type="spellStart"/>
+      <w:r>
+        <w:rPr>
+          <w:rFonts w:ascii="Times New Roman" w:hAnsi="Times New Roman" w:cs="Times New Roman"/>
+          <w:i/>
+          <w:sz w:val="24"/>
+        </w:rPr>
+        <w:t>Maps</w:t>
+      </w:r>
+      <w:proofErr w:type="spellEnd"/>
+      <w:r>
+        <w:rPr>
+          <w:rFonts w:ascii="Times New Roman" w:hAnsi="Times New Roman" w:cs="Times New Roman"/>
+          <w:i/>
+          <w:sz w:val="24"/>
+        </w:rPr>
+        <w:t>.”</w:t>
       </w:r>
     </w:p>
     <w:p>
@@ -530,7 +694,25 @@
           <w:i/>
           <w:sz w:val="24"/>
         </w:rPr>
-        <w:t>„nem (sorry)”</w:t>
+        <w:t>„nem (</w:t>
+      </w:r>
+      <w:proofErr w:type="spellStart"/>
+      <w:r>
+        <w:rPr>
+          <w:rFonts w:ascii="Times New Roman" w:hAnsi="Times New Roman" w:cs="Times New Roman"/>
+          <w:i/>
+          <w:sz w:val="24"/>
+        </w:rPr>
+        <w:t>sorry</w:t>
+      </w:r>
+      <w:proofErr w:type="spellEnd"/>
+      <w:r>
+        <w:rPr>
+          <w:rFonts w:ascii="Times New Roman" w:hAnsi="Times New Roman" w:cs="Times New Roman"/>
+          <w:i/>
+          <w:sz w:val="24"/>
+        </w:rPr>
+        <w:t>)”</w:t>
       </w:r>
     </w:p>
     <w:p>
@@ -606,7 +788,25 @@
           <w:i/>
           <w:sz w:val="24"/>
         </w:rPr>
-        <w:t>„Talán. Kicsit jobb kedvel csinálom meg és motiváltabb vagyok.”</w:t>
+        <w:t xml:space="preserve">„Talán. Kicsit jobb </w:t>
+      </w:r>
+      <w:proofErr w:type="gramStart"/>
+      <w:r>
+        <w:rPr>
+          <w:rFonts w:ascii="Times New Roman" w:hAnsi="Times New Roman" w:cs="Times New Roman"/>
+          <w:i/>
+          <w:sz w:val="24"/>
+        </w:rPr>
+        <w:t>kedvel</w:t>
+      </w:r>
+      <w:proofErr w:type="gramEnd"/>
+      <w:r>
+        <w:rPr>
+          <w:rFonts w:ascii="Times New Roman" w:hAnsi="Times New Roman" w:cs="Times New Roman"/>
+          <w:i/>
+          <w:sz w:val="24"/>
+        </w:rPr>
+        <w:t xml:space="preserve"> csinálom meg és motiváltabb vagyok.”</w:t>
       </w:r>
     </w:p>
     <w:p>
@@ -818,8 +1018,18 @@
           <w:i/>
           <w:sz w:val="24"/>
         </w:rPr>
-        <w:t>, nem változat semmit, hogy logoltam</w:t>
-      </w:r>
+        <w:t xml:space="preserve">, nem változat semmit, hogy </w:t>
+      </w:r>
+      <w:proofErr w:type="spellStart"/>
+      <w:r>
+        <w:rPr>
+          <w:rFonts w:ascii="Times New Roman" w:hAnsi="Times New Roman" w:cs="Times New Roman"/>
+          <w:i/>
+          <w:sz w:val="24"/>
+        </w:rPr>
+        <w:t>logoltam</w:t>
+      </w:r>
+      <w:proofErr w:type="spellEnd"/>
       <w:r>
         <w:rPr>
           <w:rFonts w:ascii="Times New Roman" w:hAnsi="Times New Roman" w:cs="Times New Roman"/>
@@ -866,7 +1076,25 @@
           <w:i/>
           <w:sz w:val="24"/>
         </w:rPr>
-        <w:t>„nem, nagyon minimálisat talán”</w:t>
+        <w:t xml:space="preserve">„nem, nagyon </w:t>
+      </w:r>
+      <w:proofErr w:type="spellStart"/>
+      <w:r>
+        <w:rPr>
+          <w:rFonts w:ascii="Times New Roman" w:hAnsi="Times New Roman" w:cs="Times New Roman"/>
+          <w:i/>
+          <w:sz w:val="24"/>
+        </w:rPr>
+        <w:t>minimálisat</w:t>
+      </w:r>
+      <w:proofErr w:type="spellEnd"/>
+      <w:r>
+        <w:rPr>
+          <w:rFonts w:ascii="Times New Roman" w:hAnsi="Times New Roman" w:cs="Times New Roman"/>
+          <w:i/>
+          <w:sz w:val="24"/>
+        </w:rPr>
+        <w:t xml:space="preserve"> talán”</w:t>
       </w:r>
     </w:p>
     <w:p>
@@ -962,6 +1190,7 @@
         </w:rPr>
         <w:t>„</w:t>
       </w:r>
+      <w:proofErr w:type="spellStart"/>
       <w:r>
         <w:rPr>
           <w:rFonts w:ascii="Times New Roman" w:hAnsi="Times New Roman" w:cs="Times New Roman"/>
@@ -970,6 +1199,7 @@
         </w:rPr>
         <w:t>maybe</w:t>
       </w:r>
+      <w:proofErr w:type="spellEnd"/>
       <w:r>
         <w:rPr>
           <w:rFonts w:ascii="Times New Roman" w:hAnsi="Times New Roman" w:cs="Times New Roman"/>
@@ -1019,7 +1249,43 @@
           <w:i/>
           <w:sz w:val="24"/>
         </w:rPr>
-        <w:t>elefektetni. Az alkalmazás megengedi, hogy beállítsam a feladatok nehézségi szintjét, fontosságát és még sok egyebet, de ezt minden egyes feladatra megcsinálni nagyon sok idő lett volna, így nem tettem meg (mindenhol a default értékeket használtam). Emiatt a hősöm fejlődésébe csak az elvégzett feladatok száma és nem minősége szólt bele, így könnyű volt kihagyni az edzést végig, mert az is csak egy darab feladat volt. Valószínűleg jobban motivált volna, ha hatalmas jutalmat állítok be. Szintén motiváló lett volna, ha a „készségeim” fejlődnek, de azokat beállítani minden feladathoz szintén nagy munka. Értelmesebbnek tartanám, ha a kalóriaszámláló alkalmazáshoz hasonlóan, ahol gyakorlatilag minden étel adata benne van és csak vonalkódot kell kb. beolvasni, itt is kiterjedt bázisa lenne az alkalmazásba előre beleírt feladatoknak, minden ilyen értékkel együtt, így csak a nagyon specifikusakat kell magunknak beállítani, a nagy része egyszerűen kiválasztható lenne egy listából.</w:t>
+        <w:t xml:space="preserve">elefektetni. Az alkalmazás megengedi, hogy beállítsam a feladatok nehézségi szintjét, fontosságát és még sok egyebet, de ezt minden egyes feladatra megcsinálni nagyon sok idő lett volna, így nem tettem meg (mindenhol a </w:t>
+      </w:r>
+      <w:proofErr w:type="spellStart"/>
+      <w:r>
+        <w:rPr>
+          <w:rFonts w:ascii="Times New Roman" w:hAnsi="Times New Roman" w:cs="Times New Roman"/>
+          <w:i/>
+          <w:sz w:val="24"/>
+        </w:rPr>
+        <w:t>default</w:t>
+      </w:r>
+      <w:proofErr w:type="spellEnd"/>
+      <w:r>
+        <w:rPr>
+          <w:rFonts w:ascii="Times New Roman" w:hAnsi="Times New Roman" w:cs="Times New Roman"/>
+          <w:i/>
+          <w:sz w:val="24"/>
+        </w:rPr>
+        <w:t xml:space="preserve"> értékeket használtam). Emiatt a hősöm fejlődésébe csak az elvégzett feladatok száma és nem minősége szólt bele, így könnyű volt kihagyni az edzést végig, mert az is csak egy darab feladat volt. Valószínűleg jobban motivált volna, ha hatalmas jutalmat állítok be. Szintén motiváló lett volna, ha a „készségeim” fejlődnek, de azokat beállítani minden feladathoz szintén nagy munka. Értelmesebbnek tartanám, ha a kalóriaszámláló alkalmazáshoz hasonlóan, ahol gyakorlatilag minden étel adata benne </w:t>
+      </w:r>
+      <w:proofErr w:type="gramStart"/>
+      <w:r>
+        <w:rPr>
+          <w:rFonts w:ascii="Times New Roman" w:hAnsi="Times New Roman" w:cs="Times New Roman"/>
+          <w:i/>
+          <w:sz w:val="24"/>
+        </w:rPr>
+        <w:t>van</w:t>
+      </w:r>
+      <w:proofErr w:type="gramEnd"/>
+      <w:r>
+        <w:rPr>
+          <w:rFonts w:ascii="Times New Roman" w:hAnsi="Times New Roman" w:cs="Times New Roman"/>
+          <w:i/>
+          <w:sz w:val="24"/>
+        </w:rPr>
+        <w:t xml:space="preserve"> és csak vonalkódot kell kb. beolvasni, itt is kiterjedt bázisa lenne az alkalmazásba előre beleírt feladatoknak, minden ilyen értékkel együtt, így csak a nagyon specifikusakat kell magunknak beállítani, a nagy része egyszerűen kiválasztható lenne egy listából.</w:t>
       </w:r>
       <w:r>
         <w:rPr>
@@ -1062,7 +1328,25 @@
           <w:i/>
           <w:sz w:val="24"/>
         </w:rPr>
-        <w:t>„Igen. Meg csináltam volna ugyanezeket amúgy is de így esetleg hamarabb.”</w:t>
+        <w:t xml:space="preserve">„Igen. Meg csináltam volna ugyanezeket amúgy </w:t>
+      </w:r>
+      <w:proofErr w:type="gramStart"/>
+      <w:r>
+        <w:rPr>
+          <w:rFonts w:ascii="Times New Roman" w:hAnsi="Times New Roman" w:cs="Times New Roman"/>
+          <w:i/>
+          <w:sz w:val="24"/>
+        </w:rPr>
+        <w:t>is</w:t>
+      </w:r>
+      <w:proofErr w:type="gramEnd"/>
+      <w:r>
+        <w:rPr>
+          <w:rFonts w:ascii="Times New Roman" w:hAnsi="Times New Roman" w:cs="Times New Roman"/>
+          <w:i/>
+          <w:sz w:val="24"/>
+        </w:rPr>
+        <w:t xml:space="preserve"> de így esetleg hamarabb.”</w:t>
       </w:r>
     </w:p>
     <w:p>
@@ -1391,22 +1675,14 @@
         </w:rPr>
         <w:t>„picit motiváltabb voltam, de nem változtatott”</w:t>
       </w:r>
-    </w:p>
-    <w:p>
-      <w:pPr>
-        <w:rPr>
-          <w:rFonts w:ascii="Times New Roman" w:hAnsi="Times New Roman" w:cs="Times New Roman"/>
-          <w:i/>
-          <w:sz w:val="24"/>
-        </w:rPr>
-      </w:pPr>
-      <w:r>
-        <w:rPr>
-          <w:rFonts w:ascii="Times New Roman" w:hAnsi="Times New Roman" w:cs="Times New Roman"/>
-          <w:i/>
-          <w:sz w:val="24"/>
-        </w:rPr>
-        <w:lastRenderedPageBreak/>
+      <w:bookmarkStart w:id="0" w:name="_GoBack"/>
+      <w:bookmarkEnd w:id="0"/>
+      <w:r>
+        <w:rPr>
+          <w:rFonts w:ascii="Times New Roman" w:hAnsi="Times New Roman" w:cs="Times New Roman"/>
+          <w:i/>
+          <w:sz w:val="24"/>
+        </w:rPr>
         <w:br w:type="page"/>
       </w:r>
     </w:p>
@@ -1466,7 +1742,67 @@
           <w:sz w:val="32"/>
           <w:szCs w:val="28"/>
         </w:rPr>
-        <w:t>rezted azt h a legtöbbet segített az alkalmazás? (-e, -sz, -nsz)</w:t>
+        <w:t>rezted azt h a legtöbbet segített az alkalmazás? (</w:t>
+      </w:r>
+      <w:proofErr w:type="spellStart"/>
+      <w:r>
+        <w:rPr>
+          <w:rFonts w:ascii="Times New Roman" w:hAnsi="Times New Roman" w:cs="Times New Roman"/>
+          <w:b/>
+          <w:sz w:val="32"/>
+          <w:szCs w:val="28"/>
+        </w:rPr>
+        <w:t>-e</w:t>
+      </w:r>
+      <w:proofErr w:type="spellEnd"/>
+      <w:r>
+        <w:rPr>
+          <w:rFonts w:ascii="Times New Roman" w:hAnsi="Times New Roman" w:cs="Times New Roman"/>
+          <w:b/>
+          <w:sz w:val="32"/>
+          <w:szCs w:val="28"/>
+        </w:rPr>
+        <w:t xml:space="preserve">, </w:t>
+      </w:r>
+      <w:proofErr w:type="spellStart"/>
+      <w:r>
+        <w:rPr>
+          <w:rFonts w:ascii="Times New Roman" w:hAnsi="Times New Roman" w:cs="Times New Roman"/>
+          <w:b/>
+          <w:sz w:val="32"/>
+          <w:szCs w:val="28"/>
+        </w:rPr>
+        <w:t>-sz</w:t>
+      </w:r>
+      <w:proofErr w:type="spellEnd"/>
+      <w:r>
+        <w:rPr>
+          <w:rFonts w:ascii="Times New Roman" w:hAnsi="Times New Roman" w:cs="Times New Roman"/>
+          <w:b/>
+          <w:sz w:val="32"/>
+          <w:szCs w:val="28"/>
+        </w:rPr>
+        <w:t xml:space="preserve">, </w:t>
+      </w:r>
+      <w:proofErr w:type="spellStart"/>
+      <w:r>
+        <w:rPr>
+          <w:rFonts w:ascii="Times New Roman" w:hAnsi="Times New Roman" w:cs="Times New Roman"/>
+          <w:b/>
+          <w:sz w:val="32"/>
+          <w:szCs w:val="28"/>
+        </w:rPr>
+        <w:t>-nsz</w:t>
+      </w:r>
+      <w:proofErr w:type="spellEnd"/>
+      <w:r>
+        <w:rPr>
+          <w:rFonts w:ascii="Times New Roman" w:hAnsi="Times New Roman" w:cs="Times New Roman"/>
+          <w:b/>
+          <w:sz w:val="32"/>
+          <w:szCs w:val="28"/>
+        </w:rPr>
+        <w:t>)</w:t>
       </w:r>
     </w:p>
     <w:p>
@@ -1587,7 +1923,25 @@
           <w:i/>
           <w:sz w:val="24"/>
         </w:rPr>
-        <w:t>„Nsz”</w:t>
+        <w:t>„</w:t>
+      </w:r>
+      <w:proofErr w:type="spellStart"/>
+      <w:r>
+        <w:rPr>
+          <w:rFonts w:ascii="Times New Roman" w:hAnsi="Times New Roman" w:cs="Times New Roman"/>
+          <w:i/>
+          <w:sz w:val="24"/>
+        </w:rPr>
+        <w:t>Nsz</w:t>
+      </w:r>
+      <w:proofErr w:type="spellEnd"/>
+      <w:r>
+        <w:rPr>
+          <w:rFonts w:ascii="Times New Roman" w:hAnsi="Times New Roman" w:cs="Times New Roman"/>
+          <w:i/>
+          <w:sz w:val="24"/>
+        </w:rPr>
+        <w:t>”</w:t>
       </w:r>
     </w:p>
     <w:p>
@@ -1608,7 +1962,25 @@
           <w:i/>
           <w:sz w:val="24"/>
         </w:rPr>
-        <w:t>„nsz”</w:t>
+        <w:t>„</w:t>
+      </w:r>
+      <w:proofErr w:type="spellStart"/>
+      <w:r>
+        <w:rPr>
+          <w:rFonts w:ascii="Times New Roman" w:hAnsi="Times New Roman" w:cs="Times New Roman"/>
+          <w:i/>
+          <w:sz w:val="24"/>
+        </w:rPr>
+        <w:t>nsz</w:t>
+      </w:r>
+      <w:proofErr w:type="spellEnd"/>
+      <w:r>
+        <w:rPr>
+          <w:rFonts w:ascii="Times New Roman" w:hAnsi="Times New Roman" w:cs="Times New Roman"/>
+          <w:i/>
+          <w:sz w:val="24"/>
+        </w:rPr>
+        <w:t>”</w:t>
       </w:r>
     </w:p>
     <w:p>
@@ -1862,7 +2234,25 @@
           <w:i/>
           <w:sz w:val="24"/>
         </w:rPr>
-        <w:t>„yeeees, ez volt a kedvencem. Hát paraszt lány lettem es mindennek más színe lett.”</w:t>
+        <w:t>„</w:t>
+      </w:r>
+      <w:proofErr w:type="spellStart"/>
+      <w:r>
+        <w:rPr>
+          <w:rFonts w:ascii="Times New Roman" w:hAnsi="Times New Roman" w:cs="Times New Roman"/>
+          <w:i/>
+          <w:sz w:val="24"/>
+        </w:rPr>
+        <w:t>yeeees</w:t>
+      </w:r>
+      <w:proofErr w:type="spellEnd"/>
+      <w:r>
+        <w:rPr>
+          <w:rFonts w:ascii="Times New Roman" w:hAnsi="Times New Roman" w:cs="Times New Roman"/>
+          <w:i/>
+          <w:sz w:val="24"/>
+        </w:rPr>
+        <w:t>, ez volt a kedvencem. Hát paraszt lány lettem es mindennek más színe lett.”</w:t>
       </w:r>
     </w:p>
     <w:p>
@@ -2082,7 +2472,25 @@
           <w:i/>
           <w:sz w:val="24"/>
         </w:rPr>
-        <w:t>Igen, azt amelyiken lángok vannak a figura felett meg egy üzletiest.</w:t>
+        <w:t xml:space="preserve">Igen, </w:t>
+      </w:r>
+      <w:proofErr w:type="gramStart"/>
+      <w:r>
+        <w:rPr>
+          <w:rFonts w:ascii="Times New Roman" w:hAnsi="Times New Roman" w:cs="Times New Roman"/>
+          <w:i/>
+          <w:sz w:val="24"/>
+        </w:rPr>
+        <w:t>azt</w:t>
+      </w:r>
+      <w:proofErr w:type="gramEnd"/>
+      <w:r>
+        <w:rPr>
+          <w:rFonts w:ascii="Times New Roman" w:hAnsi="Times New Roman" w:cs="Times New Roman"/>
+          <w:i/>
+          <w:sz w:val="24"/>
+        </w:rPr>
+        <w:t xml:space="preserve"> amelyiken lángok vannak a figura felett meg egy üzletiest.</w:t>
       </w:r>
       <w:r>
         <w:rPr>
@@ -2259,7 +2667,25 @@
           <w:i/>
           <w:sz w:val="24"/>
         </w:rPr>
-        <w:t>„Igen a hős kinézete, illetve egyes taskok ikonjait”</w:t>
+        <w:t xml:space="preserve">„Igen a hős kinézete, illetve egyes </w:t>
+      </w:r>
+      <w:proofErr w:type="spellStart"/>
+      <w:r>
+        <w:rPr>
+          <w:rFonts w:ascii="Times New Roman" w:hAnsi="Times New Roman" w:cs="Times New Roman"/>
+          <w:i/>
+          <w:sz w:val="24"/>
+        </w:rPr>
+        <w:t>taskok</w:t>
+      </w:r>
+      <w:proofErr w:type="spellEnd"/>
+      <w:r>
+        <w:rPr>
+          <w:rFonts w:ascii="Times New Roman" w:hAnsi="Times New Roman" w:cs="Times New Roman"/>
+          <w:i/>
+          <w:sz w:val="24"/>
+        </w:rPr>
+        <w:t xml:space="preserve"> ikonjait”</w:t>
       </w:r>
     </w:p>
     <w:p>
@@ -2355,7 +2781,47 @@
           <w:sz w:val="28"/>
           <w:szCs w:val="24"/>
         </w:rPr>
-        <w:t>bbiekben (bármilyen) gamify your life alkalmazást?</w:t>
+        <w:t xml:space="preserve">bbiekben (bármilyen) </w:t>
+      </w:r>
+      <w:proofErr w:type="spellStart"/>
+      <w:r>
+        <w:rPr>
+          <w:rFonts w:ascii="Times New Roman" w:hAnsi="Times New Roman" w:cs="Times New Roman"/>
+          <w:b/>
+          <w:sz w:val="28"/>
+          <w:szCs w:val="24"/>
+        </w:rPr>
+        <w:t>gamify</w:t>
+      </w:r>
+      <w:proofErr w:type="spellEnd"/>
+      <w:r>
+        <w:rPr>
+          <w:rFonts w:ascii="Times New Roman" w:hAnsi="Times New Roman" w:cs="Times New Roman"/>
+          <w:b/>
+          <w:sz w:val="28"/>
+          <w:szCs w:val="24"/>
+        </w:rPr>
+        <w:t xml:space="preserve"> </w:t>
+      </w:r>
+      <w:proofErr w:type="spellStart"/>
+      <w:r>
+        <w:rPr>
+          <w:rFonts w:ascii="Times New Roman" w:hAnsi="Times New Roman" w:cs="Times New Roman"/>
+          <w:b/>
+          <w:sz w:val="28"/>
+          <w:szCs w:val="24"/>
+        </w:rPr>
+        <w:t>your</w:t>
+      </w:r>
+      <w:proofErr w:type="spellEnd"/>
+      <w:r>
+        <w:rPr>
+          <w:rFonts w:ascii="Times New Roman" w:hAnsi="Times New Roman" w:cs="Times New Roman"/>
+          <w:b/>
+          <w:sz w:val="28"/>
+          <w:szCs w:val="24"/>
+        </w:rPr>
+        <w:t xml:space="preserve"> life alkalmazást?</w:t>
       </w:r>
     </w:p>
     <w:p>
@@ -2374,7 +2840,43 @@
           <w:i/>
           <w:sz w:val="24"/>
         </w:rPr>
-        <w:t>„hat amugy nem mert stresszes xd”</w:t>
+        <w:t xml:space="preserve">„hat </w:t>
+      </w:r>
+      <w:proofErr w:type="spellStart"/>
+      <w:r>
+        <w:rPr>
+          <w:rFonts w:ascii="Times New Roman" w:hAnsi="Times New Roman" w:cs="Times New Roman"/>
+          <w:i/>
+          <w:sz w:val="24"/>
+        </w:rPr>
+        <w:t>amugy</w:t>
+      </w:r>
+      <w:proofErr w:type="spellEnd"/>
+      <w:r>
+        <w:rPr>
+          <w:rFonts w:ascii="Times New Roman" w:hAnsi="Times New Roman" w:cs="Times New Roman"/>
+          <w:i/>
+          <w:sz w:val="24"/>
+        </w:rPr>
+        <w:t xml:space="preserve"> nem mert stresszes </w:t>
+      </w:r>
+      <w:proofErr w:type="spellStart"/>
+      <w:r>
+        <w:rPr>
+          <w:rFonts w:ascii="Times New Roman" w:hAnsi="Times New Roman" w:cs="Times New Roman"/>
+          <w:i/>
+          <w:sz w:val="24"/>
+        </w:rPr>
+        <w:t>xd</w:t>
+      </w:r>
+      <w:proofErr w:type="spellEnd"/>
+      <w:r>
+        <w:rPr>
+          <w:rFonts w:ascii="Times New Roman" w:hAnsi="Times New Roman" w:cs="Times New Roman"/>
+          <w:i/>
+          <w:sz w:val="24"/>
+        </w:rPr>
+        <w:t>”</w:t>
       </w:r>
     </w:p>
     <w:p>
@@ -2493,7 +2995,25 @@
           <w:i/>
           <w:sz w:val="24"/>
         </w:rPr>
-        <w:t>a több időm lenne akkor igen</w:t>
+        <w:t xml:space="preserve">a több időm </w:t>
+      </w:r>
+      <w:proofErr w:type="gramStart"/>
+      <w:r>
+        <w:rPr>
+          <w:rFonts w:ascii="Times New Roman" w:hAnsi="Times New Roman" w:cs="Times New Roman"/>
+          <w:i/>
+          <w:sz w:val="24"/>
+        </w:rPr>
+        <w:t>lenne</w:t>
+      </w:r>
+      <w:proofErr w:type="gramEnd"/>
+      <w:r>
+        <w:rPr>
+          <w:rFonts w:ascii="Times New Roman" w:hAnsi="Times New Roman" w:cs="Times New Roman"/>
+          <w:i/>
+          <w:sz w:val="24"/>
+        </w:rPr>
+        <w:t xml:space="preserve"> akkor igen</w:t>
       </w:r>
       <w:r>
         <w:rPr>
@@ -2547,7 +3067,25 @@
           <w:i/>
           <w:sz w:val="24"/>
         </w:rPr>
-        <w:t xml:space="preserve">Igen szeretem látni mit kell tennem és kevésbé feledkezek meg róla + kapok érte jutalmat az alkalmazásban </w:t>
+        <w:t xml:space="preserve">Igen szeretem látni </w:t>
+      </w:r>
+      <w:proofErr w:type="gramStart"/>
+      <w:r>
+        <w:rPr>
+          <w:rFonts w:ascii="Times New Roman" w:hAnsi="Times New Roman" w:cs="Times New Roman"/>
+          <w:i/>
+          <w:sz w:val="24"/>
+        </w:rPr>
+        <w:t>mit</w:t>
+      </w:r>
+      <w:proofErr w:type="gramEnd"/>
+      <w:r>
+        <w:rPr>
+          <w:rFonts w:ascii="Times New Roman" w:hAnsi="Times New Roman" w:cs="Times New Roman"/>
+          <w:i/>
+          <w:sz w:val="24"/>
+        </w:rPr>
+        <w:t xml:space="preserve"> kell tennem és kevésbé feledkezek meg róla + kapok érte jutalmat az alkalmazásban </w:t>
       </w:r>
       <w:r>
         <w:rPr>
@@ -2809,7 +3347,61 @@
           <w:i/>
           <w:sz w:val="24"/>
         </w:rPr>
-        <w:t>„baszta a szemem h fele angol, de amúgy jó pofa lehet annak aki nem autista es nem stresszeli be a dolog xd”</w:t>
+        <w:t xml:space="preserve">„baszta a szemem h fele angol, de amúgy jó pofa lehet </w:t>
+      </w:r>
+      <w:proofErr w:type="gramStart"/>
+      <w:r>
+        <w:rPr>
+          <w:rFonts w:ascii="Times New Roman" w:hAnsi="Times New Roman" w:cs="Times New Roman"/>
+          <w:i/>
+          <w:sz w:val="24"/>
+        </w:rPr>
+        <w:t>annak</w:t>
+      </w:r>
+      <w:proofErr w:type="gramEnd"/>
+      <w:r>
+        <w:rPr>
+          <w:rFonts w:ascii="Times New Roman" w:hAnsi="Times New Roman" w:cs="Times New Roman"/>
+          <w:i/>
+          <w:sz w:val="24"/>
+        </w:rPr>
+        <w:t xml:space="preserve"> aki nem autista es nem </w:t>
+      </w:r>
+      <w:proofErr w:type="spellStart"/>
+      <w:r>
+        <w:rPr>
+          <w:rFonts w:ascii="Times New Roman" w:hAnsi="Times New Roman" w:cs="Times New Roman"/>
+          <w:i/>
+          <w:sz w:val="24"/>
+        </w:rPr>
+        <w:t>stresszeli</w:t>
+      </w:r>
+      <w:proofErr w:type="spellEnd"/>
+      <w:r>
+        <w:rPr>
+          <w:rFonts w:ascii="Times New Roman" w:hAnsi="Times New Roman" w:cs="Times New Roman"/>
+          <w:i/>
+          <w:sz w:val="24"/>
+        </w:rPr>
+        <w:t xml:space="preserve"> be a dolog </w:t>
+      </w:r>
+      <w:proofErr w:type="spellStart"/>
+      <w:r>
+        <w:rPr>
+          <w:rFonts w:ascii="Times New Roman" w:hAnsi="Times New Roman" w:cs="Times New Roman"/>
+          <w:i/>
+          <w:sz w:val="24"/>
+        </w:rPr>
+        <w:t>xd</w:t>
+      </w:r>
+      <w:proofErr w:type="spellEnd"/>
+      <w:r>
+        <w:rPr>
+          <w:rFonts w:ascii="Times New Roman" w:hAnsi="Times New Roman" w:cs="Times New Roman"/>
+          <w:i/>
+          <w:sz w:val="24"/>
+        </w:rPr>
+        <w:t>”</w:t>
       </w:r>
     </w:p>
     <w:p>
@@ -2836,7 +3428,43 @@
           <w:i/>
           <w:sz w:val="24"/>
         </w:rPr>
-        <w:t>Amikor elkezdtem az alkalmazást használni, sokat gondolkodtam rajta, hogy milyen feladatokat írjak bele. Az alapból is benne levő feladatok (pl a fogmosás vagy az ágy bevetése) túl könnyűek voltak, mert ezeket amúgy is megcsinálnám, alkalmazás nélkül. Másrészt a jelenlegi helyzetben, amikor otthon vagyok egész nap, a takarítást akkor végzem el, amikor időm jut rá (de mindenképp elvégzem, mert szeretem a rendet), ezért előre nem tudtam beírni, utólag beírni, csak azért, hogy pontom legyen nyilván csalás lett volna. Emiatt viszonylag nehéz volt minden kategóriába rendszeres feladatot találni és nem éreztem azt, hogy ezek tényleg megfelelően nagy horderejű dolgok lennének. A két hét kezdetével először jó élményeim voltak, mert azt éreztem, hogy az alkalmazás sikerül odafigyelni a feladatokra és emlékezni. Azt az oldalát is megtapasztaltam azonban a dolognak, hogy ha kihagysz egy feladatot (amit amúgy a való életben megtehetsz, mert miért ne mosogathatnál el másnap reggel) akkor az alkalmazás megbüntet (gyakorlatilag ok nélkül) ami demotiváló, ezért a végére már nem vettem komolyan az egészet.</w:t>
+        <w:t>Amikor elkezdtem az alkalmazást használni, sokat gondolkodtam rajta, hogy milyen feladatokat írjak bele. Az alapból is benne levő feladatok (</w:t>
+      </w:r>
+      <w:proofErr w:type="spellStart"/>
+      <w:r>
+        <w:rPr>
+          <w:rFonts w:ascii="Times New Roman" w:hAnsi="Times New Roman" w:cs="Times New Roman"/>
+          <w:i/>
+          <w:sz w:val="24"/>
+        </w:rPr>
+        <w:t>pl</w:t>
+      </w:r>
+      <w:proofErr w:type="spellEnd"/>
+      <w:r>
+        <w:rPr>
+          <w:rFonts w:ascii="Times New Roman" w:hAnsi="Times New Roman" w:cs="Times New Roman"/>
+          <w:i/>
+          <w:sz w:val="24"/>
+        </w:rPr>
+        <w:t xml:space="preserve"> a fogmosás vagy az ágy bevetése) túl könnyűek voltak, mert ezeket amúgy is megcsinálnám, alkalmazás nélkül. Másrészt a jelenlegi helyzetben, amikor otthon vagyok egész nap, a takarítást akkor végzem el, amikor időm jut rá (de mindenképp elvégzem, mert szeretem a rendet), ezért előre nem tudtam beírni, utólag beírni, csak azért, hogy pontom legyen nyilván csalás lett volna. Emiatt viszonylag nehéz volt minden kategóriába rendszeres feladatot találni és nem éreztem azt, hogy ezek tényleg megfelelően nagy horderejű dolgok lennének. A két hét kezdetével először jó élményeim voltak, mert azt éreztem, hogy az alkalmazás sikerül odafigyelni a feladatokra és emlékezni. Azt az oldalát is megtapasztaltam azonban a dolognak, hogy ha kihagysz egy feladatot (amit amúgy a való életben megtehetsz, mert miért ne mosogathatnál el másnap reggel) akkor az alkalmazás megbüntet (gyakorlatilag ok nélkül) ami </w:t>
+      </w:r>
+      <w:proofErr w:type="spellStart"/>
+      <w:r>
+        <w:rPr>
+          <w:rFonts w:ascii="Times New Roman" w:hAnsi="Times New Roman" w:cs="Times New Roman"/>
+          <w:i/>
+          <w:sz w:val="24"/>
+        </w:rPr>
+        <w:t>demotiváló</w:t>
+      </w:r>
+      <w:proofErr w:type="spellEnd"/>
+      <w:r>
+        <w:rPr>
+          <w:rFonts w:ascii="Times New Roman" w:hAnsi="Times New Roman" w:cs="Times New Roman"/>
+          <w:i/>
+          <w:sz w:val="24"/>
+        </w:rPr>
+        <w:t>, ezért a végére már nem vettem komolyan az egészet.</w:t>
       </w:r>
       <w:r>
         <w:rPr>
@@ -2863,7 +3491,25 @@
           <w:i/>
           <w:sz w:val="24"/>
         </w:rPr>
-        <w:t>„A nem szeretem kategóriákban nem motivál jobban, mert nem érzem tétjét a dolognak, de az elfelejtősben tényleg segít.”</w:t>
+        <w:t xml:space="preserve">„A nem </w:t>
+      </w:r>
+      <w:proofErr w:type="gramStart"/>
+      <w:r>
+        <w:rPr>
+          <w:rFonts w:ascii="Times New Roman" w:hAnsi="Times New Roman" w:cs="Times New Roman"/>
+          <w:i/>
+          <w:sz w:val="24"/>
+        </w:rPr>
+        <w:t>szeretem</w:t>
+      </w:r>
+      <w:proofErr w:type="gramEnd"/>
+      <w:r>
+        <w:rPr>
+          <w:rFonts w:ascii="Times New Roman" w:hAnsi="Times New Roman" w:cs="Times New Roman"/>
+          <w:i/>
+          <w:sz w:val="24"/>
+        </w:rPr>
+        <w:t xml:space="preserve"> kategóriákban nem motivál jobban, mert nem érzem tétjét a dolognak, de az elfelejtősben tényleg segít.”</w:t>
       </w:r>
     </w:p>
     <w:p>
@@ -2979,7 +3625,25 @@
           <w:i/>
           <w:sz w:val="24"/>
         </w:rPr>
-        <w:t xml:space="preserve"> de kezdésnek elég jó app </w:t>
+        <w:t xml:space="preserve"> de kezdésnek elég jó </w:t>
+      </w:r>
+      <w:proofErr w:type="spellStart"/>
+      <w:r>
+        <w:rPr>
+          <w:rFonts w:ascii="Times New Roman" w:hAnsi="Times New Roman" w:cs="Times New Roman"/>
+          <w:i/>
+          <w:sz w:val="24"/>
+        </w:rPr>
+        <w:t>app</w:t>
+      </w:r>
+      <w:proofErr w:type="spellEnd"/>
+      <w:r>
+        <w:rPr>
+          <w:rFonts w:ascii="Times New Roman" w:hAnsi="Times New Roman" w:cs="Times New Roman"/>
+          <w:i/>
+          <w:sz w:val="24"/>
+        </w:rPr>
+        <w:t xml:space="preserve"> </w:t>
       </w:r>
       <w:r>
         <w:rPr>
@@ -3233,8 +3897,6 @@
         </w:rPr>
         <w:t>„Nincs”</w:t>
       </w:r>
-      <w:bookmarkStart w:id="0" w:name="_GoBack"/>
-      <w:bookmarkEnd w:id="0"/>
     </w:p>
     <w:sectPr>
       <w:footerReference w:type="default" r:id="rId13"/>
@@ -4229,7 +4891,7 @@
 </file>
 
 <file path=customXml/itemProps1.xml><?xml version="1.0" encoding="utf-8"?>
-<ds:datastoreItem xmlns:ds="http://schemas.openxmlformats.org/officeDocument/2006/customXml" ds:itemID="{D154A7EB-F40C-47E8-94FF-B15ED6F5F151}">
+<ds:datastoreItem xmlns:ds="http://schemas.openxmlformats.org/officeDocument/2006/customXml" ds:itemID="{6BF0DDEB-415A-4F29-B354-EDB9C5FD464C}">
   <ds:schemaRefs>
     <ds:schemaRef ds:uri="http://schemas.openxmlformats.org/officeDocument/2006/bibliography"/>
   </ds:schemaRefs>

</xml_diff>

<commit_message>
Feedback.docx - új hozzáadva
</commit_message>
<xml_diff>
--- a/Egyéb/Feedback.docx
+++ b/Egyéb/Feedback.docx
@@ -35,27 +35,7 @@
           <w:sz w:val="32"/>
           <w:szCs w:val="28"/>
         </w:rPr>
-        <w:t xml:space="preserve">Használtál mar korábban </w:t>
-      </w:r>
-      <w:proofErr w:type="spellStart"/>
-      <w:r>
-        <w:rPr>
-          <w:rFonts w:ascii="Times New Roman" w:hAnsi="Times New Roman" w:cs="Times New Roman"/>
-          <w:b/>
-          <w:sz w:val="32"/>
-          <w:szCs w:val="28"/>
-        </w:rPr>
-        <w:t>gamificationos</w:t>
-      </w:r>
-      <w:proofErr w:type="spellEnd"/>
-      <w:r>
-        <w:rPr>
-          <w:rFonts w:ascii="Times New Roman" w:hAnsi="Times New Roman" w:cs="Times New Roman"/>
-          <w:b/>
-          <w:sz w:val="32"/>
-          <w:szCs w:val="28"/>
-        </w:rPr>
-        <w:t xml:space="preserve"> alkalmazást? Ha igen, milyet? (Sport, egészség, tanulás stb.) Szeretted?</w:t>
+        <w:t>Használtál mar korábban gamificationos alkalmazást? Ha igen, milyet? (Sport, egészség, tanulás stb.) Szeretted?</w:t>
       </w:r>
     </w:p>
     <w:p>
@@ -75,18 +55,36 @@
           <w:i/>
           <w:sz w:val="24"/>
         </w:rPr>
-        <w:t xml:space="preserve">„igen, </w:t>
-      </w:r>
-      <w:proofErr w:type="spellStart"/>
-      <w:r>
-        <w:rPr>
-          <w:rFonts w:ascii="Times New Roman" w:hAnsi="Times New Roman" w:cs="Times New Roman"/>
-          <w:i/>
-          <w:sz w:val="24"/>
-        </w:rPr>
-        <w:t>igen</w:t>
-      </w:r>
-      <w:proofErr w:type="spellEnd"/>
+        <w:t>„igen, igen”</w:t>
+      </w:r>
+    </w:p>
+    <w:p>
+      <w:pPr>
+        <w:pStyle w:val="Listaszerbekezds"/>
+        <w:spacing w:before="240" w:after="120" w:line="360" w:lineRule="auto"/>
+        <w:contextualSpacing w:val="0"/>
+        <w:rPr>
+          <w:rFonts w:ascii="Times New Roman" w:hAnsi="Times New Roman" w:cs="Times New Roman"/>
+          <w:i/>
+          <w:sz w:val="24"/>
+        </w:rPr>
+      </w:pPr>
+      <w:r>
+        <w:rPr>
+          <w:rFonts w:ascii="Times New Roman" w:hAnsi="Times New Roman" w:cs="Times New Roman"/>
+          <w:i/>
+          <w:sz w:val="24"/>
+        </w:rPr>
+        <w:t>„</w:t>
+      </w:r>
+      <w:r>
+        <w:rPr>
+          <w:rFonts w:ascii="Times New Roman" w:hAnsi="Times New Roman" w:cs="Times New Roman"/>
+          <w:i/>
+          <w:sz w:val="24"/>
+        </w:rPr>
+        <w:t>Nem, még soha nem használtam, ez volt az első élményem.</w:t>
+      </w:r>
       <w:r>
         <w:rPr>
           <w:rFonts w:ascii="Times New Roman" w:hAnsi="Times New Roman" w:cs="Times New Roman"/>
@@ -113,6 +111,46 @@
           <w:i/>
           <w:sz w:val="24"/>
         </w:rPr>
+        <w:t>„igen, tanuláshoz. Semleges volt.”</w:t>
+      </w:r>
+    </w:p>
+    <w:p>
+      <w:pPr>
+        <w:pStyle w:val="Listaszerbekezds"/>
+        <w:spacing w:before="240" w:after="120" w:line="360" w:lineRule="auto"/>
+        <w:contextualSpacing w:val="0"/>
+        <w:rPr>
+          <w:rFonts w:ascii="Times New Roman" w:hAnsi="Times New Roman" w:cs="Times New Roman"/>
+          <w:i/>
+          <w:sz w:val="24"/>
+        </w:rPr>
+      </w:pPr>
+      <w:r>
+        <w:rPr>
+          <w:rFonts w:ascii="Times New Roman" w:hAnsi="Times New Roman" w:cs="Times New Roman"/>
+          <w:i/>
+          <w:sz w:val="24"/>
+        </w:rPr>
+        <w:t>„Igen, egészség kapcsán ma is használok és szeretem.”</w:t>
+      </w:r>
+    </w:p>
+    <w:p>
+      <w:pPr>
+        <w:pStyle w:val="Listaszerbekezds"/>
+        <w:spacing w:before="240" w:after="120" w:line="360" w:lineRule="auto"/>
+        <w:contextualSpacing w:val="0"/>
+        <w:rPr>
+          <w:rFonts w:ascii="Times New Roman" w:hAnsi="Times New Roman" w:cs="Times New Roman"/>
+          <w:i/>
+          <w:sz w:val="24"/>
+        </w:rPr>
+      </w:pPr>
+      <w:r>
+        <w:rPr>
+          <w:rFonts w:ascii="Times New Roman" w:hAnsi="Times New Roman" w:cs="Times New Roman"/>
+          <w:i/>
+          <w:sz w:val="24"/>
+        </w:rPr>
         <w:t>„</w:t>
       </w:r>
       <w:r>
@@ -121,7 +159,7 @@
           <w:i/>
           <w:sz w:val="24"/>
         </w:rPr>
-        <w:t>Nem, még soha nem használtam, ez volt az első élményem.</w:t>
+        <w:t>Igen, sportolásra és szerettem</w:t>
       </w:r>
       <w:r>
         <w:rPr>
@@ -149,7 +187,7 @@
           <w:i/>
           <w:sz w:val="24"/>
         </w:rPr>
-        <w:t>„igen, tanuláshoz. Semleges volt.”</w:t>
+        <w:t>„Nem, ez volt az első”</w:t>
       </w:r>
     </w:p>
     <w:p>
@@ -169,13 +207,13 @@
           <w:i/>
           <w:sz w:val="24"/>
         </w:rPr>
-        <w:t>„Igen, egészség kapcsán ma is használok és szeretem.”</w:t>
-      </w:r>
-    </w:p>
-    <w:p>
-      <w:pPr>
-        <w:pStyle w:val="Listaszerbekezds"/>
-        <w:spacing w:before="240" w:after="120" w:line="360" w:lineRule="auto"/>
+        <w:t>„Nem”</w:t>
+      </w:r>
+    </w:p>
+    <w:p>
+      <w:pPr>
+        <w:pStyle w:val="Listaszerbekezds"/>
+        <w:spacing w:before="240" w:after="120" w:line="240" w:lineRule="auto"/>
         <w:contextualSpacing w:val="0"/>
         <w:rPr>
           <w:rFonts w:ascii="Times New Roman" w:hAnsi="Times New Roman" w:cs="Times New Roman"/>
@@ -197,101 +235,7 @@
           <w:i/>
           <w:sz w:val="24"/>
         </w:rPr>
-        <w:t>Igen, sportolásra és szerettem</w:t>
-      </w:r>
-      <w:r>
-        <w:rPr>
-          <w:rFonts w:ascii="Times New Roman" w:hAnsi="Times New Roman" w:cs="Times New Roman"/>
-          <w:i/>
-          <w:sz w:val="24"/>
-        </w:rPr>
-        <w:t>”</w:t>
-      </w:r>
-    </w:p>
-    <w:p>
-      <w:pPr>
-        <w:pStyle w:val="Listaszerbekezds"/>
-        <w:spacing w:before="240" w:after="120" w:line="360" w:lineRule="auto"/>
-        <w:contextualSpacing w:val="0"/>
-        <w:rPr>
-          <w:rFonts w:ascii="Times New Roman" w:hAnsi="Times New Roman" w:cs="Times New Roman"/>
-          <w:i/>
-          <w:sz w:val="24"/>
-        </w:rPr>
-      </w:pPr>
-      <w:r>
-        <w:rPr>
-          <w:rFonts w:ascii="Times New Roman" w:hAnsi="Times New Roman" w:cs="Times New Roman"/>
-          <w:i/>
-          <w:sz w:val="24"/>
-        </w:rPr>
-        <w:t>„Nem, ez volt az első”</w:t>
-      </w:r>
-    </w:p>
-    <w:p>
-      <w:pPr>
-        <w:pStyle w:val="Listaszerbekezds"/>
-        <w:spacing w:before="240" w:after="120" w:line="360" w:lineRule="auto"/>
-        <w:contextualSpacing w:val="0"/>
-        <w:rPr>
-          <w:rFonts w:ascii="Times New Roman" w:hAnsi="Times New Roman" w:cs="Times New Roman"/>
-          <w:i/>
-          <w:sz w:val="24"/>
-        </w:rPr>
-      </w:pPr>
-      <w:r>
-        <w:rPr>
-          <w:rFonts w:ascii="Times New Roman" w:hAnsi="Times New Roman" w:cs="Times New Roman"/>
-          <w:i/>
-          <w:sz w:val="24"/>
-        </w:rPr>
-        <w:t>„Nem”</w:t>
-      </w:r>
-    </w:p>
-    <w:p>
-      <w:pPr>
-        <w:pStyle w:val="Listaszerbekezds"/>
-        <w:spacing w:before="240" w:after="120" w:line="240" w:lineRule="auto"/>
-        <w:contextualSpacing w:val="0"/>
-        <w:rPr>
-          <w:rFonts w:ascii="Times New Roman" w:hAnsi="Times New Roman" w:cs="Times New Roman"/>
-          <w:i/>
-          <w:sz w:val="24"/>
-        </w:rPr>
-      </w:pPr>
-      <w:r>
-        <w:rPr>
-          <w:rFonts w:ascii="Times New Roman" w:hAnsi="Times New Roman" w:cs="Times New Roman"/>
-          <w:i/>
-          <w:sz w:val="24"/>
-        </w:rPr>
-        <w:t>„</w:t>
-      </w:r>
-      <w:r>
-        <w:rPr>
-          <w:rFonts w:ascii="Times New Roman" w:hAnsi="Times New Roman" w:cs="Times New Roman"/>
-          <w:i/>
-          <w:sz w:val="24"/>
-        </w:rPr>
-        <w:t xml:space="preserve">Igen: sport, rendszerező </w:t>
-      </w:r>
-      <w:proofErr w:type="spellStart"/>
-      <w:r>
-        <w:rPr>
-          <w:rFonts w:ascii="Times New Roman" w:hAnsi="Times New Roman" w:cs="Times New Roman"/>
-          <w:i/>
-          <w:sz w:val="24"/>
-        </w:rPr>
-        <w:t>app</w:t>
-      </w:r>
-      <w:proofErr w:type="spellEnd"/>
-      <w:r>
-        <w:rPr>
-          <w:rFonts w:ascii="Times New Roman" w:hAnsi="Times New Roman" w:cs="Times New Roman"/>
-          <w:i/>
-          <w:sz w:val="24"/>
-        </w:rPr>
-        <w:t>, tetszett</w:t>
+        <w:t>Igen: sport, rendszerező app, tetszett</w:t>
       </w:r>
       <w:r>
         <w:rPr>
@@ -425,61 +369,7 @@
           <w:i/>
           <w:sz w:val="24"/>
         </w:rPr>
-        <w:t xml:space="preserve">„Igen, </w:t>
-      </w:r>
-      <w:proofErr w:type="spellStart"/>
-      <w:r>
-        <w:rPr>
-          <w:rFonts w:ascii="Times New Roman" w:hAnsi="Times New Roman" w:cs="Times New Roman"/>
-          <w:i/>
-          <w:sz w:val="24"/>
-        </w:rPr>
-        <w:t>Duolingot</w:t>
-      </w:r>
-      <w:proofErr w:type="spellEnd"/>
-      <w:r>
-        <w:rPr>
-          <w:rFonts w:ascii="Times New Roman" w:hAnsi="Times New Roman" w:cs="Times New Roman"/>
-          <w:i/>
-          <w:sz w:val="24"/>
-        </w:rPr>
-        <w:t xml:space="preserve"> és </w:t>
-      </w:r>
-      <w:proofErr w:type="spellStart"/>
-      <w:r>
-        <w:rPr>
-          <w:rFonts w:ascii="Times New Roman" w:hAnsi="Times New Roman" w:cs="Times New Roman"/>
-          <w:i/>
-          <w:sz w:val="24"/>
-        </w:rPr>
-        <w:t>Google</w:t>
-      </w:r>
-      <w:proofErr w:type="spellEnd"/>
-      <w:r>
-        <w:rPr>
-          <w:rFonts w:ascii="Times New Roman" w:hAnsi="Times New Roman" w:cs="Times New Roman"/>
-          <w:i/>
-          <w:sz w:val="24"/>
-        </w:rPr>
-        <w:t xml:space="preserve"> </w:t>
-      </w:r>
-      <w:proofErr w:type="spellStart"/>
-      <w:r>
-        <w:rPr>
-          <w:rFonts w:ascii="Times New Roman" w:hAnsi="Times New Roman" w:cs="Times New Roman"/>
-          <w:i/>
-          <w:sz w:val="24"/>
-        </w:rPr>
-        <w:t>Mapset</w:t>
-      </w:r>
-      <w:proofErr w:type="spellEnd"/>
-      <w:r>
-        <w:rPr>
-          <w:rFonts w:ascii="Times New Roman" w:hAnsi="Times New Roman" w:cs="Times New Roman"/>
-          <w:i/>
-          <w:sz w:val="24"/>
-        </w:rPr>
-        <w:t>!”</w:t>
+        <w:t>„Igen, Duolingot és Google Mapset!”</w:t>
       </w:r>
     </w:p>
     <w:p>
@@ -519,61 +409,7 @@
           <w:i/>
           <w:sz w:val="24"/>
         </w:rPr>
-        <w:t xml:space="preserve">„Igen már többször napi, illetve heti rendszerességgel, pl. </w:t>
-      </w:r>
-      <w:proofErr w:type="spellStart"/>
-      <w:r>
-        <w:rPr>
-          <w:rFonts w:ascii="Times New Roman" w:hAnsi="Times New Roman" w:cs="Times New Roman"/>
-          <w:i/>
-          <w:sz w:val="24"/>
-        </w:rPr>
-        <w:t>Duolingo</w:t>
-      </w:r>
-      <w:proofErr w:type="spellEnd"/>
-      <w:r>
-        <w:rPr>
-          <w:rFonts w:ascii="Times New Roman" w:hAnsi="Times New Roman" w:cs="Times New Roman"/>
-          <w:i/>
-          <w:sz w:val="24"/>
-        </w:rPr>
-        <w:t xml:space="preserve">, </w:t>
-      </w:r>
-      <w:proofErr w:type="spellStart"/>
-      <w:r>
-        <w:rPr>
-          <w:rFonts w:ascii="Times New Roman" w:hAnsi="Times New Roman" w:cs="Times New Roman"/>
-          <w:i/>
-          <w:sz w:val="24"/>
-        </w:rPr>
-        <w:t>Google</w:t>
-      </w:r>
-      <w:proofErr w:type="spellEnd"/>
-      <w:r>
-        <w:rPr>
-          <w:rFonts w:ascii="Times New Roman" w:hAnsi="Times New Roman" w:cs="Times New Roman"/>
-          <w:i/>
-          <w:sz w:val="24"/>
-        </w:rPr>
-        <w:t xml:space="preserve"> </w:t>
-      </w:r>
-      <w:proofErr w:type="spellStart"/>
-      <w:r>
-        <w:rPr>
-          <w:rFonts w:ascii="Times New Roman" w:hAnsi="Times New Roman" w:cs="Times New Roman"/>
-          <w:i/>
-          <w:sz w:val="24"/>
-        </w:rPr>
-        <w:t>Maps</w:t>
-      </w:r>
-      <w:proofErr w:type="spellEnd"/>
-      <w:r>
-        <w:rPr>
-          <w:rFonts w:ascii="Times New Roman" w:hAnsi="Times New Roman" w:cs="Times New Roman"/>
-          <w:i/>
-          <w:sz w:val="24"/>
-        </w:rPr>
-        <w:t>.”</w:t>
+        <w:t>„Igen már többször napi, illetve heti rendszerességgel, pl. Duolingo, Google Maps.”</w:t>
       </w:r>
     </w:p>
     <w:p>
@@ -618,6 +454,26 @@
           <w:sz w:val="24"/>
         </w:rPr>
         <w:t>”</w:t>
+      </w:r>
+    </w:p>
+    <w:p>
+      <w:pPr>
+        <w:pStyle w:val="Listaszerbekezds"/>
+        <w:spacing w:before="240" w:after="120" w:line="360" w:lineRule="auto"/>
+        <w:contextualSpacing w:val="0"/>
+        <w:rPr>
+          <w:rFonts w:ascii="Times New Roman" w:hAnsi="Times New Roman" w:cs="Times New Roman"/>
+          <w:i/>
+          <w:sz w:val="24"/>
+        </w:rPr>
+      </w:pPr>
+      <w:r>
+        <w:rPr>
+          <w:rFonts w:ascii="Times New Roman" w:hAnsi="Times New Roman" w:cs="Times New Roman"/>
+          <w:i/>
+          <w:sz w:val="24"/>
+        </w:rPr>
+        <w:t>„Igen, használtam már, de nem gamify your life típusút. Szerettem.”</w:t>
       </w:r>
     </w:p>
     <w:p>
@@ -694,25 +550,7 @@
           <w:i/>
           <w:sz w:val="24"/>
         </w:rPr>
-        <w:t>„nem (</w:t>
-      </w:r>
-      <w:proofErr w:type="spellStart"/>
-      <w:r>
-        <w:rPr>
-          <w:rFonts w:ascii="Times New Roman" w:hAnsi="Times New Roman" w:cs="Times New Roman"/>
-          <w:i/>
-          <w:sz w:val="24"/>
-        </w:rPr>
-        <w:t>sorry</w:t>
-      </w:r>
-      <w:proofErr w:type="spellEnd"/>
-      <w:r>
-        <w:rPr>
-          <w:rFonts w:ascii="Times New Roman" w:hAnsi="Times New Roman" w:cs="Times New Roman"/>
-          <w:i/>
-          <w:sz w:val="24"/>
-        </w:rPr>
-        <w:t>)”</w:t>
+        <w:t>„nem (sorry)”</w:t>
       </w:r>
     </w:p>
     <w:p>
@@ -788,25 +626,7 @@
           <w:i/>
           <w:sz w:val="24"/>
         </w:rPr>
-        <w:t xml:space="preserve">„Talán. Kicsit jobb </w:t>
-      </w:r>
-      <w:proofErr w:type="gramStart"/>
-      <w:r>
-        <w:rPr>
-          <w:rFonts w:ascii="Times New Roman" w:hAnsi="Times New Roman" w:cs="Times New Roman"/>
-          <w:i/>
-          <w:sz w:val="24"/>
-        </w:rPr>
-        <w:t>kedvel</w:t>
-      </w:r>
-      <w:proofErr w:type="gramEnd"/>
-      <w:r>
-        <w:rPr>
-          <w:rFonts w:ascii="Times New Roman" w:hAnsi="Times New Roman" w:cs="Times New Roman"/>
-          <w:i/>
-          <w:sz w:val="24"/>
-        </w:rPr>
-        <w:t xml:space="preserve"> csinálom meg és motiváltabb vagyok.”</w:t>
+        <w:t>„Talán. Kicsit jobb kedvel csinálom meg és motiváltabb vagyok.”</w:t>
       </w:r>
     </w:p>
     <w:p>
@@ -1018,18 +838,8 @@
           <w:i/>
           <w:sz w:val="24"/>
         </w:rPr>
-        <w:t xml:space="preserve">, nem változat semmit, hogy </w:t>
-      </w:r>
-      <w:proofErr w:type="spellStart"/>
-      <w:r>
-        <w:rPr>
-          <w:rFonts w:ascii="Times New Roman" w:hAnsi="Times New Roman" w:cs="Times New Roman"/>
-          <w:i/>
-          <w:sz w:val="24"/>
-        </w:rPr>
-        <w:t>logoltam</w:t>
-      </w:r>
-      <w:proofErr w:type="spellEnd"/>
+        <w:t>, nem változat semmit, hogy logoltam</w:t>
+      </w:r>
       <w:r>
         <w:rPr>
           <w:rFonts w:ascii="Times New Roman" w:hAnsi="Times New Roman" w:cs="Times New Roman"/>
@@ -1076,25 +886,27 @@
           <w:i/>
           <w:sz w:val="24"/>
         </w:rPr>
-        <w:t xml:space="preserve">„nem, nagyon </w:t>
-      </w:r>
-      <w:proofErr w:type="spellStart"/>
-      <w:r>
-        <w:rPr>
-          <w:rFonts w:ascii="Times New Roman" w:hAnsi="Times New Roman" w:cs="Times New Roman"/>
-          <w:i/>
-          <w:sz w:val="24"/>
-        </w:rPr>
-        <w:t>minimálisat</w:t>
-      </w:r>
-      <w:proofErr w:type="spellEnd"/>
-      <w:r>
-        <w:rPr>
-          <w:rFonts w:ascii="Times New Roman" w:hAnsi="Times New Roman" w:cs="Times New Roman"/>
-          <w:i/>
-          <w:sz w:val="24"/>
-        </w:rPr>
-        <w:t xml:space="preserve"> talán”</w:t>
+        <w:t>„nem, nagyon minimálisat talán”</w:t>
+      </w:r>
+    </w:p>
+    <w:p>
+      <w:pPr>
+        <w:pStyle w:val="Listaszerbekezds"/>
+        <w:spacing w:before="240" w:line="360" w:lineRule="auto"/>
+        <w:contextualSpacing w:val="0"/>
+        <w:rPr>
+          <w:rFonts w:ascii="Times New Roman" w:hAnsi="Times New Roman" w:cs="Times New Roman"/>
+          <w:i/>
+          <w:sz w:val="24"/>
+        </w:rPr>
+      </w:pPr>
+      <w:r>
+        <w:rPr>
+          <w:rFonts w:ascii="Times New Roman" w:hAnsi="Times New Roman" w:cs="Times New Roman"/>
+          <w:i/>
+          <w:sz w:val="24"/>
+        </w:rPr>
+        <w:t>„Az elfelejtős kategóriában jelentőset.”</w:t>
       </w:r>
     </w:p>
     <w:p>
@@ -1190,7 +1002,6 @@
         </w:rPr>
         <w:t>„</w:t>
       </w:r>
-      <w:proofErr w:type="spellStart"/>
       <w:r>
         <w:rPr>
           <w:rFonts w:ascii="Times New Roman" w:hAnsi="Times New Roman" w:cs="Times New Roman"/>
@@ -1199,7 +1010,6 @@
         </w:rPr>
         <w:t>maybe</w:t>
       </w:r>
-      <w:proofErr w:type="spellEnd"/>
       <w:r>
         <w:rPr>
           <w:rFonts w:ascii="Times New Roman" w:hAnsi="Times New Roman" w:cs="Times New Roman"/>
@@ -1249,43 +1059,7 @@
           <w:i/>
           <w:sz w:val="24"/>
         </w:rPr>
-        <w:t xml:space="preserve">elefektetni. Az alkalmazás megengedi, hogy beállítsam a feladatok nehézségi szintjét, fontosságát és még sok egyebet, de ezt minden egyes feladatra megcsinálni nagyon sok idő lett volna, így nem tettem meg (mindenhol a </w:t>
-      </w:r>
-      <w:proofErr w:type="spellStart"/>
-      <w:r>
-        <w:rPr>
-          <w:rFonts w:ascii="Times New Roman" w:hAnsi="Times New Roman" w:cs="Times New Roman"/>
-          <w:i/>
-          <w:sz w:val="24"/>
-        </w:rPr>
-        <w:t>default</w:t>
-      </w:r>
-      <w:proofErr w:type="spellEnd"/>
-      <w:r>
-        <w:rPr>
-          <w:rFonts w:ascii="Times New Roman" w:hAnsi="Times New Roman" w:cs="Times New Roman"/>
-          <w:i/>
-          <w:sz w:val="24"/>
-        </w:rPr>
-        <w:t xml:space="preserve"> értékeket használtam). Emiatt a hősöm fejlődésébe csak az elvégzett feladatok száma és nem minősége szólt bele, így könnyű volt kihagyni az edzést végig, mert az is csak egy darab feladat volt. Valószínűleg jobban motivált volna, ha hatalmas jutalmat állítok be. Szintén motiváló lett volna, ha a „készségeim” fejlődnek, de azokat beállítani minden feladathoz szintén nagy munka. Értelmesebbnek tartanám, ha a kalóriaszámláló alkalmazáshoz hasonlóan, ahol gyakorlatilag minden étel adata benne </w:t>
-      </w:r>
-      <w:proofErr w:type="gramStart"/>
-      <w:r>
-        <w:rPr>
-          <w:rFonts w:ascii="Times New Roman" w:hAnsi="Times New Roman" w:cs="Times New Roman"/>
-          <w:i/>
-          <w:sz w:val="24"/>
-        </w:rPr>
-        <w:t>van</w:t>
-      </w:r>
-      <w:proofErr w:type="gramEnd"/>
-      <w:r>
-        <w:rPr>
-          <w:rFonts w:ascii="Times New Roman" w:hAnsi="Times New Roman" w:cs="Times New Roman"/>
-          <w:i/>
-          <w:sz w:val="24"/>
-        </w:rPr>
-        <w:t xml:space="preserve"> és csak vonalkódot kell kb. beolvasni, itt is kiterjedt bázisa lenne az alkalmazásba előre beleírt feladatoknak, minden ilyen értékkel együtt, így csak a nagyon specifikusakat kell magunknak beállítani, a nagy része egyszerűen kiválasztható lenne egy listából.</w:t>
+        <w:t>elefektetni. Az alkalmazás megengedi, hogy beállítsam a feladatok nehézségi szintjét, fontosságát és még sok egyebet, de ezt minden egyes feladatra megcsinálni nagyon sok idő lett volna, így nem tettem meg (mindenhol a default értékeket használtam). Emiatt a hősöm fejlődésébe csak az elvégzett feladatok száma és nem minősége szólt bele, így könnyű volt kihagyni az edzést végig, mert az is csak egy darab feladat volt. Valószínűleg jobban motivált volna, ha hatalmas jutalmat állítok be. Szintén motiváló lett volna, ha a „készségeim” fejlődnek, de azokat beállítani minden feladathoz szintén nagy munka. Értelmesebbnek tartanám, ha a kalóriaszámláló alkalmazáshoz hasonlóan, ahol gyakorlatilag minden étel adata benne van és csak vonalkódot kell kb. beolvasni, itt is kiterjedt bázisa lenne az alkalmazásba előre beleírt feladatoknak, minden ilyen értékkel együtt, így csak a nagyon specifikusakat kell magunknak beállítani, a nagy része egyszerűen kiválasztható lenne egy listából.</w:t>
       </w:r>
       <w:r>
         <w:rPr>
@@ -1328,25 +1102,7 @@
           <w:i/>
           <w:sz w:val="24"/>
         </w:rPr>
-        <w:t xml:space="preserve">„Igen. Meg csináltam volna ugyanezeket amúgy </w:t>
-      </w:r>
-      <w:proofErr w:type="gramStart"/>
-      <w:r>
-        <w:rPr>
-          <w:rFonts w:ascii="Times New Roman" w:hAnsi="Times New Roman" w:cs="Times New Roman"/>
-          <w:i/>
-          <w:sz w:val="24"/>
-        </w:rPr>
-        <w:t>is</w:t>
-      </w:r>
-      <w:proofErr w:type="gramEnd"/>
-      <w:r>
-        <w:rPr>
-          <w:rFonts w:ascii="Times New Roman" w:hAnsi="Times New Roman" w:cs="Times New Roman"/>
-          <w:i/>
-          <w:sz w:val="24"/>
-        </w:rPr>
-        <w:t xml:space="preserve"> de így esetleg hamarabb.”</w:t>
+        <w:t>„Igen. Meg csináltam volna ugyanezeket amúgy is de így esetleg hamarabb.”</w:t>
       </w:r>
     </w:p>
     <w:p>
@@ -1675,8 +1431,26 @@
         </w:rPr>
         <w:t>„picit motiváltabb voltam, de nem változtatott”</w:t>
       </w:r>
-      <w:bookmarkStart w:id="0" w:name="_GoBack"/>
-      <w:bookmarkEnd w:id="0"/>
+    </w:p>
+    <w:p>
+      <w:pPr>
+        <w:spacing w:before="240" w:after="120" w:line="360" w:lineRule="auto"/>
+        <w:ind w:left="709"/>
+        <w:rPr>
+          <w:rFonts w:ascii="Times New Roman" w:hAnsi="Times New Roman" w:cs="Times New Roman"/>
+          <w:i/>
+          <w:sz w:val="24"/>
+        </w:rPr>
+      </w:pPr>
+      <w:r>
+        <w:rPr>
+          <w:rFonts w:ascii="Times New Roman" w:hAnsi="Times New Roman" w:cs="Times New Roman"/>
+          <w:i/>
+          <w:sz w:val="24"/>
+        </w:rPr>
+        <w:lastRenderedPageBreak/>
+        <w:t>„Csak minimális mértékben, de jó volt látni összesítve a feladataim. Talán segített is az elvégzésben”</w:t>
+      </w:r>
       <w:r>
         <w:rPr>
           <w:rFonts w:ascii="Times New Roman" w:hAnsi="Times New Roman" w:cs="Times New Roman"/>
@@ -1742,67 +1516,7 @@
           <w:sz w:val="32"/>
           <w:szCs w:val="28"/>
         </w:rPr>
-        <w:t>rezted azt h a legtöbbet segített az alkalmazás? (</w:t>
-      </w:r>
-      <w:proofErr w:type="spellStart"/>
-      <w:r>
-        <w:rPr>
-          <w:rFonts w:ascii="Times New Roman" w:hAnsi="Times New Roman" w:cs="Times New Roman"/>
-          <w:b/>
-          <w:sz w:val="32"/>
-          <w:szCs w:val="28"/>
-        </w:rPr>
-        <w:t>-e</w:t>
-      </w:r>
-      <w:proofErr w:type="spellEnd"/>
-      <w:r>
-        <w:rPr>
-          <w:rFonts w:ascii="Times New Roman" w:hAnsi="Times New Roman" w:cs="Times New Roman"/>
-          <w:b/>
-          <w:sz w:val="32"/>
-          <w:szCs w:val="28"/>
-        </w:rPr>
-        <w:t xml:space="preserve">, </w:t>
-      </w:r>
-      <w:proofErr w:type="spellStart"/>
-      <w:r>
-        <w:rPr>
-          <w:rFonts w:ascii="Times New Roman" w:hAnsi="Times New Roman" w:cs="Times New Roman"/>
-          <w:b/>
-          <w:sz w:val="32"/>
-          <w:szCs w:val="28"/>
-        </w:rPr>
-        <w:t>-sz</w:t>
-      </w:r>
-      <w:proofErr w:type="spellEnd"/>
-      <w:r>
-        <w:rPr>
-          <w:rFonts w:ascii="Times New Roman" w:hAnsi="Times New Roman" w:cs="Times New Roman"/>
-          <w:b/>
-          <w:sz w:val="32"/>
-          <w:szCs w:val="28"/>
-        </w:rPr>
-        <w:t xml:space="preserve">, </w:t>
-      </w:r>
-      <w:proofErr w:type="spellStart"/>
-      <w:r>
-        <w:rPr>
-          <w:rFonts w:ascii="Times New Roman" w:hAnsi="Times New Roman" w:cs="Times New Roman"/>
-          <w:b/>
-          <w:sz w:val="32"/>
-          <w:szCs w:val="28"/>
-        </w:rPr>
-        <w:t>-nsz</w:t>
-      </w:r>
-      <w:proofErr w:type="spellEnd"/>
-      <w:r>
-        <w:rPr>
-          <w:rFonts w:ascii="Times New Roman" w:hAnsi="Times New Roman" w:cs="Times New Roman"/>
-          <w:b/>
-          <w:sz w:val="32"/>
-          <w:szCs w:val="28"/>
-        </w:rPr>
-        <w:t>)</w:t>
+        <w:t>rezted azt h a legtöbbet segített az alkalmazás? (-e, -sz, -nsz)</w:t>
       </w:r>
     </w:p>
     <w:p>
@@ -1923,64 +1637,28 @@
           <w:i/>
           <w:sz w:val="24"/>
         </w:rPr>
-        <w:t>„</w:t>
-      </w:r>
-      <w:proofErr w:type="spellStart"/>
-      <w:r>
-        <w:rPr>
-          <w:rFonts w:ascii="Times New Roman" w:hAnsi="Times New Roman" w:cs="Times New Roman"/>
-          <w:i/>
-          <w:sz w:val="24"/>
-        </w:rPr>
-        <w:t>Nsz</w:t>
-      </w:r>
-      <w:proofErr w:type="spellEnd"/>
-      <w:r>
-        <w:rPr>
-          <w:rFonts w:ascii="Times New Roman" w:hAnsi="Times New Roman" w:cs="Times New Roman"/>
-          <w:i/>
-          <w:sz w:val="24"/>
-        </w:rPr>
-        <w:t>”</w:t>
-      </w:r>
-    </w:p>
-    <w:p>
-      <w:pPr>
-        <w:pStyle w:val="Listaszerbekezds"/>
-        <w:spacing w:before="240" w:line="360" w:lineRule="auto"/>
-        <w:ind w:left="709"/>
-        <w:contextualSpacing w:val="0"/>
-        <w:rPr>
-          <w:rFonts w:ascii="Times New Roman" w:hAnsi="Times New Roman" w:cs="Times New Roman"/>
-          <w:i/>
-          <w:sz w:val="24"/>
-        </w:rPr>
-      </w:pPr>
-      <w:r>
-        <w:rPr>
-          <w:rFonts w:ascii="Times New Roman" w:hAnsi="Times New Roman" w:cs="Times New Roman"/>
-          <w:i/>
-          <w:sz w:val="24"/>
-        </w:rPr>
-        <w:t>„</w:t>
-      </w:r>
-      <w:proofErr w:type="spellStart"/>
-      <w:r>
-        <w:rPr>
-          <w:rFonts w:ascii="Times New Roman" w:hAnsi="Times New Roman" w:cs="Times New Roman"/>
-          <w:i/>
-          <w:sz w:val="24"/>
-        </w:rPr>
-        <w:t>nsz</w:t>
-      </w:r>
-      <w:proofErr w:type="spellEnd"/>
-      <w:r>
-        <w:rPr>
-          <w:rFonts w:ascii="Times New Roman" w:hAnsi="Times New Roman" w:cs="Times New Roman"/>
-          <w:i/>
-          <w:sz w:val="24"/>
-        </w:rPr>
-        <w:t>”</w:t>
+        <w:t>„Nsz”</w:t>
+      </w:r>
+    </w:p>
+    <w:p>
+      <w:pPr>
+        <w:pStyle w:val="Listaszerbekezds"/>
+        <w:spacing w:before="240" w:line="360" w:lineRule="auto"/>
+        <w:ind w:left="709"/>
+        <w:contextualSpacing w:val="0"/>
+        <w:rPr>
+          <w:rFonts w:ascii="Times New Roman" w:hAnsi="Times New Roman" w:cs="Times New Roman"/>
+          <w:i/>
+          <w:sz w:val="24"/>
+        </w:rPr>
+      </w:pPr>
+      <w:r>
+        <w:rPr>
+          <w:rFonts w:ascii="Times New Roman" w:hAnsi="Times New Roman" w:cs="Times New Roman"/>
+          <w:i/>
+          <w:sz w:val="24"/>
+        </w:rPr>
+        <w:t>„nsz”</w:t>
       </w:r>
     </w:p>
     <w:p>
@@ -2128,6 +1806,27 @@
           <w:sz w:val="24"/>
         </w:rPr>
         <w:t>„E”</w:t>
+      </w:r>
+    </w:p>
+    <w:p>
+      <w:pPr>
+        <w:pStyle w:val="Listaszerbekezds"/>
+        <w:spacing w:before="240" w:line="360" w:lineRule="auto"/>
+        <w:ind w:left="709"/>
+        <w:contextualSpacing w:val="0"/>
+        <w:rPr>
+          <w:rFonts w:ascii="Times New Roman" w:hAnsi="Times New Roman" w:cs="Times New Roman"/>
+          <w:i/>
+          <w:sz w:val="24"/>
+        </w:rPr>
+      </w:pPr>
+      <w:r>
+        <w:rPr>
+          <w:rFonts w:ascii="Times New Roman" w:hAnsi="Times New Roman" w:cs="Times New Roman"/>
+          <w:i/>
+          <w:sz w:val="24"/>
+        </w:rPr>
+        <w:t>„Egyértelműen az –e kategóriában.”</w:t>
       </w:r>
     </w:p>
     <w:p>
@@ -2234,31 +1933,125 @@
           <w:i/>
           <w:sz w:val="24"/>
         </w:rPr>
+        <w:t>„yeeees, ez volt a kedvencem. Hát paraszt lány lettem es mindennek más színe lett.”</w:t>
+      </w:r>
+    </w:p>
+    <w:p>
+      <w:pPr>
+        <w:pStyle w:val="Listaszerbekezds"/>
+        <w:spacing w:before="240" w:line="360" w:lineRule="auto"/>
+        <w:contextualSpacing w:val="0"/>
+        <w:rPr>
+          <w:rFonts w:ascii="Times New Roman" w:hAnsi="Times New Roman" w:cs="Times New Roman"/>
+          <w:i/>
+          <w:sz w:val="24"/>
+        </w:rPr>
+      </w:pPr>
+      <w:r>
+        <w:rPr>
+          <w:rFonts w:ascii="Times New Roman" w:hAnsi="Times New Roman" w:cs="Times New Roman"/>
+          <w:i/>
+          <w:sz w:val="24"/>
+        </w:rPr>
         <w:t>„</w:t>
       </w:r>
-      <w:proofErr w:type="spellStart"/>
-      <w:r>
-        <w:rPr>
-          <w:rFonts w:ascii="Times New Roman" w:hAnsi="Times New Roman" w:cs="Times New Roman"/>
-          <w:i/>
-          <w:sz w:val="24"/>
-        </w:rPr>
-        <w:t>yeeees</w:t>
-      </w:r>
-      <w:proofErr w:type="spellEnd"/>
-      <w:r>
-        <w:rPr>
-          <w:rFonts w:ascii="Times New Roman" w:hAnsi="Times New Roman" w:cs="Times New Roman"/>
-          <w:i/>
-          <w:sz w:val="24"/>
-        </w:rPr>
-        <w:t>, ez volt a kedvencem. Hát paraszt lány lettem es mindennek más színe lett.”</w:t>
-      </w:r>
-    </w:p>
-    <w:p>
-      <w:pPr>
-        <w:pStyle w:val="Listaszerbekezds"/>
-        <w:spacing w:before="240" w:line="360" w:lineRule="auto"/>
+      <w:r>
+        <w:rPr>
+          <w:rFonts w:ascii="Times New Roman" w:hAnsi="Times New Roman" w:cs="Times New Roman"/>
+          <w:i/>
+          <w:sz w:val="24"/>
+        </w:rPr>
+        <w:t>A hős kinézetét és az egyes feladatokhoz tartozó kis ikonokat változtattam, de másra lusta voltam.</w:t>
+      </w:r>
+      <w:r>
+        <w:rPr>
+          <w:rFonts w:ascii="Times New Roman" w:hAnsi="Times New Roman" w:cs="Times New Roman"/>
+          <w:i/>
+          <w:sz w:val="24"/>
+        </w:rPr>
+        <w:t>”</w:t>
+      </w:r>
+    </w:p>
+    <w:p>
+      <w:pPr>
+        <w:pStyle w:val="Listaszerbekezds"/>
+        <w:spacing w:before="240" w:line="360" w:lineRule="auto"/>
+        <w:contextualSpacing w:val="0"/>
+        <w:rPr>
+          <w:rFonts w:ascii="Times New Roman" w:hAnsi="Times New Roman" w:cs="Times New Roman"/>
+          <w:i/>
+          <w:sz w:val="24"/>
+        </w:rPr>
+      </w:pPr>
+      <w:r>
+        <w:rPr>
+          <w:rFonts w:ascii="Times New Roman" w:hAnsi="Times New Roman" w:cs="Times New Roman"/>
+          <w:i/>
+          <w:sz w:val="24"/>
+        </w:rPr>
+        <w:t>„Igen, a hős kinézetét és a nevét. Ez egy jó funkció volt.”</w:t>
+      </w:r>
+    </w:p>
+    <w:p>
+      <w:pPr>
+        <w:pStyle w:val="Listaszerbekezds"/>
+        <w:spacing w:before="240" w:line="360" w:lineRule="auto"/>
+        <w:contextualSpacing w:val="0"/>
+        <w:rPr>
+          <w:rFonts w:ascii="Times New Roman" w:hAnsi="Times New Roman" w:cs="Times New Roman"/>
+          <w:i/>
+          <w:sz w:val="24"/>
+        </w:rPr>
+      </w:pPr>
+      <w:r>
+        <w:rPr>
+          <w:rFonts w:ascii="Times New Roman" w:hAnsi="Times New Roman" w:cs="Times New Roman"/>
+          <w:i/>
+          <w:sz w:val="24"/>
+        </w:rPr>
+        <w:t>„Igen, a hős kinézetét, a feladatokat, m</w:t>
+      </w:r>
+      <w:r>
+        <w:rPr>
+          <w:rFonts w:ascii="Times New Roman" w:hAnsi="Times New Roman" w:cs="Times New Roman"/>
+          <w:i/>
+          <w:sz w:val="24"/>
+        </w:rPr>
+        <w:t>a</w:t>
+      </w:r>
+      <w:r>
+        <w:rPr>
+          <w:rFonts w:ascii="Times New Roman" w:hAnsi="Times New Roman" w:cs="Times New Roman"/>
+          <w:i/>
+          <w:sz w:val="24"/>
+        </w:rPr>
+        <w:t>tricákat.”</w:t>
+      </w:r>
+    </w:p>
+    <w:p>
+      <w:pPr>
+        <w:pStyle w:val="Listaszerbekezds"/>
+        <w:spacing w:before="240" w:line="360" w:lineRule="auto"/>
+        <w:contextualSpacing w:val="0"/>
+        <w:rPr>
+          <w:rFonts w:ascii="Times New Roman" w:hAnsi="Times New Roman" w:cs="Times New Roman"/>
+          <w:i/>
+          <w:sz w:val="24"/>
+        </w:rPr>
+      </w:pPr>
+      <w:r>
+        <w:rPr>
+          <w:rFonts w:ascii="Times New Roman" w:hAnsi="Times New Roman" w:cs="Times New Roman"/>
+          <w:i/>
+          <w:sz w:val="24"/>
+        </w:rPr>
+        <w:t>„Igen, matricát.”</w:t>
+      </w:r>
+    </w:p>
+    <w:p>
+      <w:pPr>
+        <w:pStyle w:val="Listaszerbekezds"/>
+        <w:spacing w:before="240" w:line="240" w:lineRule="auto"/>
         <w:contextualSpacing w:val="0"/>
         <w:rPr>
           <w:rFonts w:ascii="Times New Roman" w:hAnsi="Times New Roman" w:cs="Times New Roman"/>
@@ -2280,7 +2073,31 @@
           <w:i/>
           <w:sz w:val="24"/>
         </w:rPr>
-        <w:t>A hős kinézetét és az egyes feladatokhoz tartozó kis ikonokat változtattam, de másra lusta voltam.</w:t>
+        <w:t xml:space="preserve">A </w:t>
+      </w:r>
+      <w:r>
+        <w:rPr>
+          <w:rFonts w:ascii="Times New Roman" w:hAnsi="Times New Roman" w:cs="Times New Roman"/>
+          <w:i/>
+          <w:sz w:val="24"/>
+        </w:rPr>
+        <w:t>hős kinézetet az elején kiválasztottam, a nevet is beállítottam, az elején használtam különböző matricát is, de aztán szerintem az első nap után azt meg is untam, volt</w:t>
+      </w:r>
+      <w:r>
+        <w:rPr>
+          <w:rFonts w:ascii="Times New Roman" w:hAnsi="Times New Roman" w:cs="Times New Roman"/>
+          <w:i/>
+          <w:sz w:val="24"/>
+        </w:rPr>
+        <w:t>,</w:t>
+      </w:r>
+      <w:r>
+        <w:rPr>
+          <w:rFonts w:ascii="Times New Roman" w:hAnsi="Times New Roman" w:cs="Times New Roman"/>
+          <w:i/>
+          <w:sz w:val="24"/>
+        </w:rPr>
+        <w:t xml:space="preserve"> hogy beállítottam, hogy melyik a fejlesztendő terület, de nem mindig, mást nem állítottam</w:t>
       </w:r>
       <w:r>
         <w:rPr>
@@ -2308,69 +2125,13 @@
           <w:i/>
           <w:sz w:val="24"/>
         </w:rPr>
-        <w:t>„Igen, a hős kinézetét és a nevét. Ez egy jó funkció volt.”</w:t>
-      </w:r>
-    </w:p>
-    <w:p>
-      <w:pPr>
-        <w:pStyle w:val="Listaszerbekezds"/>
-        <w:spacing w:before="240" w:line="360" w:lineRule="auto"/>
-        <w:contextualSpacing w:val="0"/>
-        <w:rPr>
-          <w:rFonts w:ascii="Times New Roman" w:hAnsi="Times New Roman" w:cs="Times New Roman"/>
-          <w:i/>
-          <w:sz w:val="24"/>
-        </w:rPr>
-      </w:pPr>
-      <w:r>
-        <w:rPr>
-          <w:rFonts w:ascii="Times New Roman" w:hAnsi="Times New Roman" w:cs="Times New Roman"/>
-          <w:i/>
-          <w:sz w:val="24"/>
-        </w:rPr>
-        <w:t>„Igen, a hős kinézetét, a feladatokat, m</w:t>
-      </w:r>
-      <w:r>
-        <w:rPr>
-          <w:rFonts w:ascii="Times New Roman" w:hAnsi="Times New Roman" w:cs="Times New Roman"/>
-          <w:i/>
-          <w:sz w:val="24"/>
-        </w:rPr>
-        <w:t>a</w:t>
-      </w:r>
-      <w:r>
-        <w:rPr>
-          <w:rFonts w:ascii="Times New Roman" w:hAnsi="Times New Roman" w:cs="Times New Roman"/>
-          <w:i/>
-          <w:sz w:val="24"/>
-        </w:rPr>
-        <w:t>tricákat.”</w:t>
-      </w:r>
-    </w:p>
-    <w:p>
-      <w:pPr>
-        <w:pStyle w:val="Listaszerbekezds"/>
-        <w:spacing w:before="240" w:line="360" w:lineRule="auto"/>
-        <w:contextualSpacing w:val="0"/>
-        <w:rPr>
-          <w:rFonts w:ascii="Times New Roman" w:hAnsi="Times New Roman" w:cs="Times New Roman"/>
-          <w:i/>
-          <w:sz w:val="24"/>
-        </w:rPr>
-      </w:pPr>
-      <w:r>
-        <w:rPr>
-          <w:rFonts w:ascii="Times New Roman" w:hAnsi="Times New Roman" w:cs="Times New Roman"/>
-          <w:i/>
-          <w:sz w:val="24"/>
-        </w:rPr>
-        <w:t>„Igen, matricát.”</w:t>
-      </w:r>
-    </w:p>
-    <w:p>
-      <w:pPr>
-        <w:pStyle w:val="Listaszerbekezds"/>
-        <w:spacing w:before="240" w:line="240" w:lineRule="auto"/>
+        <w:t>„Igen”</w:t>
+      </w:r>
+    </w:p>
+    <w:p>
+      <w:pPr>
+        <w:pStyle w:val="Listaszerbekezds"/>
+        <w:spacing w:before="240" w:line="360" w:lineRule="auto"/>
         <w:contextualSpacing w:val="0"/>
         <w:rPr>
           <w:rFonts w:ascii="Times New Roman" w:hAnsi="Times New Roman" w:cs="Times New Roman"/>
@@ -2392,105 +2153,7 @@
           <w:i/>
           <w:sz w:val="24"/>
         </w:rPr>
-        <w:t xml:space="preserve">A </w:t>
-      </w:r>
-      <w:r>
-        <w:rPr>
-          <w:rFonts w:ascii="Times New Roman" w:hAnsi="Times New Roman" w:cs="Times New Roman"/>
-          <w:i/>
-          <w:sz w:val="24"/>
-        </w:rPr>
-        <w:t>hős kinézetet az elején kiválasztottam, a nevet is beállítottam, az elején használtam különböző matricát is, de aztán szerintem az első nap után azt meg is untam, volt</w:t>
-      </w:r>
-      <w:r>
-        <w:rPr>
-          <w:rFonts w:ascii="Times New Roman" w:hAnsi="Times New Roman" w:cs="Times New Roman"/>
-          <w:i/>
-          <w:sz w:val="24"/>
-        </w:rPr>
-        <w:t>,</w:t>
-      </w:r>
-      <w:r>
-        <w:rPr>
-          <w:rFonts w:ascii="Times New Roman" w:hAnsi="Times New Roman" w:cs="Times New Roman"/>
-          <w:i/>
-          <w:sz w:val="24"/>
-        </w:rPr>
-        <w:t xml:space="preserve"> hogy beállítottam, hogy melyik a fejlesztendő terület, de nem mindig, mást nem állítottam</w:t>
-      </w:r>
-      <w:r>
-        <w:rPr>
-          <w:rFonts w:ascii="Times New Roman" w:hAnsi="Times New Roman" w:cs="Times New Roman"/>
-          <w:i/>
-          <w:sz w:val="24"/>
-        </w:rPr>
-        <w:t>”</w:t>
-      </w:r>
-    </w:p>
-    <w:p>
-      <w:pPr>
-        <w:pStyle w:val="Listaszerbekezds"/>
-        <w:spacing w:before="240" w:line="360" w:lineRule="auto"/>
-        <w:contextualSpacing w:val="0"/>
-        <w:rPr>
-          <w:rFonts w:ascii="Times New Roman" w:hAnsi="Times New Roman" w:cs="Times New Roman"/>
-          <w:i/>
-          <w:sz w:val="24"/>
-        </w:rPr>
-      </w:pPr>
-      <w:r>
-        <w:rPr>
-          <w:rFonts w:ascii="Times New Roman" w:hAnsi="Times New Roman" w:cs="Times New Roman"/>
-          <w:i/>
-          <w:sz w:val="24"/>
-        </w:rPr>
-        <w:t>„Igen”</w:t>
-      </w:r>
-    </w:p>
-    <w:p>
-      <w:pPr>
-        <w:pStyle w:val="Listaszerbekezds"/>
-        <w:spacing w:before="240" w:line="360" w:lineRule="auto"/>
-        <w:contextualSpacing w:val="0"/>
-        <w:rPr>
-          <w:rFonts w:ascii="Times New Roman" w:hAnsi="Times New Roman" w:cs="Times New Roman"/>
-          <w:i/>
-          <w:sz w:val="24"/>
-        </w:rPr>
-      </w:pPr>
-      <w:r>
-        <w:rPr>
-          <w:rFonts w:ascii="Times New Roman" w:hAnsi="Times New Roman" w:cs="Times New Roman"/>
-          <w:i/>
-          <w:sz w:val="24"/>
-        </w:rPr>
-        <w:t>„</w:t>
-      </w:r>
-      <w:r>
-        <w:rPr>
-          <w:rFonts w:ascii="Times New Roman" w:hAnsi="Times New Roman" w:cs="Times New Roman"/>
-          <w:i/>
-          <w:sz w:val="24"/>
-        </w:rPr>
-        <w:t xml:space="preserve">Igen, </w:t>
-      </w:r>
-      <w:proofErr w:type="gramStart"/>
-      <w:r>
-        <w:rPr>
-          <w:rFonts w:ascii="Times New Roman" w:hAnsi="Times New Roman" w:cs="Times New Roman"/>
-          <w:i/>
-          <w:sz w:val="24"/>
-        </w:rPr>
-        <w:t>azt</w:t>
-      </w:r>
-      <w:proofErr w:type="gramEnd"/>
-      <w:r>
-        <w:rPr>
-          <w:rFonts w:ascii="Times New Roman" w:hAnsi="Times New Roman" w:cs="Times New Roman"/>
-          <w:i/>
-          <w:sz w:val="24"/>
-        </w:rPr>
-        <w:t xml:space="preserve"> amelyiken lángok vannak a figura felett meg egy üzletiest.</w:t>
+        <w:t>Igen, azt amelyiken lángok vannak a figura felett meg egy üzletiest.</w:t>
       </w:r>
       <w:r>
         <w:rPr>
@@ -2667,25 +2330,7 @@
           <w:i/>
           <w:sz w:val="24"/>
         </w:rPr>
-        <w:t xml:space="preserve">„Igen a hős kinézete, illetve egyes </w:t>
-      </w:r>
-      <w:proofErr w:type="spellStart"/>
-      <w:r>
-        <w:rPr>
-          <w:rFonts w:ascii="Times New Roman" w:hAnsi="Times New Roman" w:cs="Times New Roman"/>
-          <w:i/>
-          <w:sz w:val="24"/>
-        </w:rPr>
-        <w:t>taskok</w:t>
-      </w:r>
-      <w:proofErr w:type="spellEnd"/>
-      <w:r>
-        <w:rPr>
-          <w:rFonts w:ascii="Times New Roman" w:hAnsi="Times New Roman" w:cs="Times New Roman"/>
-          <w:i/>
-          <w:sz w:val="24"/>
-        </w:rPr>
-        <w:t xml:space="preserve"> ikonjait”</w:t>
+        <w:t>„Igen a hős kinézete, illetve egyes taskok ikonjait”</w:t>
       </w:r>
     </w:p>
     <w:p>
@@ -2706,6 +2351,26 @@
           <w:sz w:val="24"/>
         </w:rPr>
         <w:t>„Igen, a hős kinézetét és a nevét”</w:t>
+      </w:r>
+    </w:p>
+    <w:p>
+      <w:pPr>
+        <w:pStyle w:val="Listaszerbekezds"/>
+        <w:spacing w:before="240" w:line="360" w:lineRule="auto"/>
+        <w:contextualSpacing w:val="0"/>
+        <w:rPr>
+          <w:rFonts w:ascii="Times New Roman" w:hAnsi="Times New Roman" w:cs="Times New Roman"/>
+          <w:i/>
+          <w:sz w:val="24"/>
+        </w:rPr>
+      </w:pPr>
+      <w:r>
+        <w:rPr>
+          <w:rFonts w:ascii="Times New Roman" w:hAnsi="Times New Roman" w:cs="Times New Roman"/>
+          <w:i/>
+          <w:sz w:val="24"/>
+        </w:rPr>
+        <w:t>„Igen, szerintem mindent amire lehetőség volt!”</w:t>
       </w:r>
     </w:p>
     <w:p>
@@ -2781,47 +2446,7 @@
           <w:sz w:val="28"/>
           <w:szCs w:val="24"/>
         </w:rPr>
-        <w:t xml:space="preserve">bbiekben (bármilyen) </w:t>
-      </w:r>
-      <w:proofErr w:type="spellStart"/>
-      <w:r>
-        <w:rPr>
-          <w:rFonts w:ascii="Times New Roman" w:hAnsi="Times New Roman" w:cs="Times New Roman"/>
-          <w:b/>
-          <w:sz w:val="28"/>
-          <w:szCs w:val="24"/>
-        </w:rPr>
-        <w:t>gamify</w:t>
-      </w:r>
-      <w:proofErr w:type="spellEnd"/>
-      <w:r>
-        <w:rPr>
-          <w:rFonts w:ascii="Times New Roman" w:hAnsi="Times New Roman" w:cs="Times New Roman"/>
-          <w:b/>
-          <w:sz w:val="28"/>
-          <w:szCs w:val="24"/>
-        </w:rPr>
-        <w:t xml:space="preserve"> </w:t>
-      </w:r>
-      <w:proofErr w:type="spellStart"/>
-      <w:r>
-        <w:rPr>
-          <w:rFonts w:ascii="Times New Roman" w:hAnsi="Times New Roman" w:cs="Times New Roman"/>
-          <w:b/>
-          <w:sz w:val="28"/>
-          <w:szCs w:val="24"/>
-        </w:rPr>
-        <w:t>your</w:t>
-      </w:r>
-      <w:proofErr w:type="spellEnd"/>
-      <w:r>
-        <w:rPr>
-          <w:rFonts w:ascii="Times New Roman" w:hAnsi="Times New Roman" w:cs="Times New Roman"/>
-          <w:b/>
-          <w:sz w:val="28"/>
-          <w:szCs w:val="24"/>
-        </w:rPr>
-        <w:t xml:space="preserve"> life alkalmazást?</w:t>
+        <w:t>bbiekben (bármilyen) gamify your life alkalmazást?</w:t>
       </w:r>
     </w:p>
     <w:p>
@@ -2840,43 +2465,7 @@
           <w:i/>
           <w:sz w:val="24"/>
         </w:rPr>
-        <w:t xml:space="preserve">„hat </w:t>
-      </w:r>
-      <w:proofErr w:type="spellStart"/>
-      <w:r>
-        <w:rPr>
-          <w:rFonts w:ascii="Times New Roman" w:hAnsi="Times New Roman" w:cs="Times New Roman"/>
-          <w:i/>
-          <w:sz w:val="24"/>
-        </w:rPr>
-        <w:t>amugy</w:t>
-      </w:r>
-      <w:proofErr w:type="spellEnd"/>
-      <w:r>
-        <w:rPr>
-          <w:rFonts w:ascii="Times New Roman" w:hAnsi="Times New Roman" w:cs="Times New Roman"/>
-          <w:i/>
-          <w:sz w:val="24"/>
-        </w:rPr>
-        <w:t xml:space="preserve"> nem mert stresszes </w:t>
-      </w:r>
-      <w:proofErr w:type="spellStart"/>
-      <w:r>
-        <w:rPr>
-          <w:rFonts w:ascii="Times New Roman" w:hAnsi="Times New Roman" w:cs="Times New Roman"/>
-          <w:i/>
-          <w:sz w:val="24"/>
-        </w:rPr>
-        <w:t>xd</w:t>
-      </w:r>
-      <w:proofErr w:type="spellEnd"/>
-      <w:r>
-        <w:rPr>
-          <w:rFonts w:ascii="Times New Roman" w:hAnsi="Times New Roman" w:cs="Times New Roman"/>
-          <w:i/>
-          <w:sz w:val="24"/>
-        </w:rPr>
-        <w:t>”</w:t>
+        <w:t>„hat amugy nem mert stresszes xd”</w:t>
       </w:r>
     </w:p>
     <w:p>
@@ -2995,25 +2584,7 @@
           <w:i/>
           <w:sz w:val="24"/>
         </w:rPr>
-        <w:t xml:space="preserve">a több időm </w:t>
-      </w:r>
-      <w:proofErr w:type="gramStart"/>
-      <w:r>
-        <w:rPr>
-          <w:rFonts w:ascii="Times New Roman" w:hAnsi="Times New Roman" w:cs="Times New Roman"/>
-          <w:i/>
-          <w:sz w:val="24"/>
-        </w:rPr>
-        <w:t>lenne</w:t>
-      </w:r>
-      <w:proofErr w:type="gramEnd"/>
-      <w:r>
-        <w:rPr>
-          <w:rFonts w:ascii="Times New Roman" w:hAnsi="Times New Roman" w:cs="Times New Roman"/>
-          <w:i/>
-          <w:sz w:val="24"/>
-        </w:rPr>
-        <w:t xml:space="preserve"> akkor igen</w:t>
+        <w:t>a több időm lenne akkor igen</w:t>
       </w:r>
       <w:r>
         <w:rPr>
@@ -3067,25 +2638,7 @@
           <w:i/>
           <w:sz w:val="24"/>
         </w:rPr>
-        <w:t xml:space="preserve">Igen szeretem látni </w:t>
-      </w:r>
-      <w:proofErr w:type="gramStart"/>
-      <w:r>
-        <w:rPr>
-          <w:rFonts w:ascii="Times New Roman" w:hAnsi="Times New Roman" w:cs="Times New Roman"/>
-          <w:i/>
-          <w:sz w:val="24"/>
-        </w:rPr>
-        <w:t>mit</w:t>
-      </w:r>
-      <w:proofErr w:type="gramEnd"/>
-      <w:r>
-        <w:rPr>
-          <w:rFonts w:ascii="Times New Roman" w:hAnsi="Times New Roman" w:cs="Times New Roman"/>
-          <w:i/>
-          <w:sz w:val="24"/>
-        </w:rPr>
-        <w:t xml:space="preserve"> kell tennem és kevésbé feledkezek meg róla + kapok érte jutalmat az alkalmazásban </w:t>
+        <w:t xml:space="preserve">Igen szeretem látni mit kell tennem és kevésbé feledkezek meg róla + kapok érte jutalmat az alkalmazásban </w:t>
       </w:r>
       <w:r>
         <w:rPr>
@@ -3250,6 +2803,25 @@
     </w:p>
     <w:p>
       <w:pPr>
+        <w:spacing w:before="240" w:after="120" w:line="360" w:lineRule="auto"/>
+        <w:ind w:left="708"/>
+        <w:rPr>
+          <w:rFonts w:ascii="Times New Roman" w:hAnsi="Times New Roman" w:cs="Times New Roman"/>
+          <w:i/>
+          <w:sz w:val="24"/>
+        </w:rPr>
+      </w:pPr>
+      <w:r>
+        <w:rPr>
+          <w:rFonts w:ascii="Times New Roman" w:hAnsi="Times New Roman" w:cs="Times New Roman"/>
+          <w:i/>
+          <w:sz w:val="24"/>
+        </w:rPr>
+        <w:t>„Talán, de nem ezt. Sok felesleges funkciót éreztem, valami letisztultabbat szeretnék.”</w:t>
+      </w:r>
+    </w:p>
+    <w:p>
+      <w:pPr>
         <w:ind w:left="708"/>
         <w:rPr>
           <w:rFonts w:ascii="Times New Roman" w:hAnsi="Times New Roman" w:cs="Times New Roman"/>
@@ -3347,54 +2919,35 @@
           <w:i/>
           <w:sz w:val="24"/>
         </w:rPr>
-        <w:t xml:space="preserve">„baszta a szemem h fele angol, de amúgy jó pofa lehet </w:t>
-      </w:r>
-      <w:proofErr w:type="gramStart"/>
-      <w:r>
-        <w:rPr>
-          <w:rFonts w:ascii="Times New Roman" w:hAnsi="Times New Roman" w:cs="Times New Roman"/>
-          <w:i/>
-          <w:sz w:val="24"/>
-        </w:rPr>
-        <w:t>annak</w:t>
-      </w:r>
-      <w:proofErr w:type="gramEnd"/>
-      <w:r>
-        <w:rPr>
-          <w:rFonts w:ascii="Times New Roman" w:hAnsi="Times New Roman" w:cs="Times New Roman"/>
-          <w:i/>
-          <w:sz w:val="24"/>
-        </w:rPr>
-        <w:t xml:space="preserve"> aki nem autista es nem </w:t>
-      </w:r>
-      <w:proofErr w:type="spellStart"/>
-      <w:r>
-        <w:rPr>
-          <w:rFonts w:ascii="Times New Roman" w:hAnsi="Times New Roman" w:cs="Times New Roman"/>
-          <w:i/>
-          <w:sz w:val="24"/>
-        </w:rPr>
-        <w:t>stresszeli</w:t>
-      </w:r>
-      <w:proofErr w:type="spellEnd"/>
-      <w:r>
-        <w:rPr>
-          <w:rFonts w:ascii="Times New Roman" w:hAnsi="Times New Roman" w:cs="Times New Roman"/>
-          <w:i/>
-          <w:sz w:val="24"/>
-        </w:rPr>
-        <w:t xml:space="preserve"> be a dolog </w:t>
-      </w:r>
-      <w:proofErr w:type="spellStart"/>
-      <w:r>
-        <w:rPr>
-          <w:rFonts w:ascii="Times New Roman" w:hAnsi="Times New Roman" w:cs="Times New Roman"/>
-          <w:i/>
-          <w:sz w:val="24"/>
-        </w:rPr>
-        <w:t>xd</w:t>
-      </w:r>
-      <w:proofErr w:type="spellEnd"/>
+        <w:t>„baszta a szemem h fele angol, de amúgy jó pofa lehet annak aki nem autista es nem stresszeli be a dolog xd”</w:t>
+      </w:r>
+    </w:p>
+    <w:p>
+      <w:pPr>
+        <w:spacing w:before="240" w:line="240" w:lineRule="auto"/>
+        <w:ind w:left="709"/>
+        <w:rPr>
+          <w:rFonts w:ascii="Times New Roman" w:hAnsi="Times New Roman" w:cs="Times New Roman"/>
+          <w:i/>
+          <w:sz w:val="24"/>
+        </w:rPr>
+      </w:pPr>
+      <w:r>
+        <w:rPr>
+          <w:rFonts w:ascii="Times New Roman" w:hAnsi="Times New Roman" w:cs="Times New Roman"/>
+          <w:i/>
+          <w:sz w:val="24"/>
+        </w:rPr>
+        <w:t>„</w:t>
+      </w:r>
+      <w:r>
+        <w:rPr>
+          <w:rFonts w:ascii="Times New Roman" w:hAnsi="Times New Roman" w:cs="Times New Roman"/>
+          <w:i/>
+          <w:sz w:val="24"/>
+        </w:rPr>
+        <w:t>Amikor elkezdtem az alkalmazást használni, sokat gondolkodtam rajta, hogy milyen feladatokat írjak bele. Az alapból is benne levő feladatok (pl a fogmosás vagy az ágy bevetése) túl könnyűek voltak, mert ezeket amúgy is megcsinálnám, alkalmazás nélkül. Másrészt a jelenlegi helyzetben, amikor otthon vagyok egész nap, a takarítást akkor végzem el, amikor időm jut rá (de mindenképp elvégzem, mert szeretem a rendet), ezért előre nem tudtam beírni, utólag beírni, csak azért, hogy pontom legyen nyilván csalás lett volna. Emiatt viszonylag nehéz volt minden kategóriába rendszeres feladatot találni és nem éreztem azt, hogy ezek tényleg megfelelően nagy horderejű dolgok lennének. A két hét kezdetével először jó élményeim voltak, mert azt éreztem, hogy az alkalmazás sikerül odafigyelni a feladatokra és emlékezni. Azt az oldalát is megtapasztaltam azonban a dolognak, hogy ha kihagysz egy feladatot (amit amúgy a való életben megtehetsz, mert miért ne mosogathatnál el másnap reggel) akkor az alkalmazás megbüntet (gyakorlatilag ok nélkül) ami demotiváló, ezért a végére már nem vettem komolyan az egészet.</w:t>
+      </w:r>
       <w:r>
         <w:rPr>
           <w:rFonts w:ascii="Times New Roman" w:hAnsi="Times New Roman" w:cs="Times New Roman"/>
@@ -3420,6 +2973,63 @@
           <w:i/>
           <w:sz w:val="24"/>
         </w:rPr>
+        <w:t>„A nem szeretem kategóriákban nem motivál jobban, mert nem érzem tétjét a dolognak, de az elfelejtősben tényleg segít.”</w:t>
+      </w:r>
+    </w:p>
+    <w:p>
+      <w:pPr>
+        <w:spacing w:before="240" w:line="360" w:lineRule="auto"/>
+        <w:ind w:left="709"/>
+        <w:rPr>
+          <w:rFonts w:ascii="Times New Roman" w:hAnsi="Times New Roman" w:cs="Times New Roman"/>
+          <w:i/>
+          <w:sz w:val="24"/>
+        </w:rPr>
+      </w:pPr>
+      <w:r>
+        <w:rPr>
+          <w:rFonts w:ascii="Times New Roman" w:hAnsi="Times New Roman" w:cs="Times New Roman"/>
+          <w:i/>
+          <w:sz w:val="24"/>
+        </w:rPr>
+        <w:t>„Nincs”</w:t>
+      </w:r>
+    </w:p>
+    <w:p>
+      <w:pPr>
+        <w:spacing w:before="240" w:line="360" w:lineRule="auto"/>
+        <w:ind w:left="709"/>
+        <w:rPr>
+          <w:rFonts w:ascii="Times New Roman" w:hAnsi="Times New Roman" w:cs="Times New Roman"/>
+          <w:i/>
+          <w:sz w:val="24"/>
+        </w:rPr>
+      </w:pPr>
+      <w:r>
+        <w:rPr>
+          <w:rFonts w:ascii="Times New Roman" w:hAnsi="Times New Roman" w:cs="Times New Roman"/>
+          <w:i/>
+          <w:sz w:val="24"/>
+        </w:rPr>
+        <w:t>„Nincs”</w:t>
+      </w:r>
+    </w:p>
+    <w:p>
+      <w:pPr>
+        <w:spacing w:before="240" w:line="240" w:lineRule="auto"/>
+        <w:ind w:left="709"/>
+        <w:rPr>
+          <w:rFonts w:ascii="Times New Roman" w:hAnsi="Times New Roman" w:cs="Times New Roman"/>
+          <w:i/>
+          <w:sz w:val="24"/>
+        </w:rPr>
+      </w:pPr>
+      <w:r>
+        <w:rPr>
+          <w:rFonts w:ascii="Times New Roman" w:hAnsi="Times New Roman" w:cs="Times New Roman"/>
+          <w:i/>
+          <w:sz w:val="24"/>
+        </w:rPr>
         <w:t>„</w:t>
       </w:r>
       <w:r>
@@ -3428,131 +3038,20 @@
           <w:i/>
           <w:sz w:val="24"/>
         </w:rPr>
-        <w:t>Amikor elkezdtem az alkalmazást használni, sokat gondolkodtam rajta, hogy milyen feladatokat írjak bele. Az alapból is benne levő feladatok (</w:t>
-      </w:r>
-      <w:proofErr w:type="spellStart"/>
-      <w:r>
-        <w:rPr>
-          <w:rFonts w:ascii="Times New Roman" w:hAnsi="Times New Roman" w:cs="Times New Roman"/>
-          <w:i/>
-          <w:sz w:val="24"/>
-        </w:rPr>
-        <w:t>pl</w:t>
-      </w:r>
-      <w:proofErr w:type="spellEnd"/>
-      <w:r>
-        <w:rPr>
-          <w:rFonts w:ascii="Times New Roman" w:hAnsi="Times New Roman" w:cs="Times New Roman"/>
-          <w:i/>
-          <w:sz w:val="24"/>
-        </w:rPr>
-        <w:t xml:space="preserve"> a fogmosás vagy az ágy bevetése) túl könnyűek voltak, mert ezeket amúgy is megcsinálnám, alkalmazás nélkül. Másrészt a jelenlegi helyzetben, amikor otthon vagyok egész nap, a takarítást akkor végzem el, amikor időm jut rá (de mindenképp elvégzem, mert szeretem a rendet), ezért előre nem tudtam beírni, utólag beírni, csak azért, hogy pontom legyen nyilván csalás lett volna. Emiatt viszonylag nehéz volt minden kategóriába rendszeres feladatot találni és nem éreztem azt, hogy ezek tényleg megfelelően nagy horderejű dolgok lennének. A két hét kezdetével először jó élményeim voltak, mert azt éreztem, hogy az alkalmazás sikerül odafigyelni a feladatokra és emlékezni. Azt az oldalát is megtapasztaltam azonban a dolognak, hogy ha kihagysz egy feladatot (amit amúgy a való életben megtehetsz, mert miért ne mosogathatnál el másnap reggel) akkor az alkalmazás megbüntet (gyakorlatilag ok nélkül) ami </w:t>
-      </w:r>
-      <w:proofErr w:type="spellStart"/>
-      <w:r>
-        <w:rPr>
-          <w:rFonts w:ascii="Times New Roman" w:hAnsi="Times New Roman" w:cs="Times New Roman"/>
-          <w:i/>
-          <w:sz w:val="24"/>
-        </w:rPr>
-        <w:t>demotiváló</w:t>
-      </w:r>
-      <w:proofErr w:type="spellEnd"/>
-      <w:r>
-        <w:rPr>
-          <w:rFonts w:ascii="Times New Roman" w:hAnsi="Times New Roman" w:cs="Times New Roman"/>
-          <w:i/>
-          <w:sz w:val="24"/>
-        </w:rPr>
-        <w:t>, ezért a végére már nem vettem komolyan az egészet.</w:t>
-      </w:r>
-      <w:r>
-        <w:rPr>
-          <w:rFonts w:ascii="Times New Roman" w:hAnsi="Times New Roman" w:cs="Times New Roman"/>
-          <w:i/>
-          <w:sz w:val="24"/>
-        </w:rPr>
-        <w:t>”</w:t>
-      </w:r>
-    </w:p>
-    <w:p>
-      <w:pPr>
-        <w:spacing w:before="240" w:line="240" w:lineRule="auto"/>
-        <w:ind w:left="709"/>
-        <w:rPr>
-          <w:rFonts w:ascii="Times New Roman" w:hAnsi="Times New Roman" w:cs="Times New Roman"/>
-          <w:i/>
-          <w:sz w:val="24"/>
-        </w:rPr>
-      </w:pPr>
-      <w:r>
-        <w:rPr>
-          <w:rFonts w:ascii="Times New Roman" w:hAnsi="Times New Roman" w:cs="Times New Roman"/>
-          <w:i/>
-          <w:sz w:val="24"/>
-        </w:rPr>
-        <w:t xml:space="preserve">„A nem </w:t>
-      </w:r>
-      <w:proofErr w:type="gramStart"/>
-      <w:r>
-        <w:rPr>
-          <w:rFonts w:ascii="Times New Roman" w:hAnsi="Times New Roman" w:cs="Times New Roman"/>
-          <w:i/>
-          <w:sz w:val="24"/>
-        </w:rPr>
-        <w:t>szeretem</w:t>
-      </w:r>
-      <w:proofErr w:type="gramEnd"/>
-      <w:r>
-        <w:rPr>
-          <w:rFonts w:ascii="Times New Roman" w:hAnsi="Times New Roman" w:cs="Times New Roman"/>
-          <w:i/>
-          <w:sz w:val="24"/>
-        </w:rPr>
-        <w:t xml:space="preserve"> kategóriákban nem motivál jobban, mert nem érzem tétjét a dolognak, de az elfelejtősben tényleg segít.”</w:t>
-      </w:r>
-    </w:p>
-    <w:p>
-      <w:pPr>
-        <w:spacing w:before="240" w:line="360" w:lineRule="auto"/>
-        <w:ind w:left="709"/>
-        <w:rPr>
-          <w:rFonts w:ascii="Times New Roman" w:hAnsi="Times New Roman" w:cs="Times New Roman"/>
-          <w:i/>
-          <w:sz w:val="24"/>
-        </w:rPr>
-      </w:pPr>
-      <w:r>
-        <w:rPr>
-          <w:rFonts w:ascii="Times New Roman" w:hAnsi="Times New Roman" w:cs="Times New Roman"/>
-          <w:i/>
-          <w:sz w:val="24"/>
-        </w:rPr>
-        <w:t>„Nincs”</w:t>
-      </w:r>
-    </w:p>
-    <w:p>
-      <w:pPr>
-        <w:spacing w:before="240" w:line="360" w:lineRule="auto"/>
-        <w:ind w:left="709"/>
-        <w:rPr>
-          <w:rFonts w:ascii="Times New Roman" w:hAnsi="Times New Roman" w:cs="Times New Roman"/>
-          <w:i/>
-          <w:sz w:val="24"/>
-        </w:rPr>
-      </w:pPr>
-      <w:r>
-        <w:rPr>
-          <w:rFonts w:ascii="Times New Roman" w:hAnsi="Times New Roman" w:cs="Times New Roman"/>
-          <w:i/>
-          <w:sz w:val="24"/>
-        </w:rPr>
-        <w:t>„Nincs”</w:t>
-      </w:r>
-    </w:p>
-    <w:p>
-      <w:pPr>
-        <w:spacing w:before="240" w:line="240" w:lineRule="auto"/>
+        <w:t>A</w:t>
+      </w:r>
+      <w:r>
+        <w:rPr>
+          <w:rFonts w:ascii="Times New Roman" w:hAnsi="Times New Roman" w:cs="Times New Roman"/>
+          <w:i/>
+          <w:sz w:val="24"/>
+        </w:rPr>
+        <w:t>lapvetően szerintem hasznos alkalmazás, de tényleg elég időigényes, ami nem annyira motiváló, plusz inkább kényszerű lesz tőle a cselekvés”</w:t>
+      </w:r>
+    </w:p>
+    <w:p>
+      <w:pPr>
+        <w:spacing w:before="240" w:line="360" w:lineRule="auto"/>
         <w:ind w:left="709"/>
         <w:rPr>
           <w:rFonts w:ascii="Times New Roman" w:hAnsi="Times New Roman" w:cs="Times New Roman"/>
@@ -3574,41 +3073,6 @@
           <w:i/>
           <w:sz w:val="24"/>
         </w:rPr>
-        <w:t>A</w:t>
-      </w:r>
-      <w:r>
-        <w:rPr>
-          <w:rFonts w:ascii="Times New Roman" w:hAnsi="Times New Roman" w:cs="Times New Roman"/>
-          <w:i/>
-          <w:sz w:val="24"/>
-        </w:rPr>
-        <w:t>lapvetően szerintem hasznos alkalmazás, de tényleg elég időigényes, ami nem annyira motiváló, plusz inkább kényszerű lesz tőle a cselekvés”</w:t>
-      </w:r>
-    </w:p>
-    <w:p>
-      <w:pPr>
-        <w:spacing w:before="240" w:line="360" w:lineRule="auto"/>
-        <w:ind w:left="709"/>
-        <w:rPr>
-          <w:rFonts w:ascii="Times New Roman" w:hAnsi="Times New Roman" w:cs="Times New Roman"/>
-          <w:i/>
-          <w:sz w:val="24"/>
-        </w:rPr>
-      </w:pPr>
-      <w:r>
-        <w:rPr>
-          <w:rFonts w:ascii="Times New Roman" w:hAnsi="Times New Roman" w:cs="Times New Roman"/>
-          <w:i/>
-          <w:sz w:val="24"/>
-        </w:rPr>
-        <w:t>„</w:t>
-      </w:r>
-      <w:r>
-        <w:rPr>
-          <w:rFonts w:ascii="Times New Roman" w:hAnsi="Times New Roman" w:cs="Times New Roman"/>
-          <w:i/>
-          <w:sz w:val="24"/>
-        </w:rPr>
         <w:t>Nyilván lehet még tovább fejleszteni</w:t>
       </w:r>
       <w:r>
@@ -3625,25 +3089,7 @@
           <w:i/>
           <w:sz w:val="24"/>
         </w:rPr>
-        <w:t xml:space="preserve"> de kezdésnek elég jó </w:t>
-      </w:r>
-      <w:proofErr w:type="spellStart"/>
-      <w:r>
-        <w:rPr>
-          <w:rFonts w:ascii="Times New Roman" w:hAnsi="Times New Roman" w:cs="Times New Roman"/>
-          <w:i/>
-          <w:sz w:val="24"/>
-        </w:rPr>
-        <w:t>app</w:t>
-      </w:r>
-      <w:proofErr w:type="spellEnd"/>
-      <w:r>
-        <w:rPr>
-          <w:rFonts w:ascii="Times New Roman" w:hAnsi="Times New Roman" w:cs="Times New Roman"/>
-          <w:i/>
-          <w:sz w:val="24"/>
-        </w:rPr>
-        <w:t xml:space="preserve"> </w:t>
+        <w:t xml:space="preserve"> de kezdésnek elég jó app </w:t>
       </w:r>
       <w:r>
         <w:rPr>
@@ -3897,6 +3343,28 @@
         </w:rPr>
         <w:t>„Nincs”</w:t>
       </w:r>
+    </w:p>
+    <w:p>
+      <w:pPr>
+        <w:spacing w:before="240" w:line="360" w:lineRule="auto"/>
+        <w:ind w:left="709"/>
+        <w:rPr>
+          <w:rFonts w:ascii="Times New Roman" w:hAnsi="Times New Roman" w:cs="Times New Roman"/>
+          <w:i/>
+          <w:sz w:val="24"/>
+        </w:rPr>
+      </w:pPr>
+      <w:r>
+        <w:rPr>
+          <w:rFonts w:ascii="Times New Roman" w:hAnsi="Times New Roman" w:cs="Times New Roman"/>
+          <w:i/>
+          <w:sz w:val="24"/>
+        </w:rPr>
+        <w:lastRenderedPageBreak/>
+        <w:t>„Egyértelműen sokat jelentet a személyre szabhatóság! Annyival nagyobb kedvvel léptem be az alkalmazásba miután személyreszabtam!”</w:t>
+      </w:r>
+      <w:bookmarkStart w:id="0" w:name="_GoBack"/>
+      <w:bookmarkEnd w:id="0"/>
     </w:p>
     <w:sectPr>
       <w:footerReference w:type="default" r:id="rId13"/>
@@ -3999,7 +3467,7 @@
             <w:sz w:val="28"/>
             <w:szCs w:val="28"/>
           </w:rPr>
-          <w:t>7</w:t>
+          <w:t>9</w:t>
         </w:r>
         <w:r>
           <w:rPr>
@@ -4891,7 +4359,7 @@
 </file>
 
 <file path=customXml/itemProps1.xml><?xml version="1.0" encoding="utf-8"?>
-<ds:datastoreItem xmlns:ds="http://schemas.openxmlformats.org/officeDocument/2006/customXml" ds:itemID="{6BF0DDEB-415A-4F29-B354-EDB9C5FD464C}">
+<ds:datastoreItem xmlns:ds="http://schemas.openxmlformats.org/officeDocument/2006/customXml" ds:itemID="{55BDD6A3-81B3-4AF2-B6A2-6040B236ECFB}">
   <ds:schemaRefs>
     <ds:schemaRef ds:uri="http://schemas.openxmlformats.org/officeDocument/2006/bibliography"/>
   </ds:schemaRefs>

</xml_diff>

<commit_message>
Feedback.docx - még egy feedback
</commit_message>
<xml_diff>
--- a/Egyéb/Feedback.docx
+++ b/Egyéb/Feedback.docx
@@ -478,6 +478,26 @@
     </w:p>
     <w:p>
       <w:pPr>
+        <w:pStyle w:val="Listaszerbekezds"/>
+        <w:spacing w:before="240" w:after="120" w:line="360" w:lineRule="auto"/>
+        <w:contextualSpacing w:val="0"/>
+        <w:rPr>
+          <w:rFonts w:ascii="Times New Roman" w:hAnsi="Times New Roman" w:cs="Times New Roman"/>
+          <w:i/>
+          <w:sz w:val="24"/>
+        </w:rPr>
+      </w:pPr>
+      <w:r>
+        <w:rPr>
+          <w:rFonts w:ascii="Times New Roman" w:hAnsi="Times New Roman" w:cs="Times New Roman"/>
+          <w:i/>
+          <w:sz w:val="24"/>
+        </w:rPr>
+        <w:t>„Igen, és szerettem, bár nem használtam sokáig.”</w:t>
+      </w:r>
+    </w:p>
+    <w:p>
+      <w:pPr>
         <w:rPr>
           <w:rFonts w:ascii="Times New Roman" w:hAnsi="Times New Roman" w:cs="Times New Roman"/>
           <w:i/>
@@ -907,6 +927,26 @@
           <w:sz w:val="24"/>
         </w:rPr>
         <w:t>„Az elfelejtős kategóriában jelentőset.”</w:t>
+      </w:r>
+    </w:p>
+    <w:p>
+      <w:pPr>
+        <w:pStyle w:val="Listaszerbekezds"/>
+        <w:spacing w:before="240" w:line="360" w:lineRule="auto"/>
+        <w:contextualSpacing w:val="0"/>
+        <w:rPr>
+          <w:rFonts w:ascii="Times New Roman" w:hAnsi="Times New Roman" w:cs="Times New Roman"/>
+          <w:i/>
+          <w:sz w:val="24"/>
+        </w:rPr>
+      </w:pPr>
+      <w:r>
+        <w:rPr>
+          <w:rFonts w:ascii="Times New Roman" w:hAnsi="Times New Roman" w:cs="Times New Roman"/>
+          <w:i/>
+          <w:sz w:val="24"/>
+        </w:rPr>
+        <w:t>„Igen”</w:t>
       </w:r>
     </w:p>
     <w:p>
@@ -1451,6 +1491,25 @@
         <w:lastRenderedPageBreak/>
         <w:t>„Csak minimális mértékben, de jó volt látni összesítve a feladataim. Talán segített is az elvégzésben”</w:t>
       </w:r>
+    </w:p>
+    <w:p>
+      <w:pPr>
+        <w:spacing w:before="240" w:after="120" w:line="360" w:lineRule="auto"/>
+        <w:ind w:left="709"/>
+        <w:rPr>
+          <w:rFonts w:ascii="Times New Roman" w:hAnsi="Times New Roman" w:cs="Times New Roman"/>
+          <w:i/>
+          <w:sz w:val="24"/>
+        </w:rPr>
+      </w:pPr>
+      <w:r>
+        <w:rPr>
+          <w:rFonts w:ascii="Times New Roman" w:hAnsi="Times New Roman" w:cs="Times New Roman"/>
+          <w:i/>
+          <w:sz w:val="24"/>
+        </w:rPr>
+        <w:t>„Igen, víz ívásra nem figyeltem volna sose külön”</w:t>
+      </w:r>
       <w:r>
         <w:rPr>
           <w:rFonts w:ascii="Times New Roman" w:hAnsi="Times New Roman" w:cs="Times New Roman"/>
@@ -1827,6 +1886,27 @@
           <w:sz w:val="24"/>
         </w:rPr>
         <w:t>„Egyértelműen az –e kategóriában.”</w:t>
+      </w:r>
+    </w:p>
+    <w:p>
+      <w:pPr>
+        <w:pStyle w:val="Listaszerbekezds"/>
+        <w:spacing w:before="240" w:line="360" w:lineRule="auto"/>
+        <w:ind w:left="709"/>
+        <w:contextualSpacing w:val="0"/>
+        <w:rPr>
+          <w:rFonts w:ascii="Times New Roman" w:hAnsi="Times New Roman" w:cs="Times New Roman"/>
+          <w:i/>
+          <w:sz w:val="24"/>
+        </w:rPr>
+      </w:pPr>
+      <w:r>
+        <w:rPr>
+          <w:rFonts w:ascii="Times New Roman" w:hAnsi="Times New Roman" w:cs="Times New Roman"/>
+          <w:i/>
+          <w:sz w:val="24"/>
+        </w:rPr>
+        <w:t>„NSZ”</w:t>
       </w:r>
     </w:p>
     <w:p>
@@ -2375,6 +2455,26 @@
     </w:p>
     <w:p>
       <w:pPr>
+        <w:pStyle w:val="Listaszerbekezds"/>
+        <w:spacing w:before="240" w:line="360" w:lineRule="auto"/>
+        <w:contextualSpacing w:val="0"/>
+        <w:rPr>
+          <w:rFonts w:ascii="Times New Roman" w:hAnsi="Times New Roman" w:cs="Times New Roman"/>
+          <w:i/>
+          <w:sz w:val="24"/>
+        </w:rPr>
+      </w:pPr>
+      <w:r>
+        <w:rPr>
+          <w:rFonts w:ascii="Times New Roman" w:hAnsi="Times New Roman" w:cs="Times New Roman"/>
+          <w:i/>
+          <w:sz w:val="24"/>
+        </w:rPr>
+        <w:t>„Igen, a hősöm állítottam át”</w:t>
+      </w:r>
+    </w:p>
+    <w:p>
+      <w:pPr>
         <w:rPr>
           <w:rFonts w:ascii="Times New Roman" w:hAnsi="Times New Roman" w:cs="Times New Roman"/>
           <w:i/>
@@ -2822,6 +2922,25 @@
     </w:p>
     <w:p>
       <w:pPr>
+        <w:spacing w:before="240" w:after="120" w:line="360" w:lineRule="auto"/>
+        <w:ind w:left="708"/>
+        <w:rPr>
+          <w:rFonts w:ascii="Times New Roman" w:hAnsi="Times New Roman" w:cs="Times New Roman"/>
+          <w:i/>
+          <w:sz w:val="24"/>
+        </w:rPr>
+      </w:pPr>
+      <w:r>
+        <w:rPr>
+          <w:rFonts w:ascii="Times New Roman" w:hAnsi="Times New Roman" w:cs="Times New Roman"/>
+          <w:i/>
+          <w:sz w:val="24"/>
+        </w:rPr>
+        <w:t>„Megpróbálni lehet, hogy megfogom, de hosszú távon sose fogom használni XD”</w:t>
+      </w:r>
+    </w:p>
+    <w:p>
+      <w:pPr>
         <w:ind w:left="708"/>
         <w:rPr>
           <w:rFonts w:ascii="Times New Roman" w:hAnsi="Times New Roman" w:cs="Times New Roman"/>
@@ -3361,10 +3480,56 @@
           <w:sz w:val="24"/>
         </w:rPr>
         <w:lastRenderedPageBreak/>
-        <w:t>„Egyértelműen sokat jelentet a személyre szabhatóság! Annyival nagyobb kedvvel léptem be az alkalmazásba miután személyreszabtam!”</w:t>
+        <w:t xml:space="preserve">„Egyértelműen sokat jelentet a személyre szabhatóság! Annyival nagyobb kedvvel léptem be az alkalmazásba miután </w:t>
+      </w:r>
+      <w:r>
+        <w:rPr>
+          <w:rFonts w:ascii="Times New Roman" w:hAnsi="Times New Roman" w:cs="Times New Roman"/>
+          <w:i/>
+          <w:sz w:val="24"/>
+        </w:rPr>
+        <w:t>személyre szabtam</w:t>
+      </w:r>
+      <w:r>
+        <w:rPr>
+          <w:rFonts w:ascii="Times New Roman" w:hAnsi="Times New Roman" w:cs="Times New Roman"/>
+          <w:i/>
+          <w:sz w:val="24"/>
+        </w:rPr>
+        <w:t>!”</w:t>
+      </w:r>
+    </w:p>
+    <w:p>
+      <w:pPr>
+        <w:spacing w:before="240" w:line="360" w:lineRule="auto"/>
+        <w:ind w:left="709"/>
+        <w:rPr>
+          <w:rFonts w:ascii="Times New Roman" w:hAnsi="Times New Roman" w:cs="Times New Roman"/>
+          <w:i/>
+          <w:sz w:val="24"/>
+        </w:rPr>
+      </w:pPr>
+      <w:r>
+        <w:rPr>
+          <w:rFonts w:ascii="Times New Roman" w:hAnsi="Times New Roman" w:cs="Times New Roman"/>
+          <w:i/>
+          <w:sz w:val="24"/>
+        </w:rPr>
+        <w:t>„Nope, jó volt, köszi!”</w:t>
       </w:r>
       <w:bookmarkStart w:id="0" w:name="_GoBack"/>
       <w:bookmarkEnd w:id="0"/>
+    </w:p>
+    <w:p>
+      <w:pPr>
+        <w:spacing w:before="240" w:line="360" w:lineRule="auto"/>
+        <w:ind w:left="709"/>
+        <w:rPr>
+          <w:rFonts w:ascii="Times New Roman" w:hAnsi="Times New Roman" w:cs="Times New Roman"/>
+          <w:i/>
+          <w:sz w:val="24"/>
+        </w:rPr>
+      </w:pPr>
     </w:p>
     <w:sectPr>
       <w:footerReference w:type="default" r:id="rId13"/>
@@ -4359,7 +4524,7 @@
 </file>
 
 <file path=customXml/itemProps1.xml><?xml version="1.0" encoding="utf-8"?>
-<ds:datastoreItem xmlns:ds="http://schemas.openxmlformats.org/officeDocument/2006/customXml" ds:itemID="{55BDD6A3-81B3-4AF2-B6A2-6040B236ECFB}">
+<ds:datastoreItem xmlns:ds="http://schemas.openxmlformats.org/officeDocument/2006/customXml" ds:itemID="{C3976C69-5B2D-4F81-937D-BB1CAA386BFA}">
   <ds:schemaRefs>
     <ds:schemaRef ds:uri="http://schemas.openxmlformats.org/officeDocument/2006/bibliography"/>
   </ds:schemaRefs>

</xml_diff>